<commit_message>
Avance Memoria + Codigo ex3
</commit_message>
<xml_diff>
--- a/Informe_practica_3.docx
+++ b/Informe_practica_3.docx
@@ -26,7 +26,7 @@
           <w:r>
             <w:rPr>
               <w:noProof/>
-              <w:lang w:val="ca-ES" w:eastAsia="ca-ES"/>
+              <w:lang w:eastAsia="es-ES"/>
             </w:rPr>
             <mc:AlternateContent>
               <mc:Choice Requires="wps">
@@ -98,15 +98,25 @@
                                       <w:sdtContent>
                                         <w:p>
                                           <w:pPr>
-                                            <w:pStyle w:val="Sinespaciado"/>
+                                            <w:pStyle w:val="Senseespaiat"/>
                                           </w:pPr>
+                                          <w:proofErr w:type="spellStart"/>
                                           <w:r>
                                             <w:rPr>
                                               <w:color w:val="2F5496" w:themeColor="accent1" w:themeShade="BF"/>
                                               <w:sz w:val="24"/>
                                               <w:szCs w:val="24"/>
                                             </w:rPr>
-                                            <w:t>Universitat de Barcelona</w:t>
+                                            <w:t>Universitat</w:t>
+                                          </w:r>
+                                          <w:proofErr w:type="spellEnd"/>
+                                          <w:r>
+                                            <w:rPr>
+                                              <w:color w:val="2F5496" w:themeColor="accent1" w:themeShade="BF"/>
+                                              <w:sz w:val="24"/>
+                                              <w:szCs w:val="24"/>
+                                            </w:rPr>
+                                            <w:t xml:space="preserve"> de Barcelona</w:t>
                                           </w:r>
                                         </w:p>
                                       </w:sdtContent>
@@ -141,9 +151,10 @@
                                       <w:sdtContent>
                                         <w:p>
                                           <w:pPr>
-                                            <w:pStyle w:val="Sinespaciado"/>
+                                            <w:pStyle w:val="Senseespaiat"/>
                                             <w:spacing w:line="216" w:lineRule="auto"/>
                                           </w:pPr>
+                                          <w:proofErr w:type="spellStart"/>
                                           <w:r>
                                             <w:rPr>
                                               <w:rFonts w:asciiTheme="majorHAnsi" w:eastAsiaTheme="majorEastAsia" w:hAnsiTheme="majorHAnsi" w:cstheme="majorBidi"/>
@@ -151,7 +162,17 @@
                                               <w:sz w:val="88"/>
                                               <w:szCs w:val="88"/>
                                             </w:rPr>
-                                            <w:t>Pràctica 3</w:t>
+                                            <w:t>Pràctica</w:t>
+                                          </w:r>
+                                          <w:proofErr w:type="spellEnd"/>
+                                          <w:r>
+                                            <w:rPr>
+                                              <w:rFonts w:asciiTheme="majorHAnsi" w:eastAsiaTheme="majorEastAsia" w:hAnsiTheme="majorHAnsi" w:cstheme="majorBidi"/>
+                                              <w:color w:val="4472C4" w:themeColor="accent1"/>
+                                              <w:sz w:val="88"/>
+                                              <w:szCs w:val="88"/>
+                                            </w:rPr>
+                                            <w:t xml:space="preserve"> 3</w:t>
                                           </w:r>
                                           <w:r>
                                             <w:rPr>
@@ -162,6 +183,7 @@
                                             </w:rPr>
                                             <w:t xml:space="preserve">: </w:t>
                                           </w:r>
+                                          <w:proofErr w:type="spellStart"/>
                                           <w:r>
                                             <w:rPr>
                                               <w:rFonts w:asciiTheme="majorHAnsi" w:eastAsiaTheme="majorEastAsia" w:hAnsiTheme="majorHAnsi" w:cstheme="majorBidi"/>
@@ -169,7 +191,17 @@
                                               <w:sz w:val="88"/>
                                               <w:szCs w:val="88"/>
                                             </w:rPr>
-                                            <w:t>Comunicacions a través de la pila TCP/IP.</w:t>
+                                            <w:t>Comunicacions</w:t>
+                                          </w:r>
+                                          <w:proofErr w:type="spellEnd"/>
+                                          <w:r>
+                                            <w:rPr>
+                                              <w:rFonts w:asciiTheme="majorHAnsi" w:eastAsiaTheme="majorEastAsia" w:hAnsiTheme="majorHAnsi" w:cstheme="majorBidi"/>
+                                              <w:color w:val="4472C4" w:themeColor="accent1"/>
+                                              <w:sz w:val="88"/>
+                                              <w:szCs w:val="88"/>
+                                            </w:rPr>
+                                            <w:t xml:space="preserve"> a través de la pila TCP/IP.</w:t>
                                           </w:r>
                                         </w:p>
                                       </w:sdtContent>
@@ -202,8 +234,9 @@
                                       <w:sdtContent>
                                         <w:p>
                                           <w:pPr>
-                                            <w:pStyle w:val="Sinespaciado"/>
+                                            <w:pStyle w:val="Senseespaiat"/>
                                           </w:pPr>
+                                          <w:proofErr w:type="spellStart"/>
                                           <w:r>
                                             <w:rPr>
                                               <w:color w:val="2F5496" w:themeColor="accent1" w:themeShade="BF"/>
@@ -212,6 +245,7 @@
                                             </w:rPr>
                                             <w:t>Xarxes</w:t>
                                           </w:r>
+                                          <w:proofErr w:type="spellEnd"/>
                                         </w:p>
                                       </w:sdtContent>
                                     </w:sdt>
@@ -284,15 +318,25 @@
                                 <w:sdtContent>
                                   <w:p>
                                     <w:pPr>
-                                      <w:pStyle w:val="Sinespaciado"/>
+                                      <w:pStyle w:val="Senseespaiat"/>
                                     </w:pPr>
+                                    <w:proofErr w:type="spellStart"/>
                                     <w:r>
                                       <w:rPr>
                                         <w:color w:val="2F5496" w:themeColor="accent1" w:themeShade="BF"/>
                                         <w:sz w:val="24"/>
                                         <w:szCs w:val="24"/>
                                       </w:rPr>
-                                      <w:t>Universitat de Barcelona</w:t>
+                                      <w:t>Universitat</w:t>
+                                    </w:r>
+                                    <w:proofErr w:type="spellEnd"/>
+                                    <w:r>
+                                      <w:rPr>
+                                        <w:color w:val="2F5496" w:themeColor="accent1" w:themeShade="BF"/>
+                                        <w:sz w:val="24"/>
+                                        <w:szCs w:val="24"/>
+                                      </w:rPr>
+                                      <w:t xml:space="preserve"> de Barcelona</w:t>
                                     </w:r>
                                   </w:p>
                                 </w:sdtContent>
@@ -327,9 +371,10 @@
                                 <w:sdtContent>
                                   <w:p>
                                     <w:pPr>
-                                      <w:pStyle w:val="Sinespaciado"/>
+                                      <w:pStyle w:val="Senseespaiat"/>
                                       <w:spacing w:line="216" w:lineRule="auto"/>
                                     </w:pPr>
+                                    <w:proofErr w:type="spellStart"/>
                                     <w:r>
                                       <w:rPr>
                                         <w:rFonts w:asciiTheme="majorHAnsi" w:eastAsiaTheme="majorEastAsia" w:hAnsiTheme="majorHAnsi" w:cstheme="majorBidi"/>
@@ -337,7 +382,17 @@
                                         <w:sz w:val="88"/>
                                         <w:szCs w:val="88"/>
                                       </w:rPr>
-                                      <w:t>Pràctica 3</w:t>
+                                      <w:t>Pràctica</w:t>
+                                    </w:r>
+                                    <w:proofErr w:type="spellEnd"/>
+                                    <w:r>
+                                      <w:rPr>
+                                        <w:rFonts w:asciiTheme="majorHAnsi" w:eastAsiaTheme="majorEastAsia" w:hAnsiTheme="majorHAnsi" w:cstheme="majorBidi"/>
+                                        <w:color w:val="4472C4" w:themeColor="accent1"/>
+                                        <w:sz w:val="88"/>
+                                        <w:szCs w:val="88"/>
+                                      </w:rPr>
+                                      <w:t xml:space="preserve"> 3</w:t>
                                     </w:r>
                                     <w:r>
                                       <w:rPr>
@@ -348,6 +403,7 @@
                                       </w:rPr>
                                       <w:t xml:space="preserve">: </w:t>
                                     </w:r>
+                                    <w:proofErr w:type="spellStart"/>
                                     <w:r>
                                       <w:rPr>
                                         <w:rFonts w:asciiTheme="majorHAnsi" w:eastAsiaTheme="majorEastAsia" w:hAnsiTheme="majorHAnsi" w:cstheme="majorBidi"/>
@@ -355,7 +411,17 @@
                                         <w:sz w:val="88"/>
                                         <w:szCs w:val="88"/>
                                       </w:rPr>
-                                      <w:t>Comunicacions a través de la pila TCP/IP.</w:t>
+                                      <w:t>Comunicacions</w:t>
+                                    </w:r>
+                                    <w:proofErr w:type="spellEnd"/>
+                                    <w:r>
+                                      <w:rPr>
+                                        <w:rFonts w:asciiTheme="majorHAnsi" w:eastAsiaTheme="majorEastAsia" w:hAnsiTheme="majorHAnsi" w:cstheme="majorBidi"/>
+                                        <w:color w:val="4472C4" w:themeColor="accent1"/>
+                                        <w:sz w:val="88"/>
+                                        <w:szCs w:val="88"/>
+                                      </w:rPr>
+                                      <w:t xml:space="preserve"> a través de la pila TCP/IP.</w:t>
                                     </w:r>
                                   </w:p>
                                 </w:sdtContent>
@@ -388,8 +454,9 @@
                                 <w:sdtContent>
                                   <w:p>
                                     <w:pPr>
-                                      <w:pStyle w:val="Sinespaciado"/>
+                                      <w:pStyle w:val="Senseespaiat"/>
                                     </w:pPr>
+                                    <w:proofErr w:type="spellStart"/>
                                     <w:r>
                                       <w:rPr>
                                         <w:color w:val="2F5496" w:themeColor="accent1" w:themeShade="BF"/>
@@ -398,6 +465,7 @@
                                       </w:rPr>
                                       <w:t>Xarxes</w:t>
                                     </w:r>
+                                    <w:proofErr w:type="spellEnd"/>
                                   </w:p>
                                 </w:sdtContent>
                               </w:sdt>
@@ -416,7 +484,7 @@
           <w:r>
             <w:rPr>
               <w:noProof/>
-              <w:lang w:val="ca-ES" w:eastAsia="ca-ES"/>
+              <w:lang w:eastAsia="es-ES"/>
             </w:rPr>
             <mc:AlternateContent>
               <mc:Choice Requires="wps">
@@ -482,7 +550,7 @@
                                       <w:sdtContent>
                                         <w:p>
                                           <w:pPr>
-                                            <w:pStyle w:val="Sinespaciado"/>
+                                            <w:pStyle w:val="Senseespaiat"/>
                                           </w:pPr>
                                           <w:r>
                                             <w:rPr>
@@ -497,7 +565,7 @@
                                     </w:sdt>
                                     <w:p>
                                       <w:pPr>
-                                        <w:pStyle w:val="Sinespaciado"/>
+                                        <w:pStyle w:val="Senseespaiat"/>
                                       </w:pPr>
                                       <w:sdt>
                                         <w:sdtPr>
@@ -533,7 +601,7 @@
                                     </w:p>
                                     <w:p>
                                       <w:pPr>
-                                        <w:pStyle w:val="Sinespaciado"/>
+                                        <w:pStyle w:val="Senseespaiat"/>
                                         <w:rPr>
                                           <w:color w:val="4472C4" w:themeColor="accent1"/>
                                         </w:rPr>
@@ -595,7 +663,7 @@
                                 <w:sdtContent>
                                   <w:p>
                                     <w:pPr>
-                                      <w:pStyle w:val="Sinespaciado"/>
+                                      <w:pStyle w:val="Senseespaiat"/>
                                     </w:pPr>
                                     <w:r>
                                       <w:rPr>
@@ -610,7 +678,7 @@
                               </w:sdt>
                               <w:p>
                                 <w:pPr>
-                                  <w:pStyle w:val="Sinespaciado"/>
+                                  <w:pStyle w:val="Senseespaiat"/>
                                 </w:pPr>
                                 <w:sdt>
                                   <w:sdtPr>
@@ -646,7 +714,7 @@
                               </w:p>
                               <w:p>
                                 <w:pPr>
-                                  <w:pStyle w:val="Sinespaciado"/>
+                                  <w:pStyle w:val="Senseespaiat"/>
                                   <w:rPr>
                                     <w:color w:val="4472C4" w:themeColor="accent1"/>
                                   </w:rPr>
@@ -672,7 +740,7 @@
     </w:sdt>
     <w:p>
       <w:pPr>
-        <w:pStyle w:val="Prrafodelista"/>
+        <w:pStyle w:val="Pargrafdellista"/>
         <w:ind w:left="1440"/>
         <w:rPr>
           <w:b/>
@@ -684,7 +752,7 @@
     </w:p>
     <w:p>
       <w:pPr>
-        <w:pStyle w:val="Prrafodelista"/>
+        <w:pStyle w:val="Pargrafdellista"/>
         <w:numPr>
           <w:ilvl w:val="0"/>
           <w:numId w:val="4"/>
@@ -719,12 +787,60 @@
           <w:sz w:val="24"/>
           <w:lang w:val="ca-ES"/>
         </w:rPr>
-        <w:t xml:space="preserve">Els objectius de la pràctica és muntar un sistema de transferència de dades entre un dispositiu i un servidor. Primer hem de realitzar una connexió a un servidor: thingspeak.com on haurem de pujar els diferents RSSI que captarà la mota quan estigui connectada a una xarxa, que en aquest cas serà una xarxa proveïda des de el nostre propi telèfon mòbil. Desprès realitzar una connexió Servidor-Client entre diferents motes així com tornar la nostre mota en un punt d’accés. Finalment hem de crear una estructura d’una xarxa amb el programa de Cisco: el Packet Tracer. </w:t>
+        <w:t xml:space="preserve">Els objectius de la pràctica és muntar un sistema de transferència de dades entre un dispositiu i un servidor. Primer hem de realitzar una connexió a un servidor: thingspeak.com on haurem de pujar els diferents RSSI que captarà la mota quan estigui connectada a una xarxa, que en aquest cas serà una xarxa proveïda des de el nostre propi telèfon mòbil. Desprès realitzar una connexió Servidor-Client entre diferents motes així com tornar la nostre mota en un punt d’accés. Finalment hem de crear una estructura d’una xarxa amb el programa de </w:t>
+      </w:r>
+      <w:proofErr w:type="spellStart"/>
+      <w:r>
+        <w:rPr>
+          <w:sz w:val="24"/>
+          <w:lang w:val="ca-ES"/>
+        </w:rPr>
+        <w:t>Cisco</w:t>
+      </w:r>
+      <w:proofErr w:type="spellEnd"/>
+      <w:r>
+        <w:rPr>
+          <w:sz w:val="24"/>
+          <w:lang w:val="ca-ES"/>
+        </w:rPr>
+        <w:t xml:space="preserve">: el </w:t>
+      </w:r>
+      <w:proofErr w:type="spellStart"/>
+      <w:r>
+        <w:rPr>
+          <w:sz w:val="24"/>
+          <w:lang w:val="ca-ES"/>
+        </w:rPr>
+        <w:t>Packet</w:t>
+      </w:r>
+      <w:proofErr w:type="spellEnd"/>
+      <w:r>
+        <w:rPr>
+          <w:sz w:val="24"/>
+          <w:lang w:val="ca-ES"/>
+        </w:rPr>
+        <w:t xml:space="preserve"> </w:t>
+      </w:r>
+      <w:proofErr w:type="spellStart"/>
+      <w:r>
+        <w:rPr>
+          <w:sz w:val="24"/>
+          <w:lang w:val="ca-ES"/>
+        </w:rPr>
+        <w:t>Tracer</w:t>
+      </w:r>
+      <w:proofErr w:type="spellEnd"/>
+      <w:r>
+        <w:rPr>
+          <w:sz w:val="24"/>
+          <w:lang w:val="ca-ES"/>
+        </w:rPr>
+        <w:t xml:space="preserve">. </w:t>
       </w:r>
     </w:p>
     <w:p>
       <w:pPr>
-        <w:pStyle w:val="Prrafodelista"/>
+        <w:pStyle w:val="Pargrafdellista"/>
         <w:numPr>
           <w:ilvl w:val="0"/>
           <w:numId w:val="4"/>
@@ -743,14 +859,36 @@
           <w:sz w:val="28"/>
           <w:lang w:val="ca-ES"/>
         </w:rPr>
-        <w:t>Explica detalladament el codi de connexió al servidor de ThingSpeak.</w:t>
+        <w:t xml:space="preserve">Explica detalladament el codi de connexió al servidor de </w:t>
+      </w:r>
+      <w:proofErr w:type="spellStart"/>
+      <w:r>
+        <w:rPr>
+          <w:b/>
+          <w:bCs/>
+          <w:i/>
+          <w:sz w:val="28"/>
+          <w:lang w:val="ca-ES"/>
+        </w:rPr>
+        <w:t>ThingSpeak</w:t>
+      </w:r>
+      <w:proofErr w:type="spellEnd"/>
+      <w:r>
+        <w:rPr>
+          <w:b/>
+          <w:bCs/>
+          <w:sz w:val="28"/>
+          <w:lang w:val="ca-ES"/>
+        </w:rPr>
+        <w:t>.</w:t>
       </w:r>
     </w:p>
     <w:p>
       <w:pPr>
-        <w:pStyle w:val="Prrafodelista"/>
+        <w:pStyle w:val="Pargrafdellista"/>
         <w:rPr>
           <w:b/>
+          <w:bCs/>
           <w:sz w:val="28"/>
           <w:lang w:val="ca-ES"/>
         </w:rPr>
@@ -758,7 +896,246 @@
     </w:p>
     <w:p>
       <w:pPr>
-        <w:pStyle w:val="Prrafodelista"/>
+        <w:pStyle w:val="Pargrafdellista"/>
+        <w:rPr>
+          <w:sz w:val="24"/>
+          <w:lang w:val="ca-ES"/>
+        </w:rPr>
+      </w:pPr>
+      <w:r>
+        <w:rPr>
+          <w:sz w:val="24"/>
+          <w:lang w:val="ca-ES"/>
+        </w:rPr>
+        <w:t xml:space="preserve">Per </w:t>
+      </w:r>
+      <w:r>
+        <w:rPr>
+          <w:sz w:val="24"/>
+          <w:lang w:val="ca-ES"/>
+        </w:rPr>
+        <w:t>connectar la mota a</w:t>
+      </w:r>
+      <w:r>
+        <w:rPr>
+          <w:sz w:val="24"/>
+          <w:lang w:val="ca-ES"/>
+        </w:rPr>
+        <w:t xml:space="preserve"> </w:t>
+      </w:r>
+      <w:proofErr w:type="spellStart"/>
+      <w:r>
+        <w:rPr>
+          <w:sz w:val="24"/>
+          <w:lang w:val="ca-ES"/>
+        </w:rPr>
+        <w:t>Thingspeak</w:t>
+      </w:r>
+      <w:proofErr w:type="spellEnd"/>
+      <w:r>
+        <w:rPr>
+          <w:sz w:val="24"/>
+          <w:lang w:val="ca-ES"/>
+        </w:rPr>
+        <w:t xml:space="preserve"> </w:t>
+      </w:r>
+      <w:r>
+        <w:rPr>
+          <w:sz w:val="24"/>
+          <w:lang w:val="ca-ES"/>
+        </w:rPr>
+        <w:t xml:space="preserve">hem de configurar-la per a que accedeixi al servidor d’aquesta pàgina. Per fer-ho, hem de obtenir els Settings de </w:t>
+      </w:r>
+      <w:proofErr w:type="spellStart"/>
+      <w:r>
+        <w:rPr>
+          <w:sz w:val="24"/>
+          <w:lang w:val="ca-ES"/>
+        </w:rPr>
+        <w:t>ThingSpeak</w:t>
+      </w:r>
+      <w:proofErr w:type="spellEnd"/>
+      <w:r>
+        <w:rPr>
+          <w:sz w:val="24"/>
+          <w:lang w:val="ca-ES"/>
+        </w:rPr>
+        <w:t>: La ID del canal (</w:t>
+      </w:r>
+      <w:proofErr w:type="spellStart"/>
+      <w:r>
+        <w:rPr>
+          <w:sz w:val="24"/>
+          <w:lang w:val="ca-ES"/>
+        </w:rPr>
+        <w:t>Channel</w:t>
+      </w:r>
+      <w:proofErr w:type="spellEnd"/>
+      <w:r>
+        <w:rPr>
+          <w:sz w:val="24"/>
+          <w:lang w:val="ca-ES"/>
+        </w:rPr>
+        <w:t xml:space="preserve"> ID), la API </w:t>
+      </w:r>
+      <w:proofErr w:type="spellStart"/>
+      <w:r>
+        <w:rPr>
+          <w:sz w:val="24"/>
+          <w:lang w:val="ca-ES"/>
+        </w:rPr>
+        <w:t>Key</w:t>
+      </w:r>
+      <w:proofErr w:type="spellEnd"/>
+      <w:r>
+        <w:rPr>
+          <w:sz w:val="24"/>
+          <w:lang w:val="ca-ES"/>
+        </w:rPr>
+        <w:t xml:space="preserve"> del servidor, la direcció del servidor (api.thingspeak.com) i configurar un interval en el que s’enviaran les dades a la pàgina per tal de que es guardin en el servidor i, posteriorment, mostrar aquests valors ( en el nostre cas el RSSI ) en forma de gràfica a la pàgina web.</w:t>
+      </w:r>
+    </w:p>
+    <w:p>
+      <w:pPr>
+        <w:pStyle w:val="Pargrafdellista"/>
+        <w:rPr>
+          <w:sz w:val="24"/>
+          <w:lang w:val="ca-ES"/>
+        </w:rPr>
+      </w:pPr>
+    </w:p>
+    <w:p>
+      <w:pPr>
+        <w:pStyle w:val="Pargrafdellista"/>
+        <w:rPr>
+          <w:sz w:val="24"/>
+          <w:lang w:val="ca-ES"/>
+        </w:rPr>
+      </w:pPr>
+      <w:r>
+        <w:rPr>
+          <w:noProof/>
+        </w:rPr>
+        <w:pict>
+          <v:shapetype id="_x0000_t75" coordsize="21600,21600" o:spt="75" o:preferrelative="t" path="m@4@5l@4@11@9@11@9@5xe" filled="f" stroked="f">
+            <v:stroke joinstyle="miter"/>
+            <v:formulas>
+              <v:f eqn="if lineDrawn pixelLineWidth 0"/>
+              <v:f eqn="sum @0 1 0"/>
+              <v:f eqn="sum 0 0 @1"/>
+              <v:f eqn="prod @2 1 2"/>
+              <v:f eqn="prod @3 21600 pixelWidth"/>
+              <v:f eqn="prod @3 21600 pixelHeight"/>
+              <v:f eqn="sum @0 0 1"/>
+              <v:f eqn="prod @6 1 2"/>
+              <v:f eqn="prod @7 21600 pixelWidth"/>
+              <v:f eqn="sum @8 21600 0"/>
+              <v:f eqn="prod @7 21600 pixelHeight"/>
+              <v:f eqn="sum @10 21600 0"/>
+            </v:formulas>
+            <v:path o:extrusionok="f" gradientshapeok="t" o:connecttype="rect"/>
+            <o:lock v:ext="edit" aspectratio="t"/>
+          </v:shapetype>
+          <v:shape id="_x0000_s1029" type="#_x0000_t75" style="position:absolute;left:0;text-align:left;margin-left:29.7pt;margin-top:65.5pt;width:395.25pt;height:262.1pt;z-index:251660288;mso-position-horizontal-relative:text;mso-position-vertical-relative:text;mso-width-relative:page;mso-height-relative:page">
+            <v:imagedata r:id="rId8" o:title="captura_thingspeak"/>
+            <w10:wrap type="square"/>
+          </v:shape>
+        </w:pict>
+      </w:r>
+      <w:r>
+        <w:rPr>
+          <w:sz w:val="24"/>
+          <w:lang w:val="ca-ES"/>
+        </w:rPr>
+        <w:t xml:space="preserve">Desprès fem que la placa es connecti a una xarxa d’internet, utilitzant el codi de l’anterior pràctica per fer-ho, i una vegada s’hagi connectat a la xarxa, enviarà una petició de connexió al servidor. Una vegada es connecti </w:t>
+      </w:r>
+      <w:r>
+        <w:rPr>
+          <w:sz w:val="24"/>
+          <w:lang w:val="ca-ES"/>
+        </w:rPr>
+        <w:t>al servidor, la mota enviarà el RSSI que capta de la connexió amb la xarxa que hem proporcionat.</w:t>
+      </w:r>
+      <w:bookmarkStart w:id="0" w:name="_GoBack"/>
+      <w:bookmarkEnd w:id="0"/>
+    </w:p>
+    <w:p>
+      <w:pPr>
+        <w:pStyle w:val="Pargrafdellista"/>
+        <w:rPr>
+          <w:b/>
+          <w:bCs/>
+          <w:sz w:val="28"/>
+          <w:lang w:val="ca-ES"/>
+        </w:rPr>
+      </w:pPr>
+    </w:p>
+    <w:p>
+      <w:pPr>
+        <w:pStyle w:val="Pargrafdellista"/>
+        <w:rPr>
+          <w:bCs/>
+          <w:sz w:val="28"/>
+          <w:lang w:val="ca-ES"/>
+        </w:rPr>
+      </w:pPr>
+    </w:p>
+    <w:p>
+      <w:pPr>
+        <w:pStyle w:val="Pargrafdellista"/>
+        <w:numPr>
+          <w:ilvl w:val="0"/>
+          <w:numId w:val="4"/>
+        </w:numPr>
+        <w:rPr>
+          <w:b/>
+          <w:bCs/>
+          <w:sz w:val="28"/>
+          <w:lang w:val="ca-ES"/>
+        </w:rPr>
+      </w:pPr>
+      <w:r>
+        <w:rPr>
+          <w:b/>
+          <w:bCs/>
+          <w:sz w:val="28"/>
+          <w:lang w:val="ca-ES"/>
+        </w:rPr>
+        <w:t>E</w:t>
+      </w:r>
+      <w:r>
+        <w:rPr>
+          <w:b/>
+          <w:bCs/>
+          <w:sz w:val="28"/>
+          <w:lang w:val="ca-ES"/>
+        </w:rPr>
+        <w:t>xplicació del codi Client-Servidor</w:t>
+      </w:r>
+    </w:p>
+    <w:p>
+      <w:pPr>
+        <w:rPr>
+          <w:b/>
+          <w:bCs/>
+          <w:sz w:val="28"/>
+          <w:lang w:val="ca-ES"/>
+        </w:rPr>
+      </w:pPr>
+    </w:p>
+    <w:p>
+      <w:pPr>
+        <w:rPr>
+          <w:b/>
+          <w:bCs/>
+          <w:sz w:val="28"/>
+          <w:lang w:val="ca-ES"/>
+        </w:rPr>
+      </w:pPr>
+    </w:p>
+    <w:p>
+      <w:pPr>
+        <w:pStyle w:val="Pargrafdellista"/>
         <w:numPr>
           <w:ilvl w:val="0"/>
           <w:numId w:val="7"/>
@@ -778,8 +1155,9 @@
           <w:sz w:val="28"/>
           <w:lang w:val="ca-ES"/>
         </w:rPr>
-        <w:t>Explica com funciona el codi de connexió Servidor-Client que heu creat.</w:t>
-      </w:r>
+        <w:t xml:space="preserve">Exercici de </w:t>
+      </w:r>
+      <w:proofErr w:type="spellStart"/>
       <w:r>
         <w:rPr>
           <w:b/>
@@ -787,26 +1165,19 @@
           <w:sz w:val="28"/>
           <w:lang w:val="ca-ES"/>
         </w:rPr>
-        <w:t xml:space="preserve"> (hace falta?)</w:t>
-      </w:r>
-      <w:bookmarkStart w:id="0" w:name="_GoBack"/>
-      <w:bookmarkEnd w:id="0"/>
-    </w:p>
-    <w:p>
-      <w:pPr>
-        <w:pStyle w:val="Prrafodelista"/>
-        <w:numPr>
-          <w:ilvl w:val="0"/>
-          <w:numId w:val="7"/>
-        </w:numPr>
-        <w:jc w:val="both"/>
+        <w:t>Cisco</w:t>
+      </w:r>
+      <w:proofErr w:type="spellEnd"/>
+      <w:r>
         <w:rPr>
           <w:b/>
           <w:bCs/>
           <w:sz w:val="28"/>
           <w:lang w:val="ca-ES"/>
         </w:rPr>
-      </w:pPr>
+        <w:t xml:space="preserve"> </w:t>
+      </w:r>
+      <w:proofErr w:type="spellStart"/>
       <w:r>
         <w:rPr>
           <w:b/>
@@ -814,7 +1185,37 @@
           <w:sz w:val="28"/>
           <w:lang w:val="ca-ES"/>
         </w:rPr>
-        <w:t>Packet tracer exercise.</w:t>
+        <w:t>Packet</w:t>
+      </w:r>
+      <w:proofErr w:type="spellEnd"/>
+      <w:r>
+        <w:rPr>
+          <w:b/>
+          <w:bCs/>
+          <w:sz w:val="28"/>
+          <w:lang w:val="ca-ES"/>
+        </w:rPr>
+        <w:t xml:space="preserve"> </w:t>
+      </w:r>
+      <w:proofErr w:type="spellStart"/>
+      <w:r>
+        <w:rPr>
+          <w:b/>
+          <w:bCs/>
+          <w:sz w:val="28"/>
+          <w:lang w:val="ca-ES"/>
+        </w:rPr>
+        <w:t>Tracer</w:t>
+      </w:r>
+      <w:proofErr w:type="spellEnd"/>
+      <w:r>
+        <w:rPr>
+          <w:b/>
+          <w:bCs/>
+          <w:sz w:val="28"/>
+          <w:lang w:val="ca-ES"/>
+        </w:rPr>
+        <w:t>:</w:t>
       </w:r>
     </w:p>
     <w:p>
@@ -822,19 +1223,1205 @@
         <w:ind w:left="708"/>
         <w:jc w:val="both"/>
         <w:rPr>
-          <w:bCs/>
-          <w:sz w:val="24"/>
-          <w:lang w:val="ca-ES"/>
-        </w:rPr>
-      </w:pPr>
+          <w:sz w:val="24"/>
+          <w:lang w:val="ca-ES"/>
+        </w:rPr>
+      </w:pPr>
+      <w:r>
+        <w:rPr>
+          <w:noProof/>
+          <w:sz w:val="24"/>
+          <w:lang w:eastAsia="es-ES"/>
+        </w:rPr>
+        <w:drawing>
+          <wp:anchor distT="0" distB="0" distL="114300" distR="114300" simplePos="0" relativeHeight="251658240" behindDoc="0" locked="0" layoutInCell="1" allowOverlap="1">
+            <wp:simplePos x="0" y="0"/>
+            <wp:positionH relativeFrom="column">
+              <wp:posOffset>434340</wp:posOffset>
+            </wp:positionH>
+            <wp:positionV relativeFrom="paragraph">
+              <wp:posOffset>290195</wp:posOffset>
+            </wp:positionV>
+            <wp:extent cx="5124450" cy="2593340"/>
+            <wp:effectExtent l="0" t="0" r="0" b="0"/>
+            <wp:wrapSquare wrapText="bothSides"/>
+            <wp:docPr id="3" name="Imatge 3" descr="C:\Users\Fran\AppData\Local\Microsoft\Windows\INetCache\Content.Word\1.png"/>
+            <wp:cNvGraphicFramePr>
+              <a:graphicFrameLocks xmlns:a="http://schemas.openxmlformats.org/drawingml/2006/main" noChangeAspect="1"/>
+            </wp:cNvGraphicFramePr>
+            <a:graphic xmlns:a="http://schemas.openxmlformats.org/drawingml/2006/main">
+              <a:graphicData uri="http://schemas.openxmlformats.org/drawingml/2006/picture">
+                <pic:pic xmlns:pic="http://schemas.openxmlformats.org/drawingml/2006/picture">
+                  <pic:nvPicPr>
+                    <pic:cNvPr id="0" name="Picture 3" descr="C:\Users\Fran\AppData\Local\Microsoft\Windows\INetCache\Content.Word\1.png"/>
+                    <pic:cNvPicPr>
+                      <a:picLocks noChangeAspect="1" noChangeArrowheads="1"/>
+                    </pic:cNvPicPr>
+                  </pic:nvPicPr>
+                  <pic:blipFill>
+                    <a:blip r:embed="rId9" cstate="print">
+                      <a:extLst>
+                        <a:ext uri="{28A0092B-C50C-407E-A947-70E740481C1C}">
+                          <a14:useLocalDpi xmlns:a14="http://schemas.microsoft.com/office/drawing/2010/main" val="0"/>
+                        </a:ext>
+                      </a:extLst>
+                    </a:blip>
+                    <a:srcRect/>
+                    <a:stretch>
+                      <a:fillRect/>
+                    </a:stretch>
+                  </pic:blipFill>
+                  <pic:spPr bwMode="auto">
+                    <a:xfrm>
+                      <a:off x="0" y="0"/>
+                      <a:ext cx="5124450" cy="2593340"/>
+                    </a:xfrm>
+                    <a:prstGeom prst="rect">
+                      <a:avLst/>
+                    </a:prstGeom>
+                    <a:noFill/>
+                    <a:ln>
+                      <a:noFill/>
+                    </a:ln>
+                  </pic:spPr>
+                </pic:pic>
+              </a:graphicData>
+            </a:graphic>
+            <wp14:sizeRelH relativeFrom="margin">
+              <wp14:pctWidth>0</wp14:pctWidth>
+            </wp14:sizeRelH>
+            <wp14:sizeRelV relativeFrom="margin">
+              <wp14:pctHeight>0</wp14:pctHeight>
+            </wp14:sizeRelV>
+          </wp:anchor>
+        </w:drawing>
+      </w:r>
+      <w:r>
+        <w:rPr>
+          <w:sz w:val="24"/>
+          <w:lang w:val="ca-ES"/>
+        </w:rPr>
+        <w:t>1)</w:t>
+      </w:r>
     </w:p>
     <w:p>
       <w:pPr>
-        <w:pStyle w:val="Prrafodelista"/>
+        <w:ind w:left="708"/>
+        <w:jc w:val="both"/>
+        <w:rPr>
+          <w:sz w:val="24"/>
+          <w:lang w:val="ca-ES"/>
+        </w:rPr>
+      </w:pPr>
+    </w:p>
+    <w:p>
+      <w:pPr>
+        <w:ind w:left="708"/>
+        <w:jc w:val="both"/>
+        <w:rPr>
+          <w:sz w:val="24"/>
+          <w:lang w:val="ca-ES"/>
+        </w:rPr>
+      </w:pPr>
+      <w:r>
+        <w:rPr>
+          <w:sz w:val="24"/>
+          <w:lang w:val="ca-ES"/>
+        </w:rPr>
+        <w:t>El primer pas consisteix en afegir els ordinadors, fent clic a cada un podem accedir a tota la seva configuració i fins-hi-tot podem utilitzar-lo, navegar per inte</w:t>
+      </w:r>
+      <w:r>
+        <w:rPr>
+          <w:sz w:val="24"/>
+          <w:lang w:val="ca-ES"/>
+        </w:rPr>
+        <w:t xml:space="preserve">rnet, editar textos, enviar un </w:t>
+      </w:r>
+      <w:proofErr w:type="spellStart"/>
+      <w:r>
+        <w:rPr>
+          <w:sz w:val="24"/>
+          <w:lang w:val="ca-ES"/>
+        </w:rPr>
+        <w:t>E</w:t>
+      </w:r>
+      <w:r>
+        <w:rPr>
+          <w:sz w:val="24"/>
+          <w:lang w:val="ca-ES"/>
+        </w:rPr>
+        <w:t>mail</w:t>
+      </w:r>
+      <w:proofErr w:type="spellEnd"/>
+      <w:r>
+        <w:rPr>
+          <w:sz w:val="24"/>
+          <w:lang w:val="ca-ES"/>
+        </w:rPr>
+        <w:t>, etc.</w:t>
+      </w:r>
+    </w:p>
+    <w:p>
+      <w:pPr>
+        <w:ind w:left="708"/>
+        <w:jc w:val="both"/>
+        <w:rPr>
+          <w:sz w:val="24"/>
+          <w:lang w:val="ca-ES"/>
+        </w:rPr>
+      </w:pPr>
+      <w:r>
+        <w:rPr>
+          <w:sz w:val="24"/>
+          <w:lang w:val="ca-ES"/>
+        </w:rPr>
+        <w:t xml:space="preserve">Hem d’entrar a la configuració, a </w:t>
+      </w:r>
+      <w:r>
+        <w:rPr>
+          <w:sz w:val="24"/>
+          <w:lang w:val="ca-ES"/>
+        </w:rPr>
+        <w:t xml:space="preserve">la global canviarem el Display </w:t>
+      </w:r>
+      <w:proofErr w:type="spellStart"/>
+      <w:r>
+        <w:rPr>
+          <w:sz w:val="24"/>
+          <w:lang w:val="ca-ES"/>
+        </w:rPr>
+        <w:t>N</w:t>
+      </w:r>
+      <w:r>
+        <w:rPr>
+          <w:sz w:val="24"/>
+          <w:lang w:val="ca-ES"/>
+        </w:rPr>
+        <w:t>ame</w:t>
+      </w:r>
+      <w:proofErr w:type="spellEnd"/>
+      <w:r>
+        <w:rPr>
+          <w:sz w:val="24"/>
+          <w:lang w:val="ca-ES"/>
+        </w:rPr>
+        <w:t xml:space="preserve"> per PC1 a PC4, després entrarem a la configuració de FastEthernet0 per poder afegir la IP i la màscara, la </w:t>
+      </w:r>
+      <w:r>
+        <w:rPr>
+          <w:sz w:val="24"/>
+          <w:lang w:val="ca-ES"/>
+        </w:rPr>
+        <w:t>IP</w:t>
+      </w:r>
+      <w:r>
+        <w:rPr>
+          <w:sz w:val="24"/>
+          <w:lang w:val="ca-ES"/>
+        </w:rPr>
+        <w:t xml:space="preserve"> serà 192.168.0.x on x és</w:t>
+      </w:r>
+      <w:r>
+        <w:rPr>
+          <w:sz w:val="24"/>
+          <w:lang w:val="ca-ES"/>
+        </w:rPr>
+        <w:t xml:space="preserve"> el número que hem assignat al Display </w:t>
+      </w:r>
+      <w:proofErr w:type="spellStart"/>
+      <w:r>
+        <w:rPr>
+          <w:sz w:val="24"/>
+          <w:lang w:val="ca-ES"/>
+        </w:rPr>
+        <w:t>N</w:t>
+      </w:r>
+      <w:r>
+        <w:rPr>
+          <w:sz w:val="24"/>
+          <w:lang w:val="ca-ES"/>
+        </w:rPr>
+        <w:t>ame</w:t>
+      </w:r>
+      <w:proofErr w:type="spellEnd"/>
+      <w:r>
+        <w:rPr>
+          <w:sz w:val="24"/>
+          <w:lang w:val="ca-ES"/>
+        </w:rPr>
+        <w:t xml:space="preserve"> del </w:t>
+      </w:r>
+      <w:r>
+        <w:rPr>
+          <w:sz w:val="24"/>
+          <w:lang w:val="ca-ES"/>
+        </w:rPr>
+        <w:t>PC</w:t>
+      </w:r>
+      <w:r>
+        <w:rPr>
+          <w:sz w:val="24"/>
+          <w:lang w:val="ca-ES"/>
+        </w:rPr>
+        <w:t>.</w:t>
+      </w:r>
+    </w:p>
+    <w:p>
+      <w:pPr>
+        <w:ind w:left="708"/>
+        <w:jc w:val="both"/>
+        <w:rPr>
+          <w:sz w:val="24"/>
+          <w:lang w:val="ca-ES"/>
+        </w:rPr>
+      </w:pPr>
+    </w:p>
+    <w:p>
+      <w:pPr>
+        <w:ind w:left="708"/>
+        <w:jc w:val="both"/>
+        <w:rPr>
+          <w:sz w:val="24"/>
+          <w:lang w:val="ca-ES"/>
+        </w:rPr>
+      </w:pPr>
+    </w:p>
+    <w:p>
+      <w:pPr>
+        <w:ind w:left="708"/>
+        <w:jc w:val="both"/>
+        <w:rPr>
+          <w:sz w:val="24"/>
+          <w:lang w:val="ca-ES"/>
+        </w:rPr>
+      </w:pPr>
+    </w:p>
+    <w:p>
+      <w:pPr>
+        <w:ind w:left="708"/>
+        <w:jc w:val="both"/>
+        <w:rPr>
+          <w:sz w:val="24"/>
+          <w:lang w:val="ca-ES"/>
+        </w:rPr>
+      </w:pPr>
+    </w:p>
+    <w:p>
+      <w:pPr>
+        <w:ind w:left="708"/>
+        <w:jc w:val="both"/>
+        <w:rPr>
+          <w:sz w:val="24"/>
+          <w:lang w:val="ca-ES"/>
+        </w:rPr>
+      </w:pPr>
+    </w:p>
+    <w:p>
+      <w:pPr>
+        <w:ind w:left="708"/>
+        <w:jc w:val="both"/>
+        <w:rPr>
+          <w:sz w:val="24"/>
+          <w:lang w:val="ca-ES"/>
+        </w:rPr>
+      </w:pPr>
+    </w:p>
+    <w:p>
+      <w:pPr>
+        <w:ind w:left="708"/>
+        <w:jc w:val="both"/>
+        <w:rPr>
+          <w:sz w:val="24"/>
+          <w:lang w:val="ca-ES"/>
+        </w:rPr>
+      </w:pPr>
+    </w:p>
+    <w:p>
+      <w:pPr>
+        <w:ind w:left="708"/>
+        <w:jc w:val="both"/>
+        <w:rPr>
+          <w:sz w:val="24"/>
+          <w:lang w:val="ca-ES"/>
+        </w:rPr>
+      </w:pPr>
+    </w:p>
+    <w:p>
+      <w:pPr>
+        <w:ind w:left="708"/>
+        <w:jc w:val="both"/>
+        <w:rPr>
+          <w:sz w:val="24"/>
+          <w:lang w:val="ca-ES"/>
+        </w:rPr>
+      </w:pPr>
+      <w:r>
+        <w:rPr>
+          <w:sz w:val="24"/>
+          <w:lang w:val="ca-ES"/>
+        </w:rPr>
+        <w:t>2)</w:t>
+      </w:r>
+    </w:p>
+    <w:p>
+      <w:pPr>
+        <w:ind w:left="708"/>
+        <w:jc w:val="both"/>
+        <w:rPr>
+          <w:sz w:val="24"/>
+          <w:lang w:val="ca-ES"/>
+        </w:rPr>
+      </w:pPr>
+      <w:r>
+        <w:rPr>
+          <w:sz w:val="24"/>
+          <w:lang w:val="ca-ES"/>
+        </w:rPr>
+        <w:pict>
+          <v:shape id="_x0000_i1025" type="#_x0000_t75" style="width:424.5pt;height:230.25pt">
+            <v:imagedata r:id="rId10" o:title="2"/>
+          </v:shape>
+        </w:pict>
+      </w:r>
+    </w:p>
+    <w:p>
+      <w:pPr>
+        <w:ind w:left="708"/>
+        <w:jc w:val="both"/>
+        <w:rPr>
+          <w:sz w:val="24"/>
+          <w:lang w:val="ca-ES"/>
+        </w:rPr>
+      </w:pPr>
+      <w:r>
+        <w:rPr>
+          <w:sz w:val="24"/>
+          <w:lang w:val="ca-ES"/>
+        </w:rPr>
+        <w:t xml:space="preserve">El segon pas consisteix en afegir un </w:t>
+      </w:r>
+      <w:proofErr w:type="spellStart"/>
+      <w:r>
+        <w:rPr>
+          <w:sz w:val="24"/>
+          <w:lang w:val="ca-ES"/>
+        </w:rPr>
+        <w:t>switch</w:t>
+      </w:r>
+      <w:proofErr w:type="spellEnd"/>
+      <w:r>
+        <w:rPr>
+          <w:sz w:val="24"/>
+          <w:lang w:val="ca-ES"/>
+        </w:rPr>
+        <w:t xml:space="preserve"> amb 4 entrades </w:t>
+      </w:r>
+      <w:proofErr w:type="spellStart"/>
+      <w:r>
+        <w:rPr>
+          <w:sz w:val="24"/>
+          <w:lang w:val="ca-ES"/>
+        </w:rPr>
+        <w:t>E</w:t>
+      </w:r>
+      <w:r>
+        <w:rPr>
+          <w:sz w:val="24"/>
+          <w:lang w:val="ca-ES"/>
+        </w:rPr>
+        <w:t>thernet</w:t>
+      </w:r>
+      <w:proofErr w:type="spellEnd"/>
+      <w:r>
+        <w:rPr>
+          <w:sz w:val="24"/>
+          <w:lang w:val="ca-ES"/>
+        </w:rPr>
+        <w:t>, al nostre cas hem afegit un PT-</w:t>
+      </w:r>
+      <w:proofErr w:type="spellStart"/>
+      <w:r>
+        <w:rPr>
+          <w:sz w:val="24"/>
+          <w:lang w:val="ca-ES"/>
+        </w:rPr>
+        <w:t>Switch</w:t>
+      </w:r>
+      <w:proofErr w:type="spellEnd"/>
+      <w:r>
+        <w:rPr>
+          <w:sz w:val="24"/>
+          <w:lang w:val="ca-ES"/>
+        </w:rPr>
+        <w:t>.</w:t>
+      </w:r>
+    </w:p>
+    <w:p>
+      <w:pPr>
+        <w:ind w:left="708"/>
+        <w:jc w:val="both"/>
+        <w:rPr>
+          <w:sz w:val="24"/>
+          <w:lang w:val="ca-ES"/>
+        </w:rPr>
+      </w:pPr>
+      <w:r>
+        <w:rPr>
+          <w:sz w:val="24"/>
+          <w:lang w:val="ca-ES"/>
+        </w:rPr>
+        <w:t xml:space="preserve">Ara hem d’afegir les connexions </w:t>
+      </w:r>
+      <w:r>
+        <w:rPr>
+          <w:sz w:val="24"/>
+          <w:lang w:val="ca-ES"/>
+        </w:rPr>
+        <w:t xml:space="preserve">per això anem a la pestanya de </w:t>
+      </w:r>
+      <w:proofErr w:type="spellStart"/>
+      <w:r>
+        <w:rPr>
+          <w:sz w:val="24"/>
+          <w:lang w:val="ca-ES"/>
+        </w:rPr>
+        <w:t>C</w:t>
+      </w:r>
+      <w:r>
+        <w:rPr>
+          <w:sz w:val="24"/>
+          <w:lang w:val="ca-ES"/>
+        </w:rPr>
+        <w:t>onnections</w:t>
+      </w:r>
+      <w:proofErr w:type="spellEnd"/>
+      <w:r>
+        <w:rPr>
+          <w:sz w:val="24"/>
+          <w:lang w:val="ca-ES"/>
+        </w:rPr>
+        <w:t xml:space="preserve"> i utilitzarem els cables </w:t>
+      </w:r>
+      <w:proofErr w:type="spellStart"/>
+      <w:r>
+        <w:rPr>
+          <w:sz w:val="24"/>
+          <w:lang w:val="ca-ES"/>
+        </w:rPr>
+        <w:t>Copper</w:t>
+      </w:r>
+      <w:proofErr w:type="spellEnd"/>
+      <w:r>
+        <w:rPr>
+          <w:sz w:val="24"/>
+          <w:lang w:val="ca-ES"/>
+        </w:rPr>
+        <w:t xml:space="preserve"> </w:t>
+      </w:r>
+      <w:proofErr w:type="spellStart"/>
+      <w:r>
+        <w:rPr>
+          <w:sz w:val="24"/>
+          <w:lang w:val="ca-ES"/>
+        </w:rPr>
+        <w:t>Straight-Through</w:t>
+      </w:r>
+      <w:proofErr w:type="spellEnd"/>
+      <w:r>
+        <w:rPr>
+          <w:sz w:val="24"/>
+          <w:lang w:val="ca-ES"/>
+        </w:rPr>
+        <w:t xml:space="preserve">. </w:t>
+      </w:r>
+      <w:r>
+        <w:rPr>
+          <w:sz w:val="24"/>
+          <w:lang w:val="ca-ES"/>
+        </w:rPr>
+        <w:t>Connectem</w:t>
+      </w:r>
+      <w:r>
+        <w:rPr>
+          <w:sz w:val="24"/>
+          <w:lang w:val="ca-ES"/>
+        </w:rPr>
+        <w:t xml:space="preserve"> el cable al </w:t>
+      </w:r>
+      <w:r>
+        <w:rPr>
+          <w:sz w:val="24"/>
+          <w:lang w:val="ca-ES"/>
+        </w:rPr>
+        <w:t xml:space="preserve">port </w:t>
+      </w:r>
+      <w:proofErr w:type="spellStart"/>
+      <w:r>
+        <w:rPr>
+          <w:sz w:val="24"/>
+          <w:lang w:val="ca-ES"/>
+        </w:rPr>
+        <w:t>E</w:t>
+      </w:r>
+      <w:r>
+        <w:rPr>
+          <w:sz w:val="24"/>
+          <w:lang w:val="ca-ES"/>
+        </w:rPr>
+        <w:t>thernet</w:t>
+      </w:r>
+      <w:proofErr w:type="spellEnd"/>
+      <w:r>
+        <w:rPr>
+          <w:sz w:val="24"/>
+          <w:lang w:val="ca-ES"/>
+        </w:rPr>
+        <w:t xml:space="preserve"> del </w:t>
+      </w:r>
+      <w:r>
+        <w:rPr>
+          <w:sz w:val="24"/>
+          <w:lang w:val="ca-ES"/>
+        </w:rPr>
+        <w:t>PC</w:t>
+      </w:r>
+      <w:r>
+        <w:rPr>
+          <w:sz w:val="24"/>
+          <w:lang w:val="ca-ES"/>
+        </w:rPr>
+        <w:t xml:space="preserve"> y c</w:t>
+      </w:r>
+      <w:r>
+        <w:rPr>
+          <w:sz w:val="24"/>
+          <w:lang w:val="ca-ES"/>
+        </w:rPr>
+        <w:t xml:space="preserve">ada PC a cada un dels ports de </w:t>
+      </w:r>
+      <w:proofErr w:type="spellStart"/>
+      <w:r>
+        <w:rPr>
+          <w:sz w:val="24"/>
+          <w:lang w:val="ca-ES"/>
+        </w:rPr>
+        <w:t>E</w:t>
+      </w:r>
+      <w:r>
+        <w:rPr>
+          <w:sz w:val="24"/>
+          <w:lang w:val="ca-ES"/>
+        </w:rPr>
+        <w:t>thernet</w:t>
+      </w:r>
+      <w:proofErr w:type="spellEnd"/>
+      <w:r>
+        <w:rPr>
+          <w:sz w:val="24"/>
+          <w:lang w:val="ca-ES"/>
+        </w:rPr>
+        <w:t xml:space="preserve"> del </w:t>
+      </w:r>
+      <w:proofErr w:type="spellStart"/>
+      <w:r>
+        <w:rPr>
+          <w:sz w:val="24"/>
+          <w:lang w:val="ca-ES"/>
+        </w:rPr>
+        <w:t>switch</w:t>
+      </w:r>
+      <w:proofErr w:type="spellEnd"/>
+      <w:r>
+        <w:rPr>
+          <w:sz w:val="24"/>
+          <w:lang w:val="ca-ES"/>
+        </w:rPr>
+        <w:t>.</w:t>
+      </w:r>
+    </w:p>
+    <w:p>
+      <w:pPr>
+        <w:ind w:left="708"/>
+        <w:jc w:val="both"/>
+        <w:rPr>
+          <w:sz w:val="24"/>
+          <w:lang w:val="ca-ES"/>
+        </w:rPr>
+      </w:pPr>
+      <w:r>
+        <w:rPr>
+          <w:sz w:val="24"/>
+          <w:lang w:val="ca-ES"/>
+        </w:rPr>
+        <w:t>3</w:t>
+      </w:r>
+      <w:r>
+        <w:rPr>
+          <w:sz w:val="24"/>
+          <w:lang w:val="ca-ES"/>
+        </w:rPr>
+        <w:t>)</w:t>
+      </w:r>
+      <w:r>
+        <w:rPr>
+          <w:sz w:val="24"/>
+          <w:lang w:val="ca-ES"/>
+        </w:rPr>
+        <w:tab/>
+      </w:r>
+    </w:p>
+    <w:p>
+      <w:pPr>
+        <w:ind w:left="708"/>
+        <w:jc w:val="both"/>
+        <w:rPr>
+          <w:sz w:val="24"/>
+          <w:lang w:val="ca-ES"/>
+        </w:rPr>
+      </w:pPr>
+      <w:r>
+        <w:rPr>
+          <w:sz w:val="24"/>
+          <w:lang w:val="ca-ES"/>
+        </w:rPr>
+        <w:pict>
+          <v:shape id="_x0000_i1026" type="#_x0000_t75" style="width:424.5pt;height:230.25pt">
+            <v:imagedata r:id="rId11" o:title="3"/>
+          </v:shape>
+        </w:pict>
+      </w:r>
+    </w:p>
+    <w:p>
+      <w:pPr>
+        <w:ind w:left="708"/>
+        <w:jc w:val="both"/>
+        <w:rPr>
+          <w:sz w:val="24"/>
+          <w:lang w:val="ca-ES"/>
+        </w:rPr>
+      </w:pPr>
+      <w:r>
+        <w:rPr>
+          <w:sz w:val="24"/>
+          <w:lang w:val="ca-ES"/>
+        </w:rPr>
+        <w:t xml:space="preserve">Ara hem fer el </w:t>
+      </w:r>
+      <w:proofErr w:type="spellStart"/>
+      <w:r>
+        <w:rPr>
+          <w:sz w:val="24"/>
+          <w:lang w:val="ca-ES"/>
+        </w:rPr>
+        <w:t>ping</w:t>
+      </w:r>
+      <w:proofErr w:type="spellEnd"/>
+      <w:r>
+        <w:rPr>
+          <w:sz w:val="24"/>
+          <w:lang w:val="ca-ES"/>
+        </w:rPr>
+        <w:t xml:space="preserve"> accedim a un de</w:t>
+      </w:r>
+      <w:r>
+        <w:rPr>
+          <w:sz w:val="24"/>
+          <w:lang w:val="ca-ES"/>
+        </w:rPr>
+        <w:t xml:space="preserve">ls ordinadors, primer anirem a </w:t>
+      </w:r>
+      <w:proofErr w:type="spellStart"/>
+      <w:r>
+        <w:rPr>
+          <w:sz w:val="24"/>
+          <w:lang w:val="ca-ES"/>
+        </w:rPr>
+        <w:t>S</w:t>
+      </w:r>
+      <w:r>
+        <w:rPr>
+          <w:sz w:val="24"/>
+          <w:lang w:val="ca-ES"/>
+        </w:rPr>
+        <w:t>imulation</w:t>
+      </w:r>
+      <w:proofErr w:type="spellEnd"/>
+      <w:r>
+        <w:rPr>
+          <w:sz w:val="24"/>
+          <w:lang w:val="ca-ES"/>
+        </w:rPr>
+        <w:t xml:space="preserve"> per poder a</w:t>
+      </w:r>
+      <w:r>
+        <w:rPr>
+          <w:sz w:val="24"/>
+          <w:lang w:val="ca-ES"/>
+        </w:rPr>
+        <w:t>c</w:t>
+      </w:r>
+      <w:r>
+        <w:rPr>
+          <w:sz w:val="24"/>
+          <w:lang w:val="ca-ES"/>
+        </w:rPr>
+        <w:t xml:space="preserve">cedir a </w:t>
+      </w:r>
+      <w:proofErr w:type="spellStart"/>
+      <w:r>
+        <w:rPr>
+          <w:sz w:val="24"/>
+          <w:lang w:val="ca-ES"/>
+        </w:rPr>
+        <w:t>Event</w:t>
+      </w:r>
+      <w:proofErr w:type="spellEnd"/>
+      <w:r>
+        <w:rPr>
+          <w:sz w:val="24"/>
+          <w:lang w:val="ca-ES"/>
+        </w:rPr>
+        <w:t xml:space="preserve"> </w:t>
+      </w:r>
+      <w:proofErr w:type="spellStart"/>
+      <w:r>
+        <w:rPr>
+          <w:sz w:val="24"/>
+          <w:lang w:val="ca-ES"/>
+        </w:rPr>
+        <w:t>List</w:t>
+      </w:r>
+      <w:proofErr w:type="spellEnd"/>
+      <w:r>
+        <w:rPr>
+          <w:sz w:val="24"/>
+          <w:lang w:val="ca-ES"/>
+        </w:rPr>
+        <w:t xml:space="preserve"> i saber que passa en cada moment, després </w:t>
+      </w:r>
+      <w:r>
+        <w:rPr>
+          <w:sz w:val="24"/>
+          <w:lang w:val="ca-ES"/>
+        </w:rPr>
+        <w:lastRenderedPageBreak/>
+        <w:t xml:space="preserve">accedim a un ordinador i anem a l’apartat de Desktop, utilitzarem el </w:t>
+      </w:r>
+      <w:proofErr w:type="spellStart"/>
+      <w:r>
+        <w:rPr>
+          <w:sz w:val="24"/>
+          <w:lang w:val="ca-ES"/>
+        </w:rPr>
+        <w:t>C</w:t>
+      </w:r>
+      <w:r>
+        <w:rPr>
+          <w:sz w:val="24"/>
+          <w:lang w:val="ca-ES"/>
+        </w:rPr>
+        <w:t>ommand</w:t>
+      </w:r>
+      <w:proofErr w:type="spellEnd"/>
+      <w:r>
+        <w:rPr>
+          <w:sz w:val="24"/>
+          <w:lang w:val="ca-ES"/>
+        </w:rPr>
+        <w:t xml:space="preserve"> </w:t>
+      </w:r>
+      <w:r>
+        <w:rPr>
+          <w:sz w:val="24"/>
+          <w:lang w:val="ca-ES"/>
+        </w:rPr>
+        <w:br/>
+      </w:r>
+      <w:proofErr w:type="spellStart"/>
+      <w:r>
+        <w:rPr>
+          <w:sz w:val="24"/>
+          <w:lang w:val="ca-ES"/>
+        </w:rPr>
+        <w:t>P</w:t>
+      </w:r>
+      <w:r>
+        <w:rPr>
+          <w:sz w:val="24"/>
+          <w:lang w:val="ca-ES"/>
+        </w:rPr>
+        <w:t>rompt</w:t>
+      </w:r>
+      <w:proofErr w:type="spellEnd"/>
+      <w:r>
+        <w:rPr>
+          <w:sz w:val="24"/>
+          <w:lang w:val="ca-ES"/>
+        </w:rPr>
+        <w:t xml:space="preserve"> y farem un </w:t>
+      </w:r>
+      <w:proofErr w:type="spellStart"/>
+      <w:r>
+        <w:rPr>
+          <w:sz w:val="24"/>
+          <w:lang w:val="ca-ES"/>
+        </w:rPr>
+        <w:t>ping</w:t>
+      </w:r>
+      <w:proofErr w:type="spellEnd"/>
+      <w:r>
+        <w:rPr>
+          <w:sz w:val="24"/>
+          <w:lang w:val="ca-ES"/>
+        </w:rPr>
+        <w:t xml:space="preserve"> a la </w:t>
+      </w:r>
+      <w:r>
+        <w:rPr>
+          <w:sz w:val="24"/>
+          <w:lang w:val="ca-ES"/>
+        </w:rPr>
+        <w:t>IP</w:t>
+      </w:r>
+      <w:r>
+        <w:rPr>
+          <w:sz w:val="24"/>
+          <w:lang w:val="ca-ES"/>
+        </w:rPr>
+        <w:t xml:space="preserve"> de un altre ordinador connectat al </w:t>
+      </w:r>
+      <w:proofErr w:type="spellStart"/>
+      <w:r>
+        <w:rPr>
+          <w:sz w:val="24"/>
+          <w:lang w:val="ca-ES"/>
+        </w:rPr>
+        <w:t>switch</w:t>
+      </w:r>
+      <w:proofErr w:type="spellEnd"/>
+      <w:r>
+        <w:rPr>
+          <w:sz w:val="24"/>
+          <w:lang w:val="ca-ES"/>
+        </w:rPr>
+        <w:t>.</w:t>
+      </w:r>
+    </w:p>
+    <w:p>
+      <w:pPr>
+        <w:ind w:left="708"/>
+        <w:jc w:val="both"/>
+        <w:rPr>
+          <w:sz w:val="24"/>
+          <w:lang w:val="ca-ES"/>
+        </w:rPr>
+      </w:pPr>
+    </w:p>
+    <w:p>
+      <w:pPr>
+        <w:ind w:left="708"/>
+        <w:jc w:val="both"/>
+        <w:rPr>
+          <w:sz w:val="24"/>
+          <w:lang w:val="ca-ES"/>
+        </w:rPr>
+      </w:pPr>
+      <w:r>
+        <w:rPr>
+          <w:sz w:val="24"/>
+          <w:lang w:val="ca-ES"/>
+        </w:rPr>
+        <w:t>4</w:t>
+      </w:r>
+      <w:r>
+        <w:rPr>
+          <w:sz w:val="24"/>
+          <w:lang w:val="ca-ES"/>
+        </w:rPr>
+        <w:t>)</w:t>
+      </w:r>
+      <w:r>
+        <w:rPr>
+          <w:sz w:val="24"/>
+          <w:lang w:val="ca-ES"/>
+        </w:rPr>
+        <w:pict>
+          <v:shape id="_x0000_i1027" type="#_x0000_t75" style="width:424.5pt;height:230.25pt">
+            <v:imagedata r:id="rId12" o:title="4"/>
+          </v:shape>
+        </w:pict>
+      </w:r>
+    </w:p>
+    <w:p>
+      <w:pPr>
+        <w:ind w:left="708"/>
+        <w:jc w:val="both"/>
+        <w:rPr>
+          <w:sz w:val="24"/>
+          <w:lang w:val="ca-ES"/>
+        </w:rPr>
+      </w:pPr>
+      <w:r>
+        <w:rPr>
+          <w:sz w:val="24"/>
+          <w:lang w:val="ca-ES"/>
+        </w:rPr>
+        <w:t xml:space="preserve">En fer </w:t>
+      </w:r>
+      <w:proofErr w:type="spellStart"/>
+      <w:r>
+        <w:rPr>
+          <w:sz w:val="24"/>
+          <w:lang w:val="ca-ES"/>
+        </w:rPr>
+        <w:t>ping</w:t>
+      </w:r>
+      <w:proofErr w:type="spellEnd"/>
+      <w:r>
+        <w:rPr>
+          <w:sz w:val="24"/>
+          <w:lang w:val="ca-ES"/>
+        </w:rPr>
+        <w:t xml:space="preserve"> enviarà 32 bits de </w:t>
+      </w:r>
+      <w:r>
+        <w:rPr>
+          <w:sz w:val="24"/>
+          <w:lang w:val="ca-ES"/>
+        </w:rPr>
+        <w:t xml:space="preserve">dades 4 vegades al </w:t>
+      </w:r>
+      <w:proofErr w:type="spellStart"/>
+      <w:r>
+        <w:rPr>
+          <w:sz w:val="24"/>
+          <w:lang w:val="ca-ES"/>
+        </w:rPr>
+        <w:t>switch</w:t>
+      </w:r>
+      <w:proofErr w:type="spellEnd"/>
+      <w:r>
+        <w:rPr>
+          <w:sz w:val="24"/>
+          <w:lang w:val="ca-ES"/>
+        </w:rPr>
+        <w:t xml:space="preserve">, a </w:t>
+      </w:r>
+      <w:proofErr w:type="spellStart"/>
+      <w:r>
+        <w:rPr>
+          <w:sz w:val="24"/>
+          <w:lang w:val="ca-ES"/>
+        </w:rPr>
+        <w:t>l’Event</w:t>
+      </w:r>
+      <w:proofErr w:type="spellEnd"/>
+      <w:r>
+        <w:rPr>
+          <w:sz w:val="24"/>
+          <w:lang w:val="ca-ES"/>
+        </w:rPr>
+        <w:t xml:space="preserve"> </w:t>
+      </w:r>
+      <w:proofErr w:type="spellStart"/>
+      <w:r>
+        <w:rPr>
+          <w:sz w:val="24"/>
+          <w:lang w:val="ca-ES"/>
+        </w:rPr>
+        <w:t>L</w:t>
+      </w:r>
+      <w:r>
+        <w:rPr>
+          <w:sz w:val="24"/>
+          <w:lang w:val="ca-ES"/>
+        </w:rPr>
+        <w:t>ist</w:t>
+      </w:r>
+      <w:proofErr w:type="spellEnd"/>
+      <w:r>
+        <w:rPr>
+          <w:sz w:val="24"/>
+          <w:lang w:val="ca-ES"/>
+        </w:rPr>
+        <w:t xml:space="preserve"> podem veure com s’envien i es reben els paquets a tota la xarxa que hem creat.</w:t>
+      </w:r>
+    </w:p>
+    <w:p>
+      <w:pPr>
+        <w:ind w:left="708"/>
+        <w:jc w:val="both"/>
+        <w:rPr>
+          <w:sz w:val="24"/>
+          <w:lang w:val="ca-ES"/>
+        </w:rPr>
+      </w:pPr>
+      <w:r>
+        <w:rPr>
+          <w:sz w:val="24"/>
+          <w:lang w:val="ca-ES"/>
+        </w:rPr>
+        <w:t xml:space="preserve">S’enviarà un ICMP y ARP del PC passant pel </w:t>
+      </w:r>
+      <w:proofErr w:type="spellStart"/>
+      <w:r>
+        <w:rPr>
+          <w:sz w:val="24"/>
+          <w:lang w:val="ca-ES"/>
+        </w:rPr>
+        <w:t>switch</w:t>
+      </w:r>
+      <w:proofErr w:type="spellEnd"/>
+      <w:r>
+        <w:rPr>
+          <w:sz w:val="24"/>
+          <w:lang w:val="ca-ES"/>
+        </w:rPr>
+        <w:t xml:space="preserve"> y a cada un dels ordinadors, després es comunicarà l’emissor amb el receptor a través del </w:t>
+      </w:r>
+      <w:proofErr w:type="spellStart"/>
+      <w:r>
+        <w:rPr>
+          <w:sz w:val="24"/>
+          <w:lang w:val="ca-ES"/>
+        </w:rPr>
+        <w:t>switch</w:t>
+      </w:r>
+      <w:proofErr w:type="spellEnd"/>
+      <w:r>
+        <w:rPr>
+          <w:sz w:val="24"/>
+          <w:lang w:val="ca-ES"/>
+        </w:rPr>
+        <w:t xml:space="preserve"> enviant les dades. Després es farà STP des del </w:t>
+      </w:r>
+      <w:proofErr w:type="spellStart"/>
+      <w:r>
+        <w:rPr>
+          <w:sz w:val="24"/>
+          <w:lang w:val="ca-ES"/>
+        </w:rPr>
+        <w:t>switch</w:t>
+      </w:r>
+      <w:proofErr w:type="spellEnd"/>
+      <w:r>
+        <w:rPr>
+          <w:sz w:val="24"/>
+          <w:lang w:val="ca-ES"/>
+        </w:rPr>
+        <w:t xml:space="preserve"> als ordinadors, després del </w:t>
+      </w:r>
+      <w:r>
+        <w:rPr>
+          <w:sz w:val="24"/>
+          <w:lang w:val="ca-ES"/>
+        </w:rPr>
+        <w:t>PC</w:t>
+      </w:r>
+      <w:r>
+        <w:rPr>
+          <w:sz w:val="24"/>
+          <w:lang w:val="ca-ES"/>
+        </w:rPr>
+        <w:t xml:space="preserve"> emissor </w:t>
+      </w:r>
+      <w:r>
+        <w:rPr>
+          <w:sz w:val="24"/>
+          <w:lang w:val="ca-ES"/>
+        </w:rPr>
+        <w:t>s’enviarà</w:t>
+      </w:r>
+      <w:r>
+        <w:rPr>
+          <w:sz w:val="24"/>
+          <w:lang w:val="ca-ES"/>
+        </w:rPr>
+        <w:t xml:space="preserve"> ICMP al receptor passant pel </w:t>
+      </w:r>
+      <w:proofErr w:type="spellStart"/>
+      <w:r>
+        <w:rPr>
+          <w:sz w:val="24"/>
+          <w:lang w:val="ca-ES"/>
+        </w:rPr>
+        <w:t>switch</w:t>
+      </w:r>
+      <w:proofErr w:type="spellEnd"/>
+      <w:r>
+        <w:rPr>
+          <w:sz w:val="24"/>
+          <w:lang w:val="ca-ES"/>
+        </w:rPr>
+        <w:t xml:space="preserve"> y tornarà a l’emissor, després ICMP entre el </w:t>
+      </w:r>
+      <w:proofErr w:type="spellStart"/>
+      <w:r>
+        <w:rPr>
+          <w:sz w:val="24"/>
+          <w:lang w:val="ca-ES"/>
+        </w:rPr>
+        <w:t>switch</w:t>
+      </w:r>
+      <w:proofErr w:type="spellEnd"/>
+      <w:r>
+        <w:rPr>
+          <w:sz w:val="24"/>
+          <w:lang w:val="ca-ES"/>
+        </w:rPr>
+        <w:t xml:space="preserve"> i l’emissor. Seguirà enviant els paquets fins que acabi y després el </w:t>
+      </w:r>
+      <w:proofErr w:type="spellStart"/>
+      <w:r>
+        <w:rPr>
+          <w:sz w:val="24"/>
+          <w:lang w:val="ca-ES"/>
+        </w:rPr>
+        <w:t>switch</w:t>
+      </w:r>
+      <w:proofErr w:type="spellEnd"/>
+      <w:r>
+        <w:rPr>
+          <w:sz w:val="24"/>
+          <w:lang w:val="ca-ES"/>
+        </w:rPr>
+        <w:t xml:space="preserve"> anirà enviant paquets STP als </w:t>
+      </w:r>
+      <w:proofErr w:type="spellStart"/>
+      <w:r>
+        <w:rPr>
+          <w:sz w:val="24"/>
+          <w:lang w:val="ca-ES"/>
+        </w:rPr>
+        <w:t>PCs</w:t>
+      </w:r>
+      <w:proofErr w:type="spellEnd"/>
+      <w:r>
+        <w:rPr>
+          <w:sz w:val="24"/>
+          <w:lang w:val="ca-ES"/>
+        </w:rPr>
+        <w:t xml:space="preserve"> buscant dades que vulguin enviar.</w:t>
+      </w:r>
+    </w:p>
+    <w:p>
+      <w:pPr>
+        <w:ind w:left="708"/>
+        <w:jc w:val="both"/>
+        <w:rPr>
+          <w:sz w:val="24"/>
+          <w:lang w:val="ca-ES"/>
+        </w:rPr>
+      </w:pPr>
+    </w:p>
+    <w:p>
+      <w:pPr>
+        <w:pStyle w:val="Pargrafdellista"/>
         <w:numPr>
           <w:ilvl w:val="0"/>
           <w:numId w:val="1"/>
         </w:numPr>
+        <w:jc w:val="both"/>
         <w:rPr>
           <w:b/>
           <w:bCs/>
@@ -854,7 +2441,7 @@
     </w:p>
     <w:p>
       <w:pPr>
-        <w:pStyle w:val="Prrafodelista"/>
+        <w:pStyle w:val="Pargrafdellista"/>
         <w:tabs>
           <w:tab w:val="left" w:pos="1620"/>
         </w:tabs>
@@ -869,8 +2456,8 @@
       </w:r>
     </w:p>
     <w:sectPr>
-      <w:headerReference w:type="default" r:id="rId8"/>
-      <w:footerReference w:type="default" r:id="rId9"/>
+      <w:headerReference w:type="default" r:id="rId13"/>
+      <w:footerReference w:type="default" r:id="rId14"/>
       <w:pgSz w:w="11906" w:h="16838"/>
       <w:pgMar w:top="1417" w:right="1701" w:bottom="1417" w:left="1701" w:header="0" w:footer="0" w:gutter="0"/>
       <w:pgNumType w:start="1"/>
@@ -922,7 +2509,7 @@
     <w:sdtContent>
       <w:p>
         <w:pPr>
-          <w:pStyle w:val="Piedepgina"/>
+          <w:pStyle w:val="Peu"/>
           <w:jc w:val="center"/>
         </w:pPr>
         <w:r>
@@ -938,7 +2525,7 @@
           <w:rPr>
             <w:noProof/>
           </w:rPr>
-          <w:t>2</w:t>
+          <w:t>3</w:t>
         </w:r>
         <w:r>
           <w:fldChar w:fldCharType="end"/>
@@ -948,7 +2535,7 @@
   </w:sdt>
   <w:p>
     <w:pPr>
-      <w:pStyle w:val="Piedepgina"/>
+      <w:pStyle w:val="Peu"/>
     </w:pPr>
   </w:p>
 </w:ftr>
@@ -983,12 +2570,12 @@
 <w:hdr xmlns:wpc="http://schemas.microsoft.com/office/word/2010/wordprocessingCanvas" xmlns:cx="http://schemas.microsoft.com/office/drawing/2014/chartex" xmlns:cx1="http://schemas.microsoft.com/office/drawing/2015/9/8/chartex" xmlns:mc="http://schemas.openxmlformats.org/markup-compatibility/2006" xmlns:o="urn:schemas-microsoft-com:office:office" xmlns:r="http://schemas.openxmlformats.org/officeDocument/2006/relationships" xmlns:m="http://schemas.openxmlformats.org/officeDocument/2006/math" xmlns:v="urn:schemas-microsoft-com:vml" xmlns:wp14="http://schemas.microsoft.com/office/word/2010/wordprocessingDrawing" xmlns:wp="http://schemas.openxmlformats.org/drawingml/2006/wordprocessingDrawing" xmlns:w10="urn:schemas-microsoft-com:office:word" xmlns:w="http://schemas.openxmlformats.org/wordprocessingml/2006/main" xmlns:w14="http://schemas.microsoft.com/office/word/2010/wordml" xmlns:w15="http://schemas.microsoft.com/office/word/2012/wordml" xmlns:w16se="http://schemas.microsoft.com/office/word/2015/wordml/symex" xmlns:wpg="http://schemas.microsoft.com/office/word/2010/wordprocessingGroup" xmlns:wpi="http://schemas.microsoft.com/office/word/2010/wordprocessingInk" xmlns:wne="http://schemas.microsoft.com/office/word/2006/wordml" xmlns:wps="http://schemas.microsoft.com/office/word/2010/wordprocessingShape" mc:Ignorable="w14 w15 w16se wp14">
   <w:p>
     <w:pPr>
-      <w:pStyle w:val="Encabezado"/>
+      <w:pStyle w:val="Capalera"/>
     </w:pPr>
   </w:p>
   <w:p>
     <w:pPr>
-      <w:pStyle w:val="Encabezado"/>
+      <w:pStyle w:val="Capalera"/>
     </w:pPr>
     <w:r>
       <w:t>David Martín Vilar</w:t>
@@ -996,7 +2583,7 @@
   </w:p>
   <w:p>
     <w:pPr>
-      <w:pStyle w:val="Encabezado"/>
+      <w:pStyle w:val="Capalera"/>
     </w:pPr>
     <w:r>
       <w:t>Franc</w:t>
@@ -1006,16 +2593,27 @@
     </w:r>
     <w:r>
       <w:tab/>
+    </w:r>
+    <w:proofErr w:type="spellStart"/>
+    <w:r>
       <w:t>Xarxes</w:t>
     </w:r>
+    <w:proofErr w:type="spellEnd"/>
     <w:r>
       <w:tab/>
-      <w:t>Pràctica 3</w:t>
+    </w:r>
+    <w:proofErr w:type="spellStart"/>
+    <w:r>
+      <w:t>Pràctica</w:t>
+    </w:r>
+    <w:proofErr w:type="spellEnd"/>
+    <w:r>
+      <w:t xml:space="preserve"> 3</w:t>
     </w:r>
   </w:p>
   <w:p>
     <w:pPr>
-      <w:pStyle w:val="Encabezado"/>
+      <w:pStyle w:val="Capalera"/>
       <w:ind w:left="4252" w:hanging="4252"/>
       <w:rPr>
         <w:u w:val="single"/>
@@ -2219,13 +3817,13 @@
       <w:sz w:val="22"/>
     </w:rPr>
   </w:style>
-  <w:style w:type="character" w:default="1" w:styleId="Fuentedeprrafopredeter">
+  <w:style w:type="character" w:default="1" w:styleId="Tipusdelletraperdefectedelpargraf">
     <w:name w:val="Default Paragraph Font"/>
     <w:uiPriority w:val="1"/>
     <w:semiHidden/>
     <w:unhideWhenUsed/>
   </w:style>
-  <w:style w:type="table" w:default="1" w:styleId="Tablanormal">
+  <w:style w:type="table" w:default="1" w:styleId="Taulanormal">
     <w:name w:val="Normal Table"/>
     <w:uiPriority w:val="99"/>
     <w:semiHidden/>
@@ -2240,16 +3838,16 @@
       </w:tblCellMar>
     </w:tblPr>
   </w:style>
-  <w:style w:type="numbering" w:default="1" w:styleId="Sinlista">
+  <w:style w:type="numbering" w:default="1" w:styleId="Sensellista">
     <w:name w:val="No List"/>
     <w:uiPriority w:val="99"/>
     <w:semiHidden/>
     <w:unhideWhenUsed/>
   </w:style>
-  <w:style w:type="character" w:customStyle="1" w:styleId="SinespaciadoCar">
-    <w:name w:val="Sin espaciado Car"/>
-    <w:basedOn w:val="Fuentedeprrafopredeter"/>
-    <w:link w:val="Sinespaciado"/>
+  <w:style w:type="character" w:customStyle="1" w:styleId="SenseespaiatCar">
+    <w:name w:val="Sense espaiat Car"/>
+    <w:basedOn w:val="Tipusdelletraperdefectedelpargraf"/>
+    <w:link w:val="Senseespaiat"/>
     <w:uiPriority w:val="1"/>
     <w:qFormat/>
     <w:rsid w:val="00B0153D"/>
@@ -2259,10 +3857,10 @@
       <w:lang w:eastAsia="es-ES"/>
     </w:rPr>
   </w:style>
-  <w:style w:type="character" w:customStyle="1" w:styleId="EncabezadoCar">
-    <w:name w:val="Encabezado Car"/>
-    <w:basedOn w:val="Fuentedeprrafopredeter"/>
-    <w:link w:val="Encabezado"/>
+  <w:style w:type="character" w:customStyle="1" w:styleId="CapaleraCar">
+    <w:name w:val="Capçalera Car"/>
+    <w:basedOn w:val="Tipusdelletraperdefectedelpargraf"/>
+    <w:link w:val="Capalera"/>
     <w:uiPriority w:val="99"/>
     <w:qFormat/>
     <w:rsid w:val="00B0153D"/>
@@ -2270,10 +3868,10 @@
       <w:sz w:val="22"/>
     </w:rPr>
   </w:style>
-  <w:style w:type="character" w:customStyle="1" w:styleId="PiedepginaCar">
-    <w:name w:val="Pie de página Car"/>
-    <w:basedOn w:val="Fuentedeprrafopredeter"/>
-    <w:link w:val="Piedepgina"/>
+  <w:style w:type="character" w:customStyle="1" w:styleId="PeuCar">
+    <w:name w:val="Peu Car"/>
+    <w:basedOn w:val="Tipusdelletraperdefectedelpargraf"/>
+    <w:link w:val="Peu"/>
     <w:uiPriority w:val="99"/>
     <w:qFormat/>
     <w:rsid w:val="00B0153D"/>
@@ -2368,7 +3966,7 @@
   <w:style w:type="paragraph" w:customStyle="1" w:styleId="Heading">
     <w:name w:val="Heading"/>
     <w:basedOn w:val="Normal"/>
-    <w:next w:val="Textoindependiente"/>
+    <w:next w:val="Textindependent"/>
     <w:qFormat/>
     <w:pPr>
       <w:keepNext/>
@@ -2380,21 +3978,21 @@
       <w:szCs w:val="28"/>
     </w:rPr>
   </w:style>
-  <w:style w:type="paragraph" w:styleId="Textoindependiente">
+  <w:style w:type="paragraph" w:styleId="Textindependent">
     <w:name w:val="Body Text"/>
     <w:basedOn w:val="Normal"/>
     <w:pPr>
       <w:spacing w:after="140" w:line="276" w:lineRule="auto"/>
     </w:pPr>
   </w:style>
-  <w:style w:type="paragraph" w:styleId="Lista">
+  <w:style w:type="paragraph" w:styleId="Llista">
     <w:name w:val="List"/>
-    <w:basedOn w:val="Textoindependiente"/>
+    <w:basedOn w:val="Textindependent"/>
     <w:rPr>
       <w:rFonts w:cs="Lohit Devanagari"/>
     </w:rPr>
   </w:style>
-  <w:style w:type="paragraph" w:styleId="Descripcin">
+  <w:style w:type="paragraph" w:styleId="Llegenda">
     <w:name w:val="caption"/>
     <w:basedOn w:val="Normal"/>
     <w:qFormat/>
@@ -2421,7 +4019,7 @@
       <w:rFonts w:cs="Lohit Devanagari"/>
     </w:rPr>
   </w:style>
-  <w:style w:type="paragraph" w:styleId="Prrafodelista">
+  <w:style w:type="paragraph" w:styleId="Pargrafdellista">
     <w:name w:val="List Paragraph"/>
     <w:basedOn w:val="Normal"/>
     <w:uiPriority w:val="34"/>
@@ -2432,9 +4030,9 @@
       <w:contextualSpacing/>
     </w:pPr>
   </w:style>
-  <w:style w:type="paragraph" w:styleId="Sinespaciado">
+  <w:style w:type="paragraph" w:styleId="Senseespaiat">
     <w:name w:val="No Spacing"/>
-    <w:link w:val="SinespaciadoCar"/>
+    <w:link w:val="SenseespaiatCar"/>
     <w:uiPriority w:val="1"/>
     <w:qFormat/>
     <w:rsid w:val="00B0153D"/>
@@ -2444,10 +4042,10 @@
       <w:lang w:eastAsia="es-ES"/>
     </w:rPr>
   </w:style>
-  <w:style w:type="paragraph" w:styleId="Encabezado">
+  <w:style w:type="paragraph" w:styleId="Capalera">
     <w:name w:val="header"/>
     <w:basedOn w:val="Normal"/>
-    <w:link w:val="EncabezadoCar"/>
+    <w:link w:val="CapaleraCar"/>
     <w:uiPriority w:val="99"/>
     <w:unhideWhenUsed/>
     <w:rsid w:val="00B0153D"/>
@@ -2459,10 +4057,10 @@
       <w:spacing w:after="0" w:line="240" w:lineRule="auto"/>
     </w:pPr>
   </w:style>
-  <w:style w:type="paragraph" w:styleId="Piedepgina">
+  <w:style w:type="paragraph" w:styleId="Peu">
     <w:name w:val="footer"/>
     <w:basedOn w:val="Normal"/>
-    <w:link w:val="PiedepginaCar"/>
+    <w:link w:val="PeuCar"/>
     <w:uiPriority w:val="99"/>
     <w:unhideWhenUsed/>
     <w:rsid w:val="00B0153D"/>
@@ -2479,9 +4077,9 @@
     <w:basedOn w:val="Normal"/>
     <w:qFormat/>
   </w:style>
-  <w:style w:type="table" w:styleId="Tablaconcuadrcula">
+  <w:style w:type="table" w:styleId="Taulaambquadrcula">
     <w:name w:val="Table Grid"/>
-    <w:basedOn w:val="Tablanormal"/>
+    <w:basedOn w:val="Taulanormal"/>
     <w:uiPriority w:val="39"/>
     <w:rsid w:val="005A0BB6"/>
     <w:tblPr>
@@ -2496,573 +4094,6 @@
     </w:tblPr>
   </w:style>
 </w:styles>
-</file>
-
-<file path=word/glossary/document.xml><?xml version="1.0" encoding="utf-8"?>
-<w:glossaryDocument xmlns:wpc="http://schemas.microsoft.com/office/word/2010/wordprocessingCanvas" xmlns:cx="http://schemas.microsoft.com/office/drawing/2014/chartex" xmlns:cx1="http://schemas.microsoft.com/office/drawing/2015/9/8/chartex" xmlns:mc="http://schemas.openxmlformats.org/markup-compatibility/2006" xmlns:o="urn:schemas-microsoft-com:office:office" xmlns:r="http://schemas.openxmlformats.org/officeDocument/2006/relationships" xmlns:m="http://schemas.openxmlformats.org/officeDocument/2006/math" xmlns:v="urn:schemas-microsoft-com:vml" xmlns:wp14="http://schemas.microsoft.com/office/word/2010/wordprocessingDrawing" xmlns:wp="http://schemas.openxmlformats.org/drawingml/2006/wordprocessingDrawing" xmlns:w10="urn:schemas-microsoft-com:office:word" xmlns:w="http://schemas.openxmlformats.org/wordprocessingml/2006/main" xmlns:w14="http://schemas.microsoft.com/office/word/2010/wordml" xmlns:w15="http://schemas.microsoft.com/office/word/2012/wordml" xmlns:w16se="http://schemas.microsoft.com/office/word/2015/wordml/symex" xmlns:wpg="http://schemas.microsoft.com/office/word/2010/wordprocessingGroup" xmlns:wpi="http://schemas.microsoft.com/office/word/2010/wordprocessingInk" xmlns:wne="http://schemas.microsoft.com/office/word/2006/wordml" xmlns:wps="http://schemas.microsoft.com/office/word/2010/wordprocessingShape" mc:Ignorable="w14 w15 w16se wp14"/>
-</file>
-
-<file path=word/glossary/fontTable.xml><?xml version="1.0" encoding="utf-8"?>
-<w:fonts xmlns:mc="http://schemas.openxmlformats.org/markup-compatibility/2006" xmlns:r="http://schemas.openxmlformats.org/officeDocument/2006/relationships" xmlns:w="http://schemas.openxmlformats.org/wordprocessingml/2006/main" xmlns:w14="http://schemas.microsoft.com/office/word/2010/wordml" xmlns:w15="http://schemas.microsoft.com/office/word/2012/wordml" xmlns:w16se="http://schemas.microsoft.com/office/word/2015/wordml/symex" mc:Ignorable="w14 w15 w16se">
-  <w:font w:name="Symbol">
-    <w:panose1 w:val="05050102010706020507"/>
-    <w:charset w:val="02"/>
-    <w:family w:val="roman"/>
-    <w:pitch w:val="variable"/>
-    <w:sig w:usb0="00000000" w:usb1="10000000" w:usb2="00000000" w:usb3="00000000" w:csb0="80000000" w:csb1="00000000"/>
-  </w:font>
-  <w:font w:name="Times New Roman">
-    <w:panose1 w:val="02020603050405020304"/>
-    <w:charset w:val="00"/>
-    <w:family w:val="roman"/>
-    <w:pitch w:val="variable"/>
-    <w:sig w:usb0="E0002AFF" w:usb1="C0007841" w:usb2="00000009" w:usb3="00000000" w:csb0="000001FF" w:csb1="00000000"/>
-  </w:font>
-  <w:font w:name="Courier New">
-    <w:panose1 w:val="02070309020205020404"/>
-    <w:charset w:val="00"/>
-    <w:family w:val="modern"/>
-    <w:pitch w:val="fixed"/>
-    <w:sig w:usb0="E0002AFF" w:usb1="C0007843" w:usb2="00000009" w:usb3="00000000" w:csb0="000001FF" w:csb1="00000000"/>
-  </w:font>
-  <w:font w:name="Wingdings">
-    <w:panose1 w:val="05000000000000000000"/>
-    <w:charset w:val="02"/>
-    <w:family w:val="auto"/>
-    <w:pitch w:val="variable"/>
-    <w:sig w:usb0="00000000" w:usb1="10000000" w:usb2="00000000" w:usb3="00000000" w:csb0="80000000" w:csb1="00000000"/>
-  </w:font>
-  <w:font w:name="Calibri">
-    <w:panose1 w:val="020F0502020204030204"/>
-    <w:charset w:val="00"/>
-    <w:family w:val="swiss"/>
-    <w:pitch w:val="variable"/>
-    <w:sig w:usb0="E00002FF" w:usb1="4000ACFF" w:usb2="00000001" w:usb3="00000000" w:csb0="0000019F" w:csb1="00000000"/>
-  </w:font>
-  <w:font w:name="Liberation Sans">
-    <w:altName w:val="Arial"/>
-    <w:panose1 w:val="020B0604020202020204"/>
-    <w:charset w:val="00"/>
-    <w:family w:val="swiss"/>
-    <w:pitch w:val="variable"/>
-    <w:sig w:usb0="E0000AFF" w:usb1="500078FF" w:usb2="00000021" w:usb3="00000000" w:csb0="000001BF" w:csb1="00000000"/>
-  </w:font>
-  <w:font w:name="Noto Sans CJK SC Regular">
-    <w:panose1 w:val="00000000000000000000"/>
-    <w:charset w:val="00"/>
-    <w:family w:val="roman"/>
-    <w:notTrueType/>
-    <w:pitch w:val="default"/>
-  </w:font>
-  <w:font w:name="Lohit Devanagari">
-    <w:altName w:val="Times New Roman"/>
-    <w:panose1 w:val="00000000000000000000"/>
-    <w:charset w:val="00"/>
-    <w:family w:val="roman"/>
-    <w:notTrueType/>
-    <w:pitch w:val="default"/>
-  </w:font>
-  <w:font w:name="Calibri Light">
-    <w:panose1 w:val="020F0302020204030204"/>
-    <w:charset w:val="00"/>
-    <w:family w:val="swiss"/>
-    <w:pitch w:val="variable"/>
-    <w:sig w:usb0="A00002EF" w:usb1="4000207B" w:usb2="00000000" w:usb3="00000000" w:csb0="0000019F" w:csb1="00000000"/>
-  </w:font>
-</w:fonts>
-</file>
-
-<file path=word/glossary/settings.xml><?xml version="1.0" encoding="utf-8"?>
-<w:settings xmlns:mc="http://schemas.openxmlformats.org/markup-compatibility/2006" xmlns:o="urn:schemas-microsoft-com:office:office" xmlns:r="http://schemas.openxmlformats.org/officeDocument/2006/relationships" xmlns:m="http://schemas.openxmlformats.org/officeDocument/2006/math" xmlns:v="urn:schemas-microsoft-com:vml" xmlns:w10="urn:schemas-microsoft-com:office:word" xmlns:w="http://schemas.openxmlformats.org/wordprocessingml/2006/main" xmlns:w14="http://schemas.microsoft.com/office/word/2010/wordml" xmlns:w15="http://schemas.microsoft.com/office/word/2012/wordml" xmlns:w16se="http://schemas.microsoft.com/office/word/2015/wordml/symex" xmlns:sl="http://schemas.openxmlformats.org/schemaLibrary/2006/main" mc:Ignorable="w14 w15 w16se">
-  <w:view w:val="normal"/>
-  <w:defaultTabStop w:val="708"/>
-  <w:hyphenationZone w:val="425"/>
-  <w:characterSpacingControl w:val="doNotCompress"/>
-  <w:compat>
-    <w:useFELayout/>
-    <w:compatSetting w:name="compatibilityMode" w:uri="http://schemas.microsoft.com/office/word" w:val="15"/>
-    <w:compatSetting w:name="overrideTableStyleFontSizeAndJustification" w:uri="http://schemas.microsoft.com/office/word" w:val="1"/>
-    <w:compatSetting w:name="enableOpenTypeFeatures" w:uri="http://schemas.microsoft.com/office/word" w:val="1"/>
-    <w:compatSetting w:name="doNotFlipMirrorIndents" w:uri="http://schemas.microsoft.com/office/word" w:val="1"/>
-    <w:compatSetting w:name="differentiateMultirowTableHeaders" w:uri="http://schemas.microsoft.com/office/word" w:val="1"/>
-  </w:compat>
-  <w:rsids>
-    <w:rsidRoot w:val="00EE31DA"/>
-    <w:rsid w:val="000C78F2"/>
-    <w:rsid w:val="00D05387"/>
-    <w:rsid w:val="00EE31DA"/>
-    <w:rsid w:val="00F10AF8"/>
-  </w:rsids>
-  <m:mathPr>
-    <m:mathFont m:val="Cambria Math"/>
-    <m:brkBin m:val="before"/>
-    <m:brkBinSub m:val="--"/>
-    <m:smallFrac m:val="0"/>
-    <m:dispDef/>
-    <m:lMargin m:val="0"/>
-    <m:rMargin m:val="0"/>
-    <m:defJc m:val="centerGroup"/>
-    <m:wrapIndent m:val="1440"/>
-    <m:intLim m:val="subSup"/>
-    <m:naryLim m:val="undOvr"/>
-  </m:mathPr>
-  <w:themeFontLang w:val="es-ES"/>
-  <w:clrSchemeMapping w:bg1="light1" w:t1="dark1" w:bg2="light2" w:t2="dark2" w:accent1="accent1" w:accent2="accent2" w:accent3="accent3" w:accent4="accent4" w:accent5="accent5" w:accent6="accent6" w:hyperlink="hyperlink" w:followedHyperlink="followedHyperlink"/>
-  <w:decimalSymbol w:val=","/>
-  <w:listSeparator w:val=";"/>
-  <w15:chartTrackingRefBased/>
-</w:settings>
-</file>
-
-<file path=word/glossary/styles.xml><?xml version="1.0" encoding="utf-8"?>
-<w:styles xmlns:mc="http://schemas.openxmlformats.org/markup-compatibility/2006" xmlns:r="http://schemas.openxmlformats.org/officeDocument/2006/relationships" xmlns:w="http://schemas.openxmlformats.org/wordprocessingml/2006/main" xmlns:w14="http://schemas.microsoft.com/office/word/2010/wordml" xmlns:w15="http://schemas.microsoft.com/office/word/2012/wordml" xmlns:w16se="http://schemas.microsoft.com/office/word/2015/wordml/symex" mc:Ignorable="w14 w15 w16se">
-  <w:docDefaults>
-    <w:rPrDefault>
-      <w:rPr>
-        <w:rFonts w:asciiTheme="minorHAnsi" w:eastAsiaTheme="minorEastAsia" w:hAnsiTheme="minorHAnsi" w:cstheme="minorBidi"/>
-        <w:sz w:val="22"/>
-        <w:szCs w:val="22"/>
-        <w:lang w:val="es-ES" w:eastAsia="es-ES" w:bidi="ar-SA"/>
-      </w:rPr>
-    </w:rPrDefault>
-    <w:pPrDefault>
-      <w:pPr>
-        <w:spacing w:after="160" w:line="259" w:lineRule="auto"/>
-      </w:pPr>
-    </w:pPrDefault>
-  </w:docDefaults>
-  <w:latentStyles w:defLockedState="0" w:defUIPriority="99" w:defSemiHidden="0" w:defUnhideWhenUsed="0" w:defQFormat="0" w:count="371">
-    <w:lsdException w:name="Normal" w:uiPriority="0" w:qFormat="1"/>
-    <w:lsdException w:name="heading 1" w:uiPriority="9" w:qFormat="1"/>
-    <w:lsdException w:name="heading 2" w:semiHidden="1" w:uiPriority="9" w:unhideWhenUsed="1" w:qFormat="1"/>
-    <w:lsdException w:name="heading 3" w:semiHidden="1" w:uiPriority="9" w:unhideWhenUsed="1" w:qFormat="1"/>
-    <w:lsdException w:name="heading 4" w:semiHidden="1" w:uiPriority="9" w:unhideWhenUsed="1" w:qFormat="1"/>
-    <w:lsdException w:name="heading 5" w:semiHidden="1" w:uiPriority="9" w:unhideWhenUsed="1" w:qFormat="1"/>
-    <w:lsdException w:name="heading 6" w:semiHidden="1" w:uiPriority="9" w:unhideWhenUsed="1" w:qFormat="1"/>
-    <w:lsdException w:name="heading 7" w:semiHidden="1" w:uiPriority="9" w:unhideWhenUsed="1" w:qFormat="1"/>
-    <w:lsdException w:name="heading 8" w:semiHidden="1" w:uiPriority="9" w:unhideWhenUsed="1" w:qFormat="1"/>
-    <w:lsdException w:name="heading 9" w:semiHidden="1" w:uiPriority="9" w:unhideWhenUsed="1" w:qFormat="1"/>
-    <w:lsdException w:name="index 1" w:semiHidden="1" w:unhideWhenUsed="1"/>
-    <w:lsdException w:name="index 2" w:semiHidden="1" w:unhideWhenUsed="1"/>
-    <w:lsdException w:name="index 3" w:semiHidden="1" w:unhideWhenUsed="1"/>
-    <w:lsdException w:name="index 4" w:semiHidden="1" w:unhideWhenUsed="1"/>
-    <w:lsdException w:name="index 5" w:semiHidden="1" w:unhideWhenUsed="1"/>
-    <w:lsdException w:name="index 6" w:semiHidden="1" w:unhideWhenUsed="1"/>
-    <w:lsdException w:name="index 7" w:semiHidden="1" w:unhideWhenUsed="1"/>
-    <w:lsdException w:name="index 8" w:semiHidden="1" w:unhideWhenUsed="1"/>
-    <w:lsdException w:name="index 9" w:semiHidden="1" w:unhideWhenUsed="1"/>
-    <w:lsdException w:name="toc 1" w:semiHidden="1" w:uiPriority="39" w:unhideWhenUsed="1"/>
-    <w:lsdException w:name="toc 2" w:semiHidden="1" w:uiPriority="39" w:unhideWhenUsed="1"/>
-    <w:lsdException w:name="toc 3" w:semiHidden="1" w:uiPriority="39" w:unhideWhenUsed="1"/>
-    <w:lsdException w:name="toc 4" w:semiHidden="1" w:uiPriority="39" w:unhideWhenUsed="1"/>
-    <w:lsdException w:name="toc 5" w:semiHidden="1" w:uiPriority="39" w:unhideWhenUsed="1"/>
-    <w:lsdException w:name="toc 6" w:semiHidden="1" w:uiPriority="39" w:unhideWhenUsed="1"/>
-    <w:lsdException w:name="toc 7" w:semiHidden="1" w:uiPriority="39" w:unhideWhenUsed="1"/>
-    <w:lsdException w:name="toc 8" w:semiHidden="1" w:uiPriority="39" w:unhideWhenUsed="1"/>
-    <w:lsdException w:name="toc 9" w:semiHidden="1" w:uiPriority="39" w:unhideWhenUsed="1"/>
-    <w:lsdException w:name="Normal Indent" w:semiHidden="1" w:unhideWhenUsed="1"/>
-    <w:lsdException w:name="footnote text" w:semiHidden="1" w:unhideWhenUsed="1"/>
-    <w:lsdException w:name="annotation text" w:semiHidden="1" w:unhideWhenUsed="1"/>
-    <w:lsdException w:name="header" w:semiHidden="1" w:unhideWhenUsed="1"/>
-    <w:lsdException w:name="footer" w:semiHidden="1" w:unhideWhenUsed="1"/>
-    <w:lsdException w:name="index heading" w:semiHidden="1" w:unhideWhenUsed="1"/>
-    <w:lsdException w:name="caption" w:semiHidden="1" w:uiPriority="35" w:unhideWhenUsed="1" w:qFormat="1"/>
-    <w:lsdException w:name="table of figures" w:semiHidden="1" w:unhideWhenUsed="1"/>
-    <w:lsdException w:name="envelope address" w:semiHidden="1" w:unhideWhenUsed="1"/>
-    <w:lsdException w:name="envelope return" w:semiHidden="1" w:unhideWhenUsed="1"/>
-    <w:lsdException w:name="footnote reference" w:semiHidden="1" w:unhideWhenUsed="1"/>
-    <w:lsdException w:name="annotation reference" w:semiHidden="1" w:unhideWhenUsed="1"/>
-    <w:lsdException w:name="line number" w:semiHidden="1" w:unhideWhenUsed="1"/>
-    <w:lsdException w:name="page number" w:semiHidden="1" w:unhideWhenUsed="1"/>
-    <w:lsdException w:name="endnote reference" w:semiHidden="1" w:unhideWhenUsed="1"/>
-    <w:lsdException w:name="endnote text" w:semiHidden="1" w:unhideWhenUsed="1"/>
-    <w:lsdException w:name="table of authorities" w:semiHidden="1" w:unhideWhenUsed="1"/>
-    <w:lsdException w:name="macro" w:semiHidden="1" w:unhideWhenUsed="1"/>
-    <w:lsdException w:name="toa heading" w:semiHidden="1" w:unhideWhenUsed="1"/>
-    <w:lsdException w:name="List" w:semiHidden="1" w:unhideWhenUsed="1"/>
-    <w:lsdException w:name="List Bullet" w:semiHidden="1" w:unhideWhenUsed="1"/>
-    <w:lsdException w:name="List Number" w:semiHidden="1" w:unhideWhenUsed="1"/>
-    <w:lsdException w:name="List 2" w:semiHidden="1" w:unhideWhenUsed="1"/>
-    <w:lsdException w:name="List 3" w:semiHidden="1" w:unhideWhenUsed="1"/>
-    <w:lsdException w:name="List 4" w:semiHidden="1" w:unhideWhenUsed="1"/>
-    <w:lsdException w:name="List 5" w:semiHidden="1" w:unhideWhenUsed="1"/>
-    <w:lsdException w:name="List Bullet 2" w:semiHidden="1" w:unhideWhenUsed="1"/>
-    <w:lsdException w:name="List Bullet 3" w:semiHidden="1" w:unhideWhenUsed="1"/>
-    <w:lsdException w:name="List Bullet 4" w:semiHidden="1" w:unhideWhenUsed="1"/>
-    <w:lsdException w:name="List Bullet 5" w:semiHidden="1" w:unhideWhenUsed="1"/>
-    <w:lsdException w:name="List Number 2" w:semiHidden="1" w:unhideWhenUsed="1"/>
-    <w:lsdException w:name="List Number 3" w:semiHidden="1" w:unhideWhenUsed="1"/>
-    <w:lsdException w:name="List Number 4" w:semiHidden="1" w:unhideWhenUsed="1"/>
-    <w:lsdException w:name="List Number 5" w:semiHidden="1" w:unhideWhenUsed="1"/>
-    <w:lsdException w:name="Title" w:uiPriority="10" w:qFormat="1"/>
-    <w:lsdException w:name="Closing" w:semiHidden="1" w:unhideWhenUsed="1"/>
-    <w:lsdException w:name="Signature" w:semiHidden="1" w:unhideWhenUsed="1"/>
-    <w:lsdException w:name="Default Paragraph Font" w:semiHidden="1" w:uiPriority="1" w:unhideWhenUsed="1"/>
-    <w:lsdException w:name="Body Text" w:semiHidden="1" w:unhideWhenUsed="1"/>
-    <w:lsdException w:name="Body Text Indent" w:semiHidden="1" w:unhideWhenUsed="1"/>
-    <w:lsdException w:name="List Continue" w:semiHidden="1" w:unhideWhenUsed="1"/>
-    <w:lsdException w:name="List Continue 2" w:semiHidden="1" w:unhideWhenUsed="1"/>
-    <w:lsdException w:name="List Continue 3" w:semiHidden="1" w:unhideWhenUsed="1"/>
-    <w:lsdException w:name="List Continue 4" w:semiHidden="1" w:unhideWhenUsed="1"/>
-    <w:lsdException w:name="List Continue 5" w:semiHidden="1" w:unhideWhenUsed="1"/>
-    <w:lsdException w:name="Message Header" w:semiHidden="1" w:unhideWhenUsed="1"/>
-    <w:lsdException w:name="Subtitle" w:uiPriority="11" w:qFormat="1"/>
-    <w:lsdException w:name="Salutation" w:semiHidden="1" w:unhideWhenUsed="1"/>
-    <w:lsdException w:name="Date" w:semiHidden="1" w:unhideWhenUsed="1"/>
-    <w:lsdException w:name="Body Text First Indent" w:semiHidden="1" w:unhideWhenUsed="1"/>
-    <w:lsdException w:name="Body Text First Indent 2" w:semiHidden="1" w:unhideWhenUsed="1"/>
-    <w:lsdException w:name="Note Heading" w:semiHidden="1" w:unhideWhenUsed="1"/>
-    <w:lsdException w:name="Body Text 2" w:semiHidden="1" w:unhideWhenUsed="1"/>
-    <w:lsdException w:name="Body Text 3" w:semiHidden="1" w:unhideWhenUsed="1"/>
-    <w:lsdException w:name="Body Text Indent 2" w:semiHidden="1" w:unhideWhenUsed="1"/>
-    <w:lsdException w:name="Body Text Indent 3" w:semiHidden="1" w:unhideWhenUsed="1"/>
-    <w:lsdException w:name="Block Text" w:semiHidden="1" w:unhideWhenUsed="1"/>
-    <w:lsdException w:name="Hyperlink" w:semiHidden="1" w:unhideWhenUsed="1"/>
-    <w:lsdException w:name="FollowedHyperlink" w:semiHidden="1" w:unhideWhenUsed="1"/>
-    <w:lsdException w:name="Strong" w:uiPriority="22" w:qFormat="1"/>
-    <w:lsdException w:name="Emphasis" w:uiPriority="20" w:qFormat="1"/>
-    <w:lsdException w:name="Document Map" w:semiHidden="1" w:unhideWhenUsed="1"/>
-    <w:lsdException w:name="Plain Text" w:semiHidden="1" w:unhideWhenUsed="1"/>
-    <w:lsdException w:name="E-mail Signature" w:semiHidden="1" w:unhideWhenUsed="1"/>
-    <w:lsdException w:name="HTML Top of Form" w:semiHidden="1" w:unhideWhenUsed="1"/>
-    <w:lsdException w:name="HTML Bottom of Form" w:semiHidden="1" w:unhideWhenUsed="1"/>
-    <w:lsdException w:name="Normal (Web)" w:semiHidden="1" w:unhideWhenUsed="1"/>
-    <w:lsdException w:name="HTML Acronym" w:semiHidden="1" w:unhideWhenUsed="1"/>
-    <w:lsdException w:name="HTML Address" w:semiHidden="1" w:unhideWhenUsed="1"/>
-    <w:lsdException w:name="HTML Cite" w:semiHidden="1" w:unhideWhenUsed="1"/>
-    <w:lsdException w:name="HTML Code" w:semiHidden="1" w:unhideWhenUsed="1"/>
-    <w:lsdException w:name="HTML Definition" w:semiHidden="1" w:unhideWhenUsed="1"/>
-    <w:lsdException w:name="HTML Keyboard" w:semiHidden="1" w:unhideWhenUsed="1"/>
-    <w:lsdException w:name="HTML Preformatted" w:semiHidden="1" w:unhideWhenUsed="1"/>
-    <w:lsdException w:name="HTML Sample" w:semiHidden="1" w:unhideWhenUsed="1"/>
-    <w:lsdException w:name="HTML Typewriter" w:semiHidden="1" w:unhideWhenUsed="1"/>
-    <w:lsdException w:name="HTML Variable" w:semiHidden="1" w:unhideWhenUsed="1"/>
-    <w:lsdException w:name="Normal Table" w:semiHidden="1" w:unhideWhenUsed="1"/>
-    <w:lsdException w:name="annotation subject" w:semiHidden="1" w:unhideWhenUsed="1"/>
-    <w:lsdException w:name="No List" w:semiHidden="1" w:unhideWhenUsed="1"/>
-    <w:lsdException w:name="Outline List 1" w:semiHidden="1" w:unhideWhenUsed="1"/>
-    <w:lsdException w:name="Outline List 2" w:semiHidden="1" w:unhideWhenUsed="1"/>
-    <w:lsdException w:name="Outline List 3" w:semiHidden="1" w:unhideWhenUsed="1"/>
-    <w:lsdException w:name="Table Simple 1" w:semiHidden="1" w:unhideWhenUsed="1"/>
-    <w:lsdException w:name="Table Simple 2" w:semiHidden="1" w:unhideWhenUsed="1"/>
-    <w:lsdException w:name="Table Simple 3" w:semiHidden="1" w:unhideWhenUsed="1"/>
-    <w:lsdException w:name="Table Classic 1" w:semiHidden="1" w:unhideWhenUsed="1"/>
-    <w:lsdException w:name="Table Classic 2" w:semiHidden="1" w:unhideWhenUsed="1"/>
-    <w:lsdException w:name="Table Classic 3" w:semiHidden="1" w:unhideWhenUsed="1"/>
-    <w:lsdException w:name="Table Classic 4" w:semiHidden="1" w:unhideWhenUsed="1"/>
-    <w:lsdException w:name="Table Colorful 1" w:semiHidden="1" w:unhideWhenUsed="1"/>
-    <w:lsdException w:name="Table Colorful 2" w:semiHidden="1" w:unhideWhenUsed="1"/>
-    <w:lsdException w:name="Table Colorful 3" w:semiHidden="1" w:unhideWhenUsed="1"/>
-    <w:lsdException w:name="Table Columns 1" w:semiHidden="1" w:unhideWhenUsed="1"/>
-    <w:lsdException w:name="Table Columns 2" w:semiHidden="1" w:unhideWhenUsed="1"/>
-    <w:lsdException w:name="Table Columns 3" w:semiHidden="1" w:unhideWhenUsed="1"/>
-    <w:lsdException w:name="Table Columns 4" w:semiHidden="1" w:unhideWhenUsed="1"/>
-    <w:lsdException w:name="Table Columns 5" w:semiHidden="1" w:unhideWhenUsed="1"/>
-    <w:lsdException w:name="Table Grid 1" w:semiHidden="1" w:unhideWhenUsed="1"/>
-    <w:lsdException w:name="Table Grid 2" w:semiHidden="1" w:unhideWhenUsed="1"/>
-    <w:lsdException w:name="Table Grid 3" w:semiHidden="1" w:unhideWhenUsed="1"/>
-    <w:lsdException w:name="Table Grid 4" w:semiHidden="1" w:unhideWhenUsed="1"/>
-    <w:lsdException w:name="Table Grid 5" w:semiHidden="1" w:unhideWhenUsed="1"/>
-    <w:lsdException w:name="Table Grid 6" w:semiHidden="1" w:unhideWhenUsed="1"/>
-    <w:lsdException w:name="Table Grid 7" w:semiHidden="1" w:unhideWhenUsed="1"/>
-    <w:lsdException w:name="Table Grid 8" w:semiHidden="1" w:unhideWhenUsed="1"/>
-    <w:lsdException w:name="Table List 1" w:semiHidden="1" w:unhideWhenUsed="1"/>
-    <w:lsdException w:name="Table List 2" w:semiHidden="1" w:unhideWhenUsed="1"/>
-    <w:lsdException w:name="Table List 3" w:semiHidden="1" w:unhideWhenUsed="1"/>
-    <w:lsdException w:name="Table List 4" w:semiHidden="1" w:unhideWhenUsed="1"/>
-    <w:lsdException w:name="Table List 5" w:semiHidden="1" w:unhideWhenUsed="1"/>
-    <w:lsdException w:name="Table List 6" w:semiHidden="1" w:unhideWhenUsed="1"/>
-    <w:lsdException w:name="Table List 7" w:semiHidden="1" w:unhideWhenUsed="1"/>
-    <w:lsdException w:name="Table List 8" w:semiHidden="1" w:unhideWhenUsed="1"/>
-    <w:lsdException w:name="Table 3D effects 1" w:semiHidden="1" w:unhideWhenUsed="1"/>
-    <w:lsdException w:name="Table 3D effects 2" w:semiHidden="1" w:unhideWhenUsed="1"/>
-    <w:lsdException w:name="Table 3D effects 3" w:semiHidden="1" w:unhideWhenUsed="1"/>
-    <w:lsdException w:name="Table Contemporary" w:semiHidden="1" w:unhideWhenUsed="1"/>
-    <w:lsdException w:name="Table Elegant" w:semiHidden="1" w:unhideWhenUsed="1"/>
-    <w:lsdException w:name="Table Professional" w:semiHidden="1" w:unhideWhenUsed="1"/>
-    <w:lsdException w:name="Table Subtle 1" w:semiHidden="1" w:unhideWhenUsed="1"/>
-    <w:lsdException w:name="Table Subtle 2" w:semiHidden="1" w:unhideWhenUsed="1"/>
-    <w:lsdException w:name="Table Web 1" w:semiHidden="1" w:unhideWhenUsed="1"/>
-    <w:lsdException w:name="Table Web 2" w:semiHidden="1" w:unhideWhenUsed="1"/>
-    <w:lsdException w:name="Table Web 3" w:semiHidden="1" w:unhideWhenUsed="1"/>
-    <w:lsdException w:name="Balloon Text" w:semiHidden="1" w:unhideWhenUsed="1"/>
-    <w:lsdException w:name="Table Grid" w:uiPriority="39"/>
-    <w:lsdException w:name="Table Theme" w:semiHidden="1" w:unhideWhenUsed="1"/>
-    <w:lsdException w:name="Placeholder Text" w:semiHidden="1"/>
-    <w:lsdException w:name="No Spacing" w:uiPriority="1" w:qFormat="1"/>
-    <w:lsdException w:name="Light Shading" w:uiPriority="60"/>
-    <w:lsdException w:name="Light List" w:uiPriority="61"/>
-    <w:lsdException w:name="Light Grid" w:uiPriority="62"/>
-    <w:lsdException w:name="Medium Shading 1" w:uiPriority="63"/>
-    <w:lsdException w:name="Medium Shading 2" w:uiPriority="64"/>
-    <w:lsdException w:name="Medium List 1" w:uiPriority="65"/>
-    <w:lsdException w:name="Medium List 2" w:uiPriority="66"/>
-    <w:lsdException w:name="Medium Grid 1" w:uiPriority="67"/>
-    <w:lsdException w:name="Medium Grid 2" w:uiPriority="68"/>
-    <w:lsdException w:name="Medium Grid 3" w:uiPriority="69"/>
-    <w:lsdException w:name="Dark List" w:uiPriority="70"/>
-    <w:lsdException w:name="Colorful Shading" w:uiPriority="71"/>
-    <w:lsdException w:name="Colorful List" w:uiPriority="72"/>
-    <w:lsdException w:name="Colorful Grid" w:uiPriority="73"/>
-    <w:lsdException w:name="Light Shading Accent 1" w:uiPriority="60"/>
-    <w:lsdException w:name="Light List Accent 1" w:uiPriority="61"/>
-    <w:lsdException w:name="Light Grid Accent 1" w:uiPriority="62"/>
-    <w:lsdException w:name="Medium Shading 1 Accent 1" w:uiPriority="63"/>
-    <w:lsdException w:name="Medium Shading 2 Accent 1" w:uiPriority="64"/>
-    <w:lsdException w:name="Medium List 1 Accent 1" w:uiPriority="65"/>
-    <w:lsdException w:name="Revision" w:semiHidden="1"/>
-    <w:lsdException w:name="List Paragraph" w:uiPriority="34" w:qFormat="1"/>
-    <w:lsdException w:name="Quote" w:uiPriority="29" w:qFormat="1"/>
-    <w:lsdException w:name="Intense Quote" w:uiPriority="30" w:qFormat="1"/>
-    <w:lsdException w:name="Medium List 2 Accent 1" w:uiPriority="66"/>
-    <w:lsdException w:name="Medium Grid 1 Accent 1" w:uiPriority="67"/>
-    <w:lsdException w:name="Medium Grid 2 Accent 1" w:uiPriority="68"/>
-    <w:lsdException w:name="Medium Grid 3 Accent 1" w:uiPriority="69"/>
-    <w:lsdException w:name="Dark List Accent 1" w:uiPriority="70"/>
-    <w:lsdException w:name="Colorful Shading Accent 1" w:uiPriority="71"/>
-    <w:lsdException w:name="Colorful List Accent 1" w:uiPriority="72"/>
-    <w:lsdException w:name="Colorful Grid Accent 1" w:uiPriority="73"/>
-    <w:lsdException w:name="Light Shading Accent 2" w:uiPriority="60"/>
-    <w:lsdException w:name="Light List Accent 2" w:uiPriority="61"/>
-    <w:lsdException w:name="Light Grid Accent 2" w:uiPriority="62"/>
-    <w:lsdException w:name="Medium Shading 1 Accent 2" w:uiPriority="63"/>
-    <w:lsdException w:name="Medium Shading 2 Accent 2" w:uiPriority="64"/>
-    <w:lsdException w:name="Medium List 1 Accent 2" w:uiPriority="65"/>
-    <w:lsdException w:name="Medium List 2 Accent 2" w:uiPriority="66"/>
-    <w:lsdException w:name="Medium Grid 1 Accent 2" w:uiPriority="67"/>
-    <w:lsdException w:name="Medium Grid 2 Accent 2" w:uiPriority="68"/>
-    <w:lsdException w:name="Medium Grid 3 Accent 2" w:uiPriority="69"/>
-    <w:lsdException w:name="Dark List Accent 2" w:uiPriority="70"/>
-    <w:lsdException w:name="Colorful Shading Accent 2" w:uiPriority="71"/>
-    <w:lsdException w:name="Colorful List Accent 2" w:uiPriority="72"/>
-    <w:lsdException w:name="Colorful Grid Accent 2" w:uiPriority="73"/>
-    <w:lsdException w:name="Light Shading Accent 3" w:uiPriority="60"/>
-    <w:lsdException w:name="Light List Accent 3" w:uiPriority="61"/>
-    <w:lsdException w:name="Light Grid Accent 3" w:uiPriority="62"/>
-    <w:lsdException w:name="Medium Shading 1 Accent 3" w:uiPriority="63"/>
-    <w:lsdException w:name="Medium Shading 2 Accent 3" w:uiPriority="64"/>
-    <w:lsdException w:name="Medium List 1 Accent 3" w:uiPriority="65"/>
-    <w:lsdException w:name="Medium List 2 Accent 3" w:uiPriority="66"/>
-    <w:lsdException w:name="Medium Grid 1 Accent 3" w:uiPriority="67"/>
-    <w:lsdException w:name="Medium Grid 2 Accent 3" w:uiPriority="68"/>
-    <w:lsdException w:name="Medium Grid 3 Accent 3" w:uiPriority="69"/>
-    <w:lsdException w:name="Dark List Accent 3" w:uiPriority="70"/>
-    <w:lsdException w:name="Colorful Shading Accent 3" w:uiPriority="71"/>
-    <w:lsdException w:name="Colorful List Accent 3" w:uiPriority="72"/>
-    <w:lsdException w:name="Colorful Grid Accent 3" w:uiPriority="73"/>
-    <w:lsdException w:name="Light Shading Accent 4" w:uiPriority="60"/>
-    <w:lsdException w:name="Light List Accent 4" w:uiPriority="61"/>
-    <w:lsdException w:name="Light Grid Accent 4" w:uiPriority="62"/>
-    <w:lsdException w:name="Medium Shading 1 Accent 4" w:uiPriority="63"/>
-    <w:lsdException w:name="Medium Shading 2 Accent 4" w:uiPriority="64"/>
-    <w:lsdException w:name="Medium List 1 Accent 4" w:uiPriority="65"/>
-    <w:lsdException w:name="Medium List 2 Accent 4" w:uiPriority="66"/>
-    <w:lsdException w:name="Medium Grid 1 Accent 4" w:uiPriority="67"/>
-    <w:lsdException w:name="Medium Grid 2 Accent 4" w:uiPriority="68"/>
-    <w:lsdException w:name="Medium Grid 3 Accent 4" w:uiPriority="69"/>
-    <w:lsdException w:name="Dark List Accent 4" w:uiPriority="70"/>
-    <w:lsdException w:name="Colorful Shading Accent 4" w:uiPriority="71"/>
-    <w:lsdException w:name="Colorful List Accent 4" w:uiPriority="72"/>
-    <w:lsdException w:name="Colorful Grid Accent 4" w:uiPriority="73"/>
-    <w:lsdException w:name="Light Shading Accent 5" w:uiPriority="60"/>
-    <w:lsdException w:name="Light List Accent 5" w:uiPriority="61"/>
-    <w:lsdException w:name="Light Grid Accent 5" w:uiPriority="62"/>
-    <w:lsdException w:name="Medium Shading 1 Accent 5" w:uiPriority="63"/>
-    <w:lsdException w:name="Medium Shading 2 Accent 5" w:uiPriority="64"/>
-    <w:lsdException w:name="Medium List 1 Accent 5" w:uiPriority="65"/>
-    <w:lsdException w:name="Medium List 2 Accent 5" w:uiPriority="66"/>
-    <w:lsdException w:name="Medium Grid 1 Accent 5" w:uiPriority="67"/>
-    <w:lsdException w:name="Medium Grid 2 Accent 5" w:uiPriority="68"/>
-    <w:lsdException w:name="Medium Grid 3 Accent 5" w:uiPriority="69"/>
-    <w:lsdException w:name="Dark List Accent 5" w:uiPriority="70"/>
-    <w:lsdException w:name="Colorful Shading Accent 5" w:uiPriority="71"/>
-    <w:lsdException w:name="Colorful List Accent 5" w:uiPriority="72"/>
-    <w:lsdException w:name="Colorful Grid Accent 5" w:uiPriority="73"/>
-    <w:lsdException w:name="Light Shading Accent 6" w:uiPriority="60"/>
-    <w:lsdException w:name="Light List Accent 6" w:uiPriority="61"/>
-    <w:lsdException w:name="Light Grid Accent 6" w:uiPriority="62"/>
-    <w:lsdException w:name="Medium Shading 1 Accent 6" w:uiPriority="63"/>
-    <w:lsdException w:name="Medium Shading 2 Accent 6" w:uiPriority="64"/>
-    <w:lsdException w:name="Medium List 1 Accent 6" w:uiPriority="65"/>
-    <w:lsdException w:name="Medium List 2 Accent 6" w:uiPriority="66"/>
-    <w:lsdException w:name="Medium Grid 1 Accent 6" w:uiPriority="67"/>
-    <w:lsdException w:name="Medium Grid 2 Accent 6" w:uiPriority="68"/>
-    <w:lsdException w:name="Medium Grid 3 Accent 6" w:uiPriority="69"/>
-    <w:lsdException w:name="Dark List Accent 6" w:uiPriority="70"/>
-    <w:lsdException w:name="Colorful Shading Accent 6" w:uiPriority="71"/>
-    <w:lsdException w:name="Colorful List Accent 6" w:uiPriority="72"/>
-    <w:lsdException w:name="Colorful Grid Accent 6" w:uiPriority="73"/>
-    <w:lsdException w:name="Subtle Emphasis" w:uiPriority="19" w:qFormat="1"/>
-    <w:lsdException w:name="Intense Emphasis" w:uiPriority="21" w:qFormat="1"/>
-    <w:lsdException w:name="Subtle Reference" w:uiPriority="31" w:qFormat="1"/>
-    <w:lsdException w:name="Intense Reference" w:uiPriority="32" w:qFormat="1"/>
-    <w:lsdException w:name="Book Title" w:uiPriority="33" w:qFormat="1"/>
-    <w:lsdException w:name="Bibliography" w:semiHidden="1" w:uiPriority="37" w:unhideWhenUsed="1"/>
-    <w:lsdException w:name="TOC Heading" w:semiHidden="1" w:uiPriority="39" w:unhideWhenUsed="1" w:qFormat="1"/>
-    <w:lsdException w:name="Plain Table 1" w:uiPriority="41"/>
-    <w:lsdException w:name="Plain Table 2" w:uiPriority="42"/>
-    <w:lsdException w:name="Plain Table 3" w:uiPriority="43"/>
-    <w:lsdException w:name="Plain Table 4" w:uiPriority="44"/>
-    <w:lsdException w:name="Plain Table 5" w:uiPriority="45"/>
-    <w:lsdException w:name="Grid Table Light" w:uiPriority="40"/>
-    <w:lsdException w:name="Grid Table 1 Light" w:uiPriority="46"/>
-    <w:lsdException w:name="Grid Table 2" w:uiPriority="47"/>
-    <w:lsdException w:name="Grid Table 3" w:uiPriority="48"/>
-    <w:lsdException w:name="Grid Table 4" w:uiPriority="49"/>
-    <w:lsdException w:name="Grid Table 5 Dark" w:uiPriority="50"/>
-    <w:lsdException w:name="Grid Table 6 Colorful" w:uiPriority="51"/>
-    <w:lsdException w:name="Grid Table 7 Colorful" w:uiPriority="52"/>
-    <w:lsdException w:name="Grid Table 1 Light Accent 1" w:uiPriority="46"/>
-    <w:lsdException w:name="Grid Table 2 Accent 1" w:uiPriority="47"/>
-    <w:lsdException w:name="Grid Table 3 Accent 1" w:uiPriority="48"/>
-    <w:lsdException w:name="Grid Table 4 Accent 1" w:uiPriority="49"/>
-    <w:lsdException w:name="Grid Table 5 Dark Accent 1" w:uiPriority="50"/>
-    <w:lsdException w:name="Grid Table 6 Colorful Accent 1" w:uiPriority="51"/>
-    <w:lsdException w:name="Grid Table 7 Colorful Accent 1" w:uiPriority="52"/>
-    <w:lsdException w:name="Grid Table 1 Light Accent 2" w:uiPriority="46"/>
-    <w:lsdException w:name="Grid Table 2 Accent 2" w:uiPriority="47"/>
-    <w:lsdException w:name="Grid Table 3 Accent 2" w:uiPriority="48"/>
-    <w:lsdException w:name="Grid Table 4 Accent 2" w:uiPriority="49"/>
-    <w:lsdException w:name="Grid Table 5 Dark Accent 2" w:uiPriority="50"/>
-    <w:lsdException w:name="Grid Table 6 Colorful Accent 2" w:uiPriority="51"/>
-    <w:lsdException w:name="Grid Table 7 Colorful Accent 2" w:uiPriority="52"/>
-    <w:lsdException w:name="Grid Table 1 Light Accent 3" w:uiPriority="46"/>
-    <w:lsdException w:name="Grid Table 2 Accent 3" w:uiPriority="47"/>
-    <w:lsdException w:name="Grid Table 3 Accent 3" w:uiPriority="48"/>
-    <w:lsdException w:name="Grid Table 4 Accent 3" w:uiPriority="49"/>
-    <w:lsdException w:name="Grid Table 5 Dark Accent 3" w:uiPriority="50"/>
-    <w:lsdException w:name="Grid Table 6 Colorful Accent 3" w:uiPriority="51"/>
-    <w:lsdException w:name="Grid Table 7 Colorful Accent 3" w:uiPriority="52"/>
-    <w:lsdException w:name="Grid Table 1 Light Accent 4" w:uiPriority="46"/>
-    <w:lsdException w:name="Grid Table 2 Accent 4" w:uiPriority="47"/>
-    <w:lsdException w:name="Grid Table 3 Accent 4" w:uiPriority="48"/>
-    <w:lsdException w:name="Grid Table 4 Accent 4" w:uiPriority="49"/>
-    <w:lsdException w:name="Grid Table 5 Dark Accent 4" w:uiPriority="50"/>
-    <w:lsdException w:name="Grid Table 6 Colorful Accent 4" w:uiPriority="51"/>
-    <w:lsdException w:name="Grid Table 7 Colorful Accent 4" w:uiPriority="52"/>
-    <w:lsdException w:name="Grid Table 1 Light Accent 5" w:uiPriority="46"/>
-    <w:lsdException w:name="Grid Table 2 Accent 5" w:uiPriority="47"/>
-    <w:lsdException w:name="Grid Table 3 Accent 5" w:uiPriority="48"/>
-    <w:lsdException w:name="Grid Table 4 Accent 5" w:uiPriority="49"/>
-    <w:lsdException w:name="Grid Table 5 Dark Accent 5" w:uiPriority="50"/>
-    <w:lsdException w:name="Grid Table 6 Colorful Accent 5" w:uiPriority="51"/>
-    <w:lsdException w:name="Grid Table 7 Colorful Accent 5" w:uiPriority="52"/>
-    <w:lsdException w:name="Grid Table 1 Light Accent 6" w:uiPriority="46"/>
-    <w:lsdException w:name="Grid Table 2 Accent 6" w:uiPriority="47"/>
-    <w:lsdException w:name="Grid Table 3 Accent 6" w:uiPriority="48"/>
-    <w:lsdException w:name="Grid Table 4 Accent 6" w:uiPriority="49"/>
-    <w:lsdException w:name="Grid Table 5 Dark Accent 6" w:uiPriority="50"/>
-    <w:lsdException w:name="Grid Table 6 Colorful Accent 6" w:uiPriority="51"/>
-    <w:lsdException w:name="Grid Table 7 Colorful Accent 6" w:uiPriority="52"/>
-    <w:lsdException w:name="List Table 1 Light" w:uiPriority="46"/>
-    <w:lsdException w:name="List Table 2" w:uiPriority="47"/>
-    <w:lsdException w:name="List Table 3" w:uiPriority="48"/>
-    <w:lsdException w:name="List Table 4" w:uiPriority="49"/>
-    <w:lsdException w:name="List Table 5 Dark" w:uiPriority="50"/>
-    <w:lsdException w:name="List Table 6 Colorful" w:uiPriority="51"/>
-    <w:lsdException w:name="List Table 7 Colorful" w:uiPriority="52"/>
-    <w:lsdException w:name="List Table 1 Light Accent 1" w:uiPriority="46"/>
-    <w:lsdException w:name="List Table 2 Accent 1" w:uiPriority="47"/>
-    <w:lsdException w:name="List Table 3 Accent 1" w:uiPriority="48"/>
-    <w:lsdException w:name="List Table 4 Accent 1" w:uiPriority="49"/>
-    <w:lsdException w:name="List Table 5 Dark Accent 1" w:uiPriority="50"/>
-    <w:lsdException w:name="List Table 6 Colorful Accent 1" w:uiPriority="51"/>
-    <w:lsdException w:name="List Table 7 Colorful Accent 1" w:uiPriority="52"/>
-    <w:lsdException w:name="List Table 1 Light Accent 2" w:uiPriority="46"/>
-    <w:lsdException w:name="List Table 2 Accent 2" w:uiPriority="47"/>
-    <w:lsdException w:name="List Table 3 Accent 2" w:uiPriority="48"/>
-    <w:lsdException w:name="List Table 4 Accent 2" w:uiPriority="49"/>
-    <w:lsdException w:name="List Table 5 Dark Accent 2" w:uiPriority="50"/>
-    <w:lsdException w:name="List Table 6 Colorful Accent 2" w:uiPriority="51"/>
-    <w:lsdException w:name="List Table 7 Colorful Accent 2" w:uiPriority="52"/>
-    <w:lsdException w:name="List Table 1 Light Accent 3" w:uiPriority="46"/>
-    <w:lsdException w:name="List Table 2 Accent 3" w:uiPriority="47"/>
-    <w:lsdException w:name="List Table 3 Accent 3" w:uiPriority="48"/>
-    <w:lsdException w:name="List Table 4 Accent 3" w:uiPriority="49"/>
-    <w:lsdException w:name="List Table 5 Dark Accent 3" w:uiPriority="50"/>
-    <w:lsdException w:name="List Table 6 Colorful Accent 3" w:uiPriority="51"/>
-    <w:lsdException w:name="List Table 7 Colorful Accent 3" w:uiPriority="52"/>
-    <w:lsdException w:name="List Table 1 Light Accent 4" w:uiPriority="46"/>
-    <w:lsdException w:name="List Table 2 Accent 4" w:uiPriority="47"/>
-    <w:lsdException w:name="List Table 3 Accent 4" w:uiPriority="48"/>
-    <w:lsdException w:name="List Table 4 Accent 4" w:uiPriority="49"/>
-    <w:lsdException w:name="List Table 5 Dark Accent 4" w:uiPriority="50"/>
-    <w:lsdException w:name="List Table 6 Colorful Accent 4" w:uiPriority="51"/>
-    <w:lsdException w:name="List Table 7 Colorful Accent 4" w:uiPriority="52"/>
-    <w:lsdException w:name="List Table 1 Light Accent 5" w:uiPriority="46"/>
-    <w:lsdException w:name="List Table 2 Accent 5" w:uiPriority="47"/>
-    <w:lsdException w:name="List Table 3 Accent 5" w:uiPriority="48"/>
-    <w:lsdException w:name="List Table 4 Accent 5" w:uiPriority="49"/>
-    <w:lsdException w:name="List Table 5 Dark Accent 5" w:uiPriority="50"/>
-    <w:lsdException w:name="List Table 6 Colorful Accent 5" w:uiPriority="51"/>
-    <w:lsdException w:name="List Table 7 Colorful Accent 5" w:uiPriority="52"/>
-    <w:lsdException w:name="List Table 1 Light Accent 6" w:uiPriority="46"/>
-    <w:lsdException w:name="List Table 2 Accent 6" w:uiPriority="47"/>
-    <w:lsdException w:name="List Table 3 Accent 6" w:uiPriority="48"/>
-    <w:lsdException w:name="List Table 4 Accent 6" w:uiPriority="49"/>
-    <w:lsdException w:name="List Table 5 Dark Accent 6" w:uiPriority="50"/>
-    <w:lsdException w:name="List Table 6 Colorful Accent 6" w:uiPriority="51"/>
-    <w:lsdException w:name="List Table 7 Colorful Accent 6" w:uiPriority="52"/>
-  </w:latentStyles>
-  <w:style w:type="paragraph" w:default="1" w:styleId="Normal">
-    <w:name w:val="Normal"/>
-    <w:qFormat/>
-  </w:style>
-  <w:style w:type="character" w:default="1" w:styleId="Fuentedeprrafopredeter">
-    <w:name w:val="Default Paragraph Font"/>
-    <w:uiPriority w:val="1"/>
-    <w:semiHidden/>
-    <w:unhideWhenUsed/>
-  </w:style>
-  <w:style w:type="table" w:default="1" w:styleId="Tablanormal">
-    <w:name w:val="Normal Table"/>
-    <w:uiPriority w:val="99"/>
-    <w:semiHidden/>
-    <w:unhideWhenUsed/>
-    <w:tblPr>
-      <w:tblInd w:w="0" w:type="dxa"/>
-      <w:tblCellMar>
-        <w:top w:w="0" w:type="dxa"/>
-        <w:left w:w="108" w:type="dxa"/>
-        <w:bottom w:w="0" w:type="dxa"/>
-        <w:right w:w="108" w:type="dxa"/>
-      </w:tblCellMar>
-    </w:tblPr>
-  </w:style>
-  <w:style w:type="numbering" w:default="1" w:styleId="Sinlista">
-    <w:name w:val="No List"/>
-    <w:uiPriority w:val="99"/>
-    <w:semiHidden/>
-    <w:unhideWhenUsed/>
-  </w:style>
-  <w:style w:type="paragraph" w:customStyle="1" w:styleId="F14A6B849C484E9EA94760EB55A9AE61">
-    <w:name w:val="F14A6B849C484E9EA94760EB55A9AE61"/>
-    <w:rsid w:val="00EE31DA"/>
-  </w:style>
-  <w:style w:type="paragraph" w:customStyle="1" w:styleId="35100176E042412BBF25BE2F2ECD64CA">
-    <w:name w:val="35100176E042412BBF25BE2F2ECD64CA"/>
-    <w:rsid w:val="00EE31DA"/>
-  </w:style>
-  <w:style w:type="paragraph" w:customStyle="1" w:styleId="39F3F43410A74393B57874951B188A6B">
-    <w:name w:val="39F3F43410A74393B57874951B188A6B"/>
-    <w:rsid w:val="00EE31DA"/>
-  </w:style>
-  <w:style w:type="paragraph" w:customStyle="1" w:styleId="7BB108EBB03243DB8596995D42AFE71A">
-    <w:name w:val="7BB108EBB03243DB8596995D42AFE71A"/>
-    <w:rsid w:val="00EE31DA"/>
-  </w:style>
-  <w:style w:type="paragraph" w:customStyle="1" w:styleId="3A104FA08F0746C2963575F3D75F815A">
-    <w:name w:val="3A104FA08F0746C2963575F3D75F815A"/>
-    <w:rsid w:val="00EE31DA"/>
-  </w:style>
-</w:styles>
-</file>
-
-<file path=word/glossary/webSettings.xml><?xml version="1.0" encoding="utf-8"?>
-<w:webSettings xmlns:mc="http://schemas.openxmlformats.org/markup-compatibility/2006" xmlns:r="http://schemas.openxmlformats.org/officeDocument/2006/relationships" xmlns:w="http://schemas.openxmlformats.org/wordprocessingml/2006/main" xmlns:w14="http://schemas.microsoft.com/office/word/2010/wordml" xmlns:w15="http://schemas.microsoft.com/office/word/2012/wordml" xmlns:w16se="http://schemas.microsoft.com/office/word/2015/wordml/symex" mc:Ignorable="w14 w15 w16se">
-  <w:optimizeForBrowser/>
-  <w:allowPNG/>
-</w:webSettings>
 </file>
 
 <file path=word/theme/theme1.xml><?xml version="1.0" encoding="utf-8"?>

</xml_diff>

<commit_message>
Avance memoria + arreglo codigo
</commit_message>
<xml_diff>
--- a/Informe_practica_3.docx
+++ b/Informe_practica_3.docx
@@ -960,7 +960,27 @@
           <w:sz w:val="24"/>
           <w:lang w:val="ca-ES"/>
         </w:rPr>
-        <w:t>: La ID del canal (</w:t>
+        <w:t>:</w:t>
+      </w:r>
+    </w:p>
+    <w:p>
+      <w:pPr>
+        <w:pStyle w:val="Pargrafdellista"/>
+        <w:numPr>
+          <w:ilvl w:val="0"/>
+          <w:numId w:val="9"/>
+        </w:numPr>
+        <w:rPr>
+          <w:sz w:val="24"/>
+          <w:lang w:val="ca-ES"/>
+        </w:rPr>
+      </w:pPr>
+      <w:r>
+        <w:rPr>
+          <w:sz w:val="24"/>
+          <w:lang w:val="ca-ES"/>
+        </w:rPr>
+        <w:t>La ID del canal (</w:t>
       </w:r>
       <w:proofErr w:type="spellStart"/>
       <w:r>
@@ -976,7 +996,27 @@
           <w:sz w:val="24"/>
           <w:lang w:val="ca-ES"/>
         </w:rPr>
-        <w:t xml:space="preserve"> ID), la API </w:t>
+        <w:t xml:space="preserve"> ID)</w:t>
+      </w:r>
+    </w:p>
+    <w:p>
+      <w:pPr>
+        <w:pStyle w:val="Pargrafdellista"/>
+        <w:numPr>
+          <w:ilvl w:val="0"/>
+          <w:numId w:val="9"/>
+        </w:numPr>
+        <w:rPr>
+          <w:sz w:val="24"/>
+          <w:lang w:val="ca-ES"/>
+        </w:rPr>
+      </w:pPr>
+      <w:r>
+        <w:rPr>
+          <w:sz w:val="24"/>
+          <w:lang w:val="ca-ES"/>
+        </w:rPr>
+        <w:t xml:space="preserve">La API </w:t>
       </w:r>
       <w:proofErr w:type="spellStart"/>
       <w:r>
@@ -992,17 +1032,120 @@
           <w:sz w:val="24"/>
           <w:lang w:val="ca-ES"/>
         </w:rPr>
-        <w:t xml:space="preserve"> del servidor, la direcció del servidor (api.thingspeak.com) i configurar un interval en el que s’enviaran les dades a la pàgina per tal de que es guardin en el servidor i, posteriorment, mostrar aquests valors ( en el nostre cas el RSSI ) en forma de gràfica a la pàgina web.</w:t>
+        <w:t xml:space="preserve"> del servidor</w:t>
       </w:r>
     </w:p>
     <w:p>
       <w:pPr>
         <w:pStyle w:val="Pargrafdellista"/>
-        <w:rPr>
-          <w:sz w:val="24"/>
-          <w:lang w:val="ca-ES"/>
-        </w:rPr>
-      </w:pPr>
+        <w:numPr>
+          <w:ilvl w:val="0"/>
+          <w:numId w:val="9"/>
+        </w:numPr>
+        <w:rPr>
+          <w:sz w:val="24"/>
+          <w:lang w:val="ca-ES"/>
+        </w:rPr>
+      </w:pPr>
+      <w:r>
+        <w:rPr>
+          <w:sz w:val="24"/>
+          <w:lang w:val="ca-ES"/>
+        </w:rPr>
+        <w:t>L</w:t>
+      </w:r>
+      <w:r>
+        <w:rPr>
+          <w:sz w:val="24"/>
+          <w:lang w:val="ca-ES"/>
+        </w:rPr>
+        <w:t>a direcció del</w:t>
+      </w:r>
+      <w:r>
+        <w:rPr>
+          <w:sz w:val="24"/>
+          <w:lang w:val="ca-ES"/>
+        </w:rPr>
+        <w:t xml:space="preserve"> servidor (api.thingspeak.com)</w:t>
+      </w:r>
+    </w:p>
+    <w:p>
+      <w:pPr>
+        <w:pStyle w:val="Pargrafdellista"/>
+        <w:numPr>
+          <w:ilvl w:val="0"/>
+          <w:numId w:val="9"/>
+        </w:numPr>
+        <w:rPr>
+          <w:sz w:val="24"/>
+          <w:lang w:val="ca-ES"/>
+        </w:rPr>
+      </w:pPr>
+      <w:r>
+        <w:rPr>
+          <w:sz w:val="24"/>
+          <w:lang w:val="ca-ES"/>
+        </w:rPr>
+        <w:t>C</w:t>
+      </w:r>
+      <w:r>
+        <w:rPr>
+          <w:sz w:val="24"/>
+          <w:lang w:val="ca-ES"/>
+        </w:rPr>
+        <w:t>onfigurar un interval en el que s’enviaran les dades a la pàgina</w:t>
+      </w:r>
+    </w:p>
+    <w:p>
+      <w:pPr>
+        <w:ind w:left="768"/>
+        <w:rPr>
+          <w:sz w:val="24"/>
+          <w:lang w:val="ca-ES"/>
+        </w:rPr>
+      </w:pPr>
+      <w:r>
+        <w:rPr>
+          <w:sz w:val="24"/>
+          <w:lang w:val="ca-ES"/>
+        </w:rPr>
+        <w:t>Amb això la mota enviarà</w:t>
+      </w:r>
+      <w:r>
+        <w:rPr>
+          <w:sz w:val="24"/>
+          <w:lang w:val="ca-ES"/>
+        </w:rPr>
+        <w:t xml:space="preserve"> valors ( en el nostre cas el RSSI </w:t>
+      </w:r>
+      <w:r>
+        <w:rPr>
+          <w:sz w:val="24"/>
+          <w:lang w:val="ca-ES"/>
+        </w:rPr>
+        <w:t>de la connexió</w:t>
+      </w:r>
+      <w:r>
+        <w:rPr>
+          <w:sz w:val="24"/>
+          <w:lang w:val="ca-ES"/>
+        </w:rPr>
+        <w:t>)</w:t>
+      </w:r>
+      <w:r>
+        <w:rPr>
+          <w:sz w:val="24"/>
+          <w:lang w:val="ca-ES"/>
+        </w:rPr>
+        <w:t xml:space="preserve"> al servidor i es mostraran</w:t>
+      </w:r>
+      <w:r>
+        <w:rPr>
+          <w:sz w:val="24"/>
+          <w:lang w:val="ca-ES"/>
+        </w:rPr>
+        <w:t xml:space="preserve"> en forma de gràfica a la pàgina web.</w:t>
+      </w:r>
     </w:p>
     <w:p>
       <w:pPr>
@@ -1036,7 +1179,7 @@
             <v:path o:extrusionok="f" gradientshapeok="t" o:connecttype="rect"/>
             <o:lock v:ext="edit" aspectratio="t"/>
           </v:shapetype>
-          <v:shape id="_x0000_s1029" type="#_x0000_t75" style="position:absolute;left:0;text-align:left;margin-left:29.7pt;margin-top:65.5pt;width:395.25pt;height:262.1pt;z-index:251660288;mso-position-horizontal-relative:text;mso-position-vertical-relative:text;mso-width-relative:page;mso-height-relative:page">
+          <v:shape id="_x0000_s1029" type="#_x0000_t75" style="position:absolute;left:0;text-align:left;margin-left:61.95pt;margin-top:72.15pt;width:342.75pt;height:227.3pt;z-index:251660288;mso-position-horizontal-relative:text;mso-position-vertical-relative:text;mso-width-relative:page;mso-height-relative:page">
             <v:imagedata r:id="rId8" o:title="captura_thingspeak"/>
             <w10:wrap type="square"/>
           </v:shape>
@@ -1054,31 +1197,66 @@
           <w:sz w:val="24"/>
           <w:lang w:val="ca-ES"/>
         </w:rPr>
-        <w:t>al servidor, la mota enviarà el RSSI que capta de la connexió amb la xarxa que hem proporcionat.</w:t>
+        <w:t xml:space="preserve">al servidor, la mota enviarà </w:t>
+      </w:r>
+      <w:r>
+        <w:rPr>
+          <w:sz w:val="24"/>
+          <w:lang w:val="ca-ES"/>
+        </w:rPr>
+        <w:t>els valors</w:t>
+      </w:r>
+      <w:r>
+        <w:rPr>
+          <w:sz w:val="24"/>
+          <w:lang w:val="ca-ES"/>
+        </w:rPr>
+        <w:t xml:space="preserve"> capta</w:t>
+      </w:r>
+      <w:r>
+        <w:rPr>
+          <w:sz w:val="24"/>
+          <w:lang w:val="ca-ES"/>
+        </w:rPr>
+        <w:t>ts</w:t>
+      </w:r>
+      <w:r>
+        <w:rPr>
+          <w:sz w:val="24"/>
+          <w:lang w:val="ca-ES"/>
+        </w:rPr>
+        <w:t xml:space="preserve"> de la connexió amb la xarxa que </w:t>
+      </w:r>
+      <w:r>
+        <w:rPr>
+          <w:sz w:val="24"/>
+          <w:lang w:val="ca-ES"/>
+        </w:rPr>
+        <w:t>l’</w:t>
+      </w:r>
+      <w:r>
+        <w:rPr>
+          <w:sz w:val="24"/>
+          <w:lang w:val="ca-ES"/>
+        </w:rPr>
+        <w:t>hem</w:t>
+      </w:r>
+      <w:r>
+        <w:rPr>
+          <w:sz w:val="24"/>
+          <w:lang w:val="ca-ES"/>
+        </w:rPr>
+        <w:t xml:space="preserve"> proporciona</w:t>
       </w:r>
       <w:bookmarkStart w:id="0" w:name="_GoBack"/>
       <w:bookmarkEnd w:id="0"/>
-    </w:p>
-    <w:p>
-      <w:pPr>
-        <w:pStyle w:val="Pargrafdellista"/>
-        <w:rPr>
-          <w:b/>
-          <w:bCs/>
-          <w:sz w:val="28"/>
-          <w:lang w:val="ca-ES"/>
-        </w:rPr>
-      </w:pPr>
-    </w:p>
-    <w:p>
-      <w:pPr>
-        <w:pStyle w:val="Pargrafdellista"/>
-        <w:rPr>
-          <w:bCs/>
-          <w:sz w:val="28"/>
-          <w:lang w:val="ca-ES"/>
-        </w:rPr>
-      </w:pPr>
+      <w:r>
+        <w:rPr>
+          <w:sz w:val="24"/>
+          <w:lang w:val="ca-ES"/>
+        </w:rPr>
+        <w:t>t.</w:t>
+      </w:r>
     </w:p>
     <w:p>
       <w:pPr>
@@ -1101,6 +1279,7 @@
           <w:sz w:val="28"/>
           <w:lang w:val="ca-ES"/>
         </w:rPr>
+        <w:lastRenderedPageBreak/>
         <w:t>E</w:t>
       </w:r>
       <w:r>
@@ -1115,16 +1294,520 @@
     </w:p>
     <w:p>
       <w:pPr>
+        <w:ind w:left="708"/>
+        <w:jc w:val="both"/>
+        <w:rPr>
+          <w:sz w:val="24"/>
+          <w:lang w:val="ca-ES"/>
+        </w:rPr>
+      </w:pPr>
+      <w:r>
+        <w:rPr>
+          <w:sz w:val="24"/>
+          <w:lang w:val="ca-ES"/>
+        </w:rPr>
+        <w:t xml:space="preserve">Per fer la connexió entre client i servidor s’ha de fer dos programes diferents, un per la mota client i un altre per la mota que farà d’Access </w:t>
+      </w:r>
+      <w:proofErr w:type="spellStart"/>
+      <w:r>
+        <w:rPr>
+          <w:sz w:val="24"/>
+          <w:lang w:val="ca-ES"/>
+        </w:rPr>
+        <w:t>Point</w:t>
+      </w:r>
+      <w:proofErr w:type="spellEnd"/>
+      <w:r>
+        <w:rPr>
+          <w:sz w:val="24"/>
+          <w:lang w:val="ca-ES"/>
+        </w:rPr>
+        <w:t xml:space="preserve"> (Servidor).</w:t>
+      </w:r>
+    </w:p>
+    <w:p>
+      <w:pPr>
+        <w:pStyle w:val="Pargrafdellista"/>
+        <w:numPr>
+          <w:ilvl w:val="0"/>
+          <w:numId w:val="8"/>
+        </w:numPr>
+        <w:jc w:val="both"/>
+        <w:rPr>
+          <w:sz w:val="24"/>
+          <w:lang w:val="ca-ES"/>
+        </w:rPr>
+      </w:pPr>
+      <w:r>
         <w:rPr>
           <w:b/>
-          <w:bCs/>
-          <w:sz w:val="28"/>
-          <w:lang w:val="ca-ES"/>
-        </w:rPr>
-      </w:pPr>
-    </w:p>
-    <w:p>
-      <w:pPr>
+          <w:sz w:val="24"/>
+          <w:lang w:val="ca-ES"/>
+        </w:rPr>
+        <w:t>Client:</w:t>
+      </w:r>
+      <w:r>
+        <w:rPr>
+          <w:sz w:val="24"/>
+          <w:lang w:val="ca-ES"/>
+        </w:rPr>
+        <w:t xml:space="preserve"> </w:t>
+      </w:r>
+      <w:r>
+        <w:rPr>
+          <w:sz w:val="24"/>
+          <w:lang w:val="ca-ES"/>
+        </w:rPr>
+        <w:t xml:space="preserve">Per fer el client, el codi es quasi exacte al de connectar-se al servidor de </w:t>
+      </w:r>
+      <w:proofErr w:type="spellStart"/>
+      <w:r>
+        <w:rPr>
+          <w:sz w:val="24"/>
+          <w:lang w:val="ca-ES"/>
+        </w:rPr>
+        <w:t>Thingspeak</w:t>
+      </w:r>
+      <w:proofErr w:type="spellEnd"/>
+      <w:r>
+        <w:rPr>
+          <w:sz w:val="24"/>
+          <w:lang w:val="ca-ES"/>
+        </w:rPr>
+        <w:t xml:space="preserve">, només cal modificar el codi per tal de que rebi i imprimeixi per pantalla les dades que rep del servidor. </w:t>
+      </w:r>
+      <w:r>
+        <w:rPr>
+          <w:sz w:val="24"/>
+          <w:lang w:val="ca-ES"/>
+        </w:rPr>
+        <w:t xml:space="preserve">Per imprimir aquestes dades que llegirà del servidor, l’objecte client farà un </w:t>
+      </w:r>
+      <w:proofErr w:type="spellStart"/>
+      <w:r>
+        <w:rPr>
+          <w:i/>
+          <w:sz w:val="24"/>
+          <w:lang w:val="ca-ES"/>
+        </w:rPr>
+        <w:t>read</w:t>
+      </w:r>
+      <w:proofErr w:type="spellEnd"/>
+      <w:r>
+        <w:rPr>
+          <w:i/>
+          <w:sz w:val="24"/>
+          <w:lang w:val="ca-ES"/>
+        </w:rPr>
+        <w:t xml:space="preserve"> </w:t>
+      </w:r>
+      <w:r>
+        <w:rPr>
+          <w:sz w:val="24"/>
+          <w:lang w:val="ca-ES"/>
+        </w:rPr>
+        <w:t>i així agafarà les dades.</w:t>
+      </w:r>
+    </w:p>
+    <w:p>
+      <w:pPr>
+        <w:pStyle w:val="Pargrafdellista"/>
+        <w:ind w:left="1428"/>
+        <w:jc w:val="both"/>
+        <w:rPr>
+          <w:sz w:val="24"/>
+          <w:lang w:val="ca-ES"/>
+        </w:rPr>
+      </w:pPr>
+    </w:p>
+    <w:p>
+      <w:pPr>
+        <w:pStyle w:val="Pargrafdellista"/>
+        <w:numPr>
+          <w:ilvl w:val="0"/>
+          <w:numId w:val="8"/>
+        </w:numPr>
+        <w:jc w:val="both"/>
+        <w:rPr>
+          <w:b/>
+          <w:sz w:val="24"/>
+          <w:lang w:val="ca-ES"/>
+        </w:rPr>
+      </w:pPr>
+      <w:r>
+        <w:rPr>
+          <w:b/>
+          <w:sz w:val="24"/>
+          <w:lang w:val="ca-ES"/>
+        </w:rPr>
+        <w:t>Servidor:</w:t>
+      </w:r>
+      <w:r>
+        <w:rPr>
+          <w:b/>
+          <w:sz w:val="24"/>
+          <w:lang w:val="ca-ES"/>
+        </w:rPr>
+        <w:t xml:space="preserve"> </w:t>
+      </w:r>
+      <w:r>
+        <w:rPr>
+          <w:sz w:val="24"/>
+          <w:lang w:val="ca-ES"/>
+        </w:rPr>
+        <w:t xml:space="preserve">Respecte al programa per fer que una mota es torni un servidor o Access </w:t>
+      </w:r>
+      <w:proofErr w:type="spellStart"/>
+      <w:r>
+        <w:rPr>
+          <w:sz w:val="24"/>
+          <w:lang w:val="ca-ES"/>
+        </w:rPr>
+        <w:t>Point</w:t>
+      </w:r>
+      <w:proofErr w:type="spellEnd"/>
+      <w:r>
+        <w:rPr>
+          <w:sz w:val="24"/>
+          <w:lang w:val="ca-ES"/>
+        </w:rPr>
+        <w:t>, s’han de configurar d</w:t>
+      </w:r>
+      <w:r>
+        <w:rPr>
+          <w:sz w:val="24"/>
+          <w:lang w:val="ca-ES"/>
+        </w:rPr>
+        <w:t>iferents dades:</w:t>
+      </w:r>
+    </w:p>
+    <w:p>
+      <w:pPr>
+        <w:pStyle w:val="Pargrafdellista"/>
+        <w:numPr>
+          <w:ilvl w:val="1"/>
+          <w:numId w:val="8"/>
+        </w:numPr>
+        <w:jc w:val="both"/>
+        <w:rPr>
+          <w:b/>
+          <w:sz w:val="24"/>
+          <w:lang w:val="ca-ES"/>
+        </w:rPr>
+      </w:pPr>
+      <w:r>
+        <w:rPr>
+          <w:sz w:val="24"/>
+          <w:lang w:val="ca-ES"/>
+        </w:rPr>
+        <w:t>SSID</w:t>
+      </w:r>
+    </w:p>
+    <w:p>
+      <w:pPr>
+        <w:pStyle w:val="Pargrafdellista"/>
+        <w:numPr>
+          <w:ilvl w:val="1"/>
+          <w:numId w:val="8"/>
+        </w:numPr>
+        <w:jc w:val="both"/>
+        <w:rPr>
+          <w:b/>
+          <w:sz w:val="24"/>
+          <w:lang w:val="ca-ES"/>
+        </w:rPr>
+      </w:pPr>
+      <w:r>
+        <w:rPr>
+          <w:sz w:val="24"/>
+          <w:lang w:val="ca-ES"/>
+        </w:rPr>
+        <w:t>Contrasenya</w:t>
+      </w:r>
+    </w:p>
+    <w:p>
+      <w:pPr>
+        <w:pStyle w:val="Pargrafdellista"/>
+        <w:numPr>
+          <w:ilvl w:val="1"/>
+          <w:numId w:val="8"/>
+        </w:numPr>
+        <w:jc w:val="both"/>
+        <w:rPr>
+          <w:b/>
+          <w:sz w:val="24"/>
+          <w:lang w:val="ca-ES"/>
+        </w:rPr>
+      </w:pPr>
+      <w:r>
+        <w:rPr>
+          <w:sz w:val="24"/>
+          <w:lang w:val="ca-ES"/>
+        </w:rPr>
+        <w:t>IP del servidor</w:t>
+      </w:r>
+    </w:p>
+    <w:p>
+      <w:pPr>
+        <w:pStyle w:val="Pargrafdellista"/>
+        <w:numPr>
+          <w:ilvl w:val="1"/>
+          <w:numId w:val="8"/>
+        </w:numPr>
+        <w:jc w:val="both"/>
+        <w:rPr>
+          <w:b/>
+          <w:sz w:val="24"/>
+          <w:lang w:val="ca-ES"/>
+        </w:rPr>
+      </w:pPr>
+      <w:r>
+        <w:rPr>
+          <w:sz w:val="24"/>
+          <w:lang w:val="ca-ES"/>
+        </w:rPr>
+        <w:t>Dades que enviarà als clients</w:t>
+      </w:r>
+    </w:p>
+    <w:p>
+      <w:pPr>
+        <w:ind w:left="1416"/>
+        <w:jc w:val="both"/>
+        <w:rPr>
+          <w:sz w:val="24"/>
+          <w:lang w:val="ca-ES"/>
+        </w:rPr>
+      </w:pPr>
+      <w:r>
+        <w:rPr>
+          <w:sz w:val="24"/>
+          <w:lang w:val="ca-ES"/>
+        </w:rPr>
+        <w:t xml:space="preserve">Per tal de convertir la mota en servidor s’ha de incloure el paquet ESP8266WebServer.h on podrem extreure les funcions necessàries per realitzar la connexió Client-Servidor. </w:t>
+      </w:r>
+    </w:p>
+    <w:p>
+      <w:pPr>
+        <w:ind w:left="1416"/>
+        <w:jc w:val="both"/>
+        <w:rPr>
+          <w:sz w:val="24"/>
+          <w:lang w:val="ca-ES"/>
+        </w:rPr>
+      </w:pPr>
+      <w:r>
+        <w:rPr>
+          <w:sz w:val="24"/>
+          <w:lang w:val="ca-ES"/>
+        </w:rPr>
+        <w:t xml:space="preserve">Primer de tot s’ha de crear un objecte de tipus ESP8266WebServer i aquest objecte és el que indicarà que la mota farà de servidor. </w:t>
+      </w:r>
+      <w:r>
+        <w:rPr>
+          <w:sz w:val="24"/>
+          <w:lang w:val="ca-ES"/>
+        </w:rPr>
+        <w:t xml:space="preserve">Després, en el </w:t>
+      </w:r>
+      <w:proofErr w:type="spellStart"/>
+      <w:r>
+        <w:rPr>
+          <w:sz w:val="24"/>
+          <w:lang w:val="ca-ES"/>
+        </w:rPr>
+        <w:t>Setup</w:t>
+      </w:r>
+      <w:proofErr w:type="spellEnd"/>
+      <w:r>
+        <w:rPr>
+          <w:sz w:val="24"/>
+          <w:lang w:val="ca-ES"/>
+        </w:rPr>
+        <w:t xml:space="preserve">, posarem que la mota faci de punt d’accés mitjançant el </w:t>
+      </w:r>
+      <w:proofErr w:type="spellStart"/>
+      <w:r>
+        <w:rPr>
+          <w:sz w:val="24"/>
+          <w:lang w:val="ca-ES"/>
+        </w:rPr>
+        <w:t>WiFi.mode</w:t>
+      </w:r>
+      <w:proofErr w:type="spellEnd"/>
+      <w:r>
+        <w:rPr>
+          <w:sz w:val="24"/>
+          <w:lang w:val="ca-ES"/>
+        </w:rPr>
+        <w:t xml:space="preserve">() i </w:t>
+      </w:r>
+      <w:proofErr w:type="spellStart"/>
+      <w:r>
+        <w:rPr>
+          <w:sz w:val="24"/>
+          <w:lang w:val="ca-ES"/>
+        </w:rPr>
+        <w:t>WiFi.softAP</w:t>
+      </w:r>
+      <w:proofErr w:type="spellEnd"/>
+      <w:r>
+        <w:rPr>
+          <w:sz w:val="24"/>
+          <w:lang w:val="ca-ES"/>
+        </w:rPr>
+        <w:t xml:space="preserve">(), desprès cal definir una IP pròpia del servidor mitjançant </w:t>
+      </w:r>
+      <w:proofErr w:type="spellStart"/>
+      <w:r>
+        <w:rPr>
+          <w:sz w:val="24"/>
+          <w:lang w:val="ca-ES"/>
+        </w:rPr>
+        <w:t>WiFi.softAPIP</w:t>
+      </w:r>
+      <w:proofErr w:type="spellEnd"/>
+      <w:r>
+        <w:rPr>
+          <w:sz w:val="24"/>
+          <w:lang w:val="ca-ES"/>
+        </w:rPr>
+        <w:t xml:space="preserve">(). </w:t>
+      </w:r>
+    </w:p>
+    <w:p>
+      <w:pPr>
+        <w:ind w:left="1416"/>
+        <w:jc w:val="both"/>
+        <w:rPr>
+          <w:sz w:val="24"/>
+          <w:lang w:val="ca-ES"/>
+        </w:rPr>
+      </w:pPr>
+      <w:r>
+        <w:rPr>
+          <w:sz w:val="24"/>
+          <w:lang w:val="ca-ES"/>
+        </w:rPr>
+        <w:t xml:space="preserve">Amb això la mota ja fa de punt d’accés i només cal que envií les dades </w:t>
+      </w:r>
+      <w:r>
+        <w:rPr>
+          <w:sz w:val="24"/>
+          <w:lang w:val="ca-ES"/>
+        </w:rPr>
+        <w:t xml:space="preserve">que desprès el client rebrà. En el nostre cas fem que el servidor envií un </w:t>
+      </w:r>
+      <w:proofErr w:type="spellStart"/>
+      <w:r>
+        <w:rPr>
+          <w:sz w:val="24"/>
+          <w:lang w:val="ca-ES"/>
+        </w:rPr>
+        <w:t>char</w:t>
+      </w:r>
+      <w:proofErr w:type="spellEnd"/>
+      <w:r>
+        <w:rPr>
+          <w:sz w:val="24"/>
+          <w:lang w:val="ca-ES"/>
+        </w:rPr>
+        <w:t xml:space="preserve"> i que desprès el client ho haurà de imprimir per pantalla.</w:t>
+      </w:r>
+    </w:p>
+    <w:p>
+      <w:pPr>
+        <w:ind w:left="1416"/>
+        <w:jc w:val="both"/>
+        <w:rPr>
+          <w:sz w:val="24"/>
+          <w:lang w:val="ca-ES"/>
+        </w:rPr>
+      </w:pPr>
+    </w:p>
+    <w:p>
+      <w:pPr>
+        <w:ind w:left="1416"/>
+        <w:jc w:val="both"/>
+        <w:rPr>
+          <w:sz w:val="24"/>
+          <w:lang w:val="ca-ES"/>
+        </w:rPr>
+      </w:pPr>
+    </w:p>
+    <w:p>
+      <w:pPr>
+        <w:ind w:left="1416"/>
+        <w:jc w:val="both"/>
+        <w:rPr>
+          <w:sz w:val="24"/>
+          <w:lang w:val="ca-ES"/>
+        </w:rPr>
+      </w:pPr>
+    </w:p>
+    <w:p>
+      <w:pPr>
+        <w:ind w:left="1416"/>
+        <w:jc w:val="both"/>
+        <w:rPr>
+          <w:sz w:val="24"/>
+          <w:lang w:val="ca-ES"/>
+        </w:rPr>
+      </w:pPr>
+    </w:p>
+    <w:p>
+      <w:pPr>
+        <w:ind w:left="1416"/>
+        <w:jc w:val="both"/>
+        <w:rPr>
+          <w:sz w:val="24"/>
+          <w:lang w:val="ca-ES"/>
+        </w:rPr>
+      </w:pPr>
+    </w:p>
+    <w:p>
+      <w:pPr>
+        <w:ind w:left="1416"/>
+        <w:jc w:val="both"/>
+        <w:rPr>
+          <w:sz w:val="24"/>
+          <w:lang w:val="ca-ES"/>
+        </w:rPr>
+      </w:pPr>
+    </w:p>
+    <w:p>
+      <w:pPr>
+        <w:ind w:left="1416"/>
+        <w:jc w:val="both"/>
+        <w:rPr>
+          <w:sz w:val="24"/>
+          <w:lang w:val="ca-ES"/>
+        </w:rPr>
+      </w:pPr>
+    </w:p>
+    <w:p>
+      <w:pPr>
+        <w:ind w:left="1416"/>
+        <w:jc w:val="both"/>
+        <w:rPr>
+          <w:sz w:val="24"/>
+          <w:lang w:val="ca-ES"/>
+        </w:rPr>
+      </w:pPr>
+    </w:p>
+    <w:p>
+      <w:pPr>
+        <w:ind w:left="1416"/>
+        <w:jc w:val="both"/>
+        <w:rPr>
+          <w:sz w:val="24"/>
+          <w:lang w:val="ca-ES"/>
+        </w:rPr>
+      </w:pPr>
+    </w:p>
+    <w:p>
+      <w:pPr>
+        <w:ind w:left="1416"/>
+        <w:jc w:val="both"/>
         <w:rPr>
           <w:b/>
           <w:bCs/>
@@ -1155,6 +1838,7 @@
           <w:sz w:val="28"/>
           <w:lang w:val="ca-ES"/>
         </w:rPr>
+        <w:lastRenderedPageBreak/>
         <w:t xml:space="preserve">Exercici de </w:t>
       </w:r>
       <w:proofErr w:type="spellStart"/>
@@ -1555,11 +2239,52 @@
           <w:lang w:val="ca-ES"/>
         </w:rPr>
       </w:pPr>
-      <w:r>
-        <w:rPr>
-          <w:sz w:val="24"/>
-          <w:lang w:val="ca-ES"/>
-        </w:rPr>
+    </w:p>
+    <w:p>
+      <w:pPr>
+        <w:ind w:left="708"/>
+        <w:jc w:val="both"/>
+        <w:rPr>
+          <w:sz w:val="24"/>
+          <w:lang w:val="ca-ES"/>
+        </w:rPr>
+      </w:pPr>
+    </w:p>
+    <w:p>
+      <w:pPr>
+        <w:ind w:left="708"/>
+        <w:jc w:val="both"/>
+        <w:rPr>
+          <w:sz w:val="24"/>
+          <w:lang w:val="ca-ES"/>
+        </w:rPr>
+      </w:pPr>
+    </w:p>
+    <w:p>
+      <w:pPr>
+        <w:ind w:left="708"/>
+        <w:jc w:val="both"/>
+        <w:rPr>
+          <w:sz w:val="24"/>
+          <w:lang w:val="ca-ES"/>
+        </w:rPr>
+      </w:pPr>
+    </w:p>
+    <w:p>
+      <w:pPr>
+        <w:ind w:left="708"/>
+        <w:jc w:val="both"/>
+        <w:rPr>
+          <w:sz w:val="24"/>
+          <w:lang w:val="ca-ES"/>
+        </w:rPr>
+      </w:pPr>
+      <w:r>
+        <w:rPr>
+          <w:sz w:val="24"/>
+          <w:lang w:val="ca-ES"/>
+        </w:rPr>
+        <w:lastRenderedPageBreak/>
         <w:t>2)</w:t>
       </w:r>
     </w:p>
@@ -1997,15 +2722,7 @@
           <w:sz w:val="24"/>
           <w:lang w:val="ca-ES"/>
         </w:rPr>
-        <w:t xml:space="preserve"> i saber que passa en cada moment, després </w:t>
-      </w:r>
-      <w:r>
-        <w:rPr>
-          <w:sz w:val="24"/>
-          <w:lang w:val="ca-ES"/>
-        </w:rPr>
-        <w:lastRenderedPageBreak/>
-        <w:t xml:space="preserve">accedim a un ordinador i anem a l’apartat de Desktop, utilitzarem el </w:t>
+        <w:t xml:space="preserve"> i saber que passa en cada moment, després accedim a un ordinador i anem a l’apartat de Desktop, utilitzarem el </w:t>
       </w:r>
       <w:proofErr w:type="spellStart"/>
       <w:r>
@@ -2525,7 +3242,7 @@
           <w:rPr>
             <w:noProof/>
           </w:rPr>
-          <w:t>3</w:t>
+          <w:t>6</w:t>
         </w:r>
         <w:r>
           <w:fldChar w:fldCharType="end"/>
@@ -3078,6 +3795,119 @@
     </w:lvl>
   </w:abstractNum>
   <w:abstractNum w:abstractNumId="4" w15:restartNumberingAfterBreak="0">
+    <w:nsid w:val="5BE35E67"/>
+    <w:multiLevelType w:val="hybridMultilevel"/>
+    <w:tmpl w:val="AADEB34A"/>
+    <w:lvl w:ilvl="0" w:tplc="0C0A0009">
+      <w:start w:val="1"/>
+      <w:numFmt w:val="bullet"/>
+      <w:lvlText w:val=""/>
+      <w:lvlJc w:val="left"/>
+      <w:pPr>
+        <w:ind w:left="1428" w:hanging="360"/>
+      </w:pPr>
+      <w:rPr>
+        <w:rFonts w:ascii="Wingdings" w:hAnsi="Wingdings" w:hint="default"/>
+      </w:rPr>
+    </w:lvl>
+    <w:lvl w:ilvl="1" w:tplc="0C0A0003">
+      <w:start w:val="1"/>
+      <w:numFmt w:val="bullet"/>
+      <w:lvlText w:val="o"/>
+      <w:lvlJc w:val="left"/>
+      <w:pPr>
+        <w:ind w:left="2148" w:hanging="360"/>
+      </w:pPr>
+      <w:rPr>
+        <w:rFonts w:ascii="Courier New" w:hAnsi="Courier New" w:cs="Courier New" w:hint="default"/>
+      </w:rPr>
+    </w:lvl>
+    <w:lvl w:ilvl="2" w:tplc="0C0A0005" w:tentative="1">
+      <w:start w:val="1"/>
+      <w:numFmt w:val="bullet"/>
+      <w:lvlText w:val=""/>
+      <w:lvlJc w:val="left"/>
+      <w:pPr>
+        <w:ind w:left="2868" w:hanging="360"/>
+      </w:pPr>
+      <w:rPr>
+        <w:rFonts w:ascii="Wingdings" w:hAnsi="Wingdings" w:hint="default"/>
+      </w:rPr>
+    </w:lvl>
+    <w:lvl w:ilvl="3" w:tplc="0C0A0001" w:tentative="1">
+      <w:start w:val="1"/>
+      <w:numFmt w:val="bullet"/>
+      <w:lvlText w:val=""/>
+      <w:lvlJc w:val="left"/>
+      <w:pPr>
+        <w:ind w:left="3588" w:hanging="360"/>
+      </w:pPr>
+      <w:rPr>
+        <w:rFonts w:ascii="Symbol" w:hAnsi="Symbol" w:hint="default"/>
+      </w:rPr>
+    </w:lvl>
+    <w:lvl w:ilvl="4" w:tplc="0C0A0003" w:tentative="1">
+      <w:start w:val="1"/>
+      <w:numFmt w:val="bullet"/>
+      <w:lvlText w:val="o"/>
+      <w:lvlJc w:val="left"/>
+      <w:pPr>
+        <w:ind w:left="4308" w:hanging="360"/>
+      </w:pPr>
+      <w:rPr>
+        <w:rFonts w:ascii="Courier New" w:hAnsi="Courier New" w:cs="Courier New" w:hint="default"/>
+      </w:rPr>
+    </w:lvl>
+    <w:lvl w:ilvl="5" w:tplc="0C0A0005" w:tentative="1">
+      <w:start w:val="1"/>
+      <w:numFmt w:val="bullet"/>
+      <w:lvlText w:val=""/>
+      <w:lvlJc w:val="left"/>
+      <w:pPr>
+        <w:ind w:left="5028" w:hanging="360"/>
+      </w:pPr>
+      <w:rPr>
+        <w:rFonts w:ascii="Wingdings" w:hAnsi="Wingdings" w:hint="default"/>
+      </w:rPr>
+    </w:lvl>
+    <w:lvl w:ilvl="6" w:tplc="0C0A0001" w:tentative="1">
+      <w:start w:val="1"/>
+      <w:numFmt w:val="bullet"/>
+      <w:lvlText w:val=""/>
+      <w:lvlJc w:val="left"/>
+      <w:pPr>
+        <w:ind w:left="5748" w:hanging="360"/>
+      </w:pPr>
+      <w:rPr>
+        <w:rFonts w:ascii="Symbol" w:hAnsi="Symbol" w:hint="default"/>
+      </w:rPr>
+    </w:lvl>
+    <w:lvl w:ilvl="7" w:tplc="0C0A0003" w:tentative="1">
+      <w:start w:val="1"/>
+      <w:numFmt w:val="bullet"/>
+      <w:lvlText w:val="o"/>
+      <w:lvlJc w:val="left"/>
+      <w:pPr>
+        <w:ind w:left="6468" w:hanging="360"/>
+      </w:pPr>
+      <w:rPr>
+        <w:rFonts w:ascii="Courier New" w:hAnsi="Courier New" w:cs="Courier New" w:hint="default"/>
+      </w:rPr>
+    </w:lvl>
+    <w:lvl w:ilvl="8" w:tplc="0C0A0005" w:tentative="1">
+      <w:start w:val="1"/>
+      <w:numFmt w:val="bullet"/>
+      <w:lvlText w:val=""/>
+      <w:lvlJc w:val="left"/>
+      <w:pPr>
+        <w:ind w:left="7188" w:hanging="360"/>
+      </w:pPr>
+      <w:rPr>
+        <w:rFonts w:ascii="Wingdings" w:hAnsi="Wingdings" w:hint="default"/>
+      </w:rPr>
+    </w:lvl>
+  </w:abstractNum>
+  <w:abstractNum w:abstractNumId="5" w15:restartNumberingAfterBreak="0">
     <w:nsid w:val="5C463B92"/>
     <w:multiLevelType w:val="hybridMultilevel"/>
     <w:tmpl w:val="0898F032"/>
@@ -3190,7 +4020,120 @@
       </w:rPr>
     </w:lvl>
   </w:abstractNum>
-  <w:abstractNum w:abstractNumId="5" w15:restartNumberingAfterBreak="0">
+  <w:abstractNum w:abstractNumId="6" w15:restartNumberingAfterBreak="0">
+    <w:nsid w:val="6C1B1FA6"/>
+    <w:multiLevelType w:val="hybridMultilevel"/>
+    <w:tmpl w:val="BC0814DE"/>
+    <w:lvl w:ilvl="0" w:tplc="0C0A0009">
+      <w:start w:val="1"/>
+      <w:numFmt w:val="bullet"/>
+      <w:lvlText w:val=""/>
+      <w:lvlJc w:val="left"/>
+      <w:pPr>
+        <w:ind w:left="1500" w:hanging="360"/>
+      </w:pPr>
+      <w:rPr>
+        <w:rFonts w:ascii="Wingdings" w:hAnsi="Wingdings" w:hint="default"/>
+      </w:rPr>
+    </w:lvl>
+    <w:lvl w:ilvl="1" w:tplc="0C0A0003" w:tentative="1">
+      <w:start w:val="1"/>
+      <w:numFmt w:val="bullet"/>
+      <w:lvlText w:val="o"/>
+      <w:lvlJc w:val="left"/>
+      <w:pPr>
+        <w:ind w:left="2220" w:hanging="360"/>
+      </w:pPr>
+      <w:rPr>
+        <w:rFonts w:ascii="Courier New" w:hAnsi="Courier New" w:cs="Courier New" w:hint="default"/>
+      </w:rPr>
+    </w:lvl>
+    <w:lvl w:ilvl="2" w:tplc="0C0A0005" w:tentative="1">
+      <w:start w:val="1"/>
+      <w:numFmt w:val="bullet"/>
+      <w:lvlText w:val=""/>
+      <w:lvlJc w:val="left"/>
+      <w:pPr>
+        <w:ind w:left="2940" w:hanging="360"/>
+      </w:pPr>
+      <w:rPr>
+        <w:rFonts w:ascii="Wingdings" w:hAnsi="Wingdings" w:hint="default"/>
+      </w:rPr>
+    </w:lvl>
+    <w:lvl w:ilvl="3" w:tplc="0C0A0001" w:tentative="1">
+      <w:start w:val="1"/>
+      <w:numFmt w:val="bullet"/>
+      <w:lvlText w:val=""/>
+      <w:lvlJc w:val="left"/>
+      <w:pPr>
+        <w:ind w:left="3660" w:hanging="360"/>
+      </w:pPr>
+      <w:rPr>
+        <w:rFonts w:ascii="Symbol" w:hAnsi="Symbol" w:hint="default"/>
+      </w:rPr>
+    </w:lvl>
+    <w:lvl w:ilvl="4" w:tplc="0C0A0003" w:tentative="1">
+      <w:start w:val="1"/>
+      <w:numFmt w:val="bullet"/>
+      <w:lvlText w:val="o"/>
+      <w:lvlJc w:val="left"/>
+      <w:pPr>
+        <w:ind w:left="4380" w:hanging="360"/>
+      </w:pPr>
+      <w:rPr>
+        <w:rFonts w:ascii="Courier New" w:hAnsi="Courier New" w:cs="Courier New" w:hint="default"/>
+      </w:rPr>
+    </w:lvl>
+    <w:lvl w:ilvl="5" w:tplc="0C0A0005" w:tentative="1">
+      <w:start w:val="1"/>
+      <w:numFmt w:val="bullet"/>
+      <w:lvlText w:val=""/>
+      <w:lvlJc w:val="left"/>
+      <w:pPr>
+        <w:ind w:left="5100" w:hanging="360"/>
+      </w:pPr>
+      <w:rPr>
+        <w:rFonts w:ascii="Wingdings" w:hAnsi="Wingdings" w:hint="default"/>
+      </w:rPr>
+    </w:lvl>
+    <w:lvl w:ilvl="6" w:tplc="0C0A0001" w:tentative="1">
+      <w:start w:val="1"/>
+      <w:numFmt w:val="bullet"/>
+      <w:lvlText w:val=""/>
+      <w:lvlJc w:val="left"/>
+      <w:pPr>
+        <w:ind w:left="5820" w:hanging="360"/>
+      </w:pPr>
+      <w:rPr>
+        <w:rFonts w:ascii="Symbol" w:hAnsi="Symbol" w:hint="default"/>
+      </w:rPr>
+    </w:lvl>
+    <w:lvl w:ilvl="7" w:tplc="0C0A0003" w:tentative="1">
+      <w:start w:val="1"/>
+      <w:numFmt w:val="bullet"/>
+      <w:lvlText w:val="o"/>
+      <w:lvlJc w:val="left"/>
+      <w:pPr>
+        <w:ind w:left="6540" w:hanging="360"/>
+      </w:pPr>
+      <w:rPr>
+        <w:rFonts w:ascii="Courier New" w:hAnsi="Courier New" w:cs="Courier New" w:hint="default"/>
+      </w:rPr>
+    </w:lvl>
+    <w:lvl w:ilvl="8" w:tplc="0C0A0005" w:tentative="1">
+      <w:start w:val="1"/>
+      <w:numFmt w:val="bullet"/>
+      <w:lvlText w:val=""/>
+      <w:lvlJc w:val="left"/>
+      <w:pPr>
+        <w:ind w:left="7260" w:hanging="360"/>
+      </w:pPr>
+      <w:rPr>
+        <w:rFonts w:ascii="Wingdings" w:hAnsi="Wingdings" w:hint="default"/>
+      </w:rPr>
+    </w:lvl>
+  </w:abstractNum>
+  <w:abstractNum w:abstractNumId="7" w15:restartNumberingAfterBreak="0">
     <w:nsid w:val="76236525"/>
     <w:multiLevelType w:val="multilevel"/>
     <w:tmpl w:val="1BE8F1AC"/>
@@ -3285,7 +4228,7 @@
       </w:pPr>
     </w:lvl>
   </w:abstractNum>
-  <w:abstractNum w:abstractNumId="6" w15:restartNumberingAfterBreak="0">
+  <w:abstractNum w:abstractNumId="8" w15:restartNumberingAfterBreak="0">
     <w:nsid w:val="7F3D1CBD"/>
     <w:multiLevelType w:val="hybridMultilevel"/>
     <w:tmpl w:val="5DB8BDF6"/>
@@ -3411,12 +4354,18 @@
     <w:abstractNumId w:val="3"/>
   </w:num>
   <w:num w:numId="5">
+    <w:abstractNumId w:val="7"/>
+  </w:num>
+  <w:num w:numId="6">
     <w:abstractNumId w:val="5"/>
   </w:num>
-  <w:num w:numId="6">
+  <w:num w:numId="7">
+    <w:abstractNumId w:val="8"/>
+  </w:num>
+  <w:num w:numId="8">
     <w:abstractNumId w:val="4"/>
   </w:num>
-  <w:num w:numId="7">
+  <w:num w:numId="9">
     <w:abstractNumId w:val="6"/>
   </w:num>
 </w:numbering>

</xml_diff>

<commit_message>
Arreglado lo del packet tracer
</commit_message>
<xml_diff>
--- a/Informe_practica_3.docx
+++ b/Informe_practica_3.docx
@@ -1,6 +1,6 @@
 
 <file path=word/document.xml><?xml version="1.0" encoding="utf-8"?>
-<w:document xmlns:wpc="http://schemas.microsoft.com/office/word/2010/wordprocessingCanvas" xmlns:cx="http://schemas.microsoft.com/office/drawing/2014/chartex" xmlns:cx1="http://schemas.microsoft.com/office/drawing/2015/9/8/chartex" xmlns:mc="http://schemas.openxmlformats.org/markup-compatibility/2006" xmlns:o="urn:schemas-microsoft-com:office:office" xmlns:r="http://schemas.openxmlformats.org/officeDocument/2006/relationships" xmlns:m="http://schemas.openxmlformats.org/officeDocument/2006/math" xmlns:v="urn:schemas-microsoft-com:vml" xmlns:wp14="http://schemas.microsoft.com/office/word/2010/wordprocessingDrawing" xmlns:wp="http://schemas.openxmlformats.org/drawingml/2006/wordprocessingDrawing" xmlns:w10="urn:schemas-microsoft-com:office:word" xmlns:w="http://schemas.openxmlformats.org/wordprocessingml/2006/main" xmlns:w14="http://schemas.microsoft.com/office/word/2010/wordml" xmlns:w15="http://schemas.microsoft.com/office/word/2012/wordml" xmlns:w16se="http://schemas.microsoft.com/office/word/2015/wordml/symex" xmlns:wpg="http://schemas.microsoft.com/office/word/2010/wordprocessingGroup" xmlns:wpi="http://schemas.microsoft.com/office/word/2010/wordprocessingInk" xmlns:wne="http://schemas.microsoft.com/office/word/2006/wordml" xmlns:wps="http://schemas.microsoft.com/office/word/2010/wordprocessingShape" mc:Ignorable="w14 w15 w16se wp14">
+<w:document xmlns:wpc="http://schemas.microsoft.com/office/word/2010/wordprocessingCanvas" xmlns:cx="http://schemas.microsoft.com/office/drawing/2014/chartex" xmlns:cx1="http://schemas.microsoft.com/office/drawing/2015/9/8/chartex" xmlns:cx2="http://schemas.microsoft.com/office/drawing/2015/10/21/chartex" xmlns:cx3="http://schemas.microsoft.com/office/drawing/2016/5/9/chartex" xmlns:cx4="http://schemas.microsoft.com/office/drawing/2016/5/10/chartex" xmlns:cx5="http://schemas.microsoft.com/office/drawing/2016/5/11/chartex" xmlns:cx6="http://schemas.microsoft.com/office/drawing/2016/5/12/chartex" xmlns:cx7="http://schemas.microsoft.com/office/drawing/2016/5/13/chartex" xmlns:cx8="http://schemas.microsoft.com/office/drawing/2016/5/14/chartex" xmlns:mc="http://schemas.openxmlformats.org/markup-compatibility/2006" xmlns:aink="http://schemas.microsoft.com/office/drawing/2016/ink" xmlns:am3d="http://schemas.microsoft.com/office/drawing/2017/model3d" xmlns:o="urn:schemas-microsoft-com:office:office" xmlns:r="http://schemas.openxmlformats.org/officeDocument/2006/relationships" xmlns:m="http://schemas.openxmlformats.org/officeDocument/2006/math" xmlns:v="urn:schemas-microsoft-com:vml" xmlns:wp14="http://schemas.microsoft.com/office/word/2010/wordprocessingDrawing" xmlns:wp="http://schemas.openxmlformats.org/drawingml/2006/wordprocessingDrawing" xmlns:w10="urn:schemas-microsoft-com:office:word" xmlns:w="http://schemas.openxmlformats.org/wordprocessingml/2006/main" xmlns:w14="http://schemas.microsoft.com/office/word/2010/wordml" xmlns:w15="http://schemas.microsoft.com/office/word/2012/wordml" xmlns:w16cid="http://schemas.microsoft.com/office/word/2016/wordml/cid" xmlns:w16se="http://schemas.microsoft.com/office/word/2015/wordml/symex" xmlns:wpg="http://schemas.microsoft.com/office/word/2010/wordprocessingGroup" xmlns:wpi="http://schemas.microsoft.com/office/word/2010/wordprocessingInk" xmlns:wne="http://schemas.microsoft.com/office/word/2006/wordml" xmlns:wps="http://schemas.microsoft.com/office/word/2010/wordprocessingShape" mc:Ignorable="w14 w15 w16se w16cid wp14">
   <w:body>
     <w:sdt>
       <w:sdtPr>
@@ -98,7 +98,7 @@
                                       <w:sdtContent>
                                         <w:p>
                                           <w:pPr>
-                                            <w:pStyle w:val="Senseespaiat"/>
+                                            <w:pStyle w:val="Sinespaciado"/>
                                           </w:pPr>
                                           <w:proofErr w:type="spellStart"/>
                                           <w:r>
@@ -151,7 +151,7 @@
                                       <w:sdtContent>
                                         <w:p>
                                           <w:pPr>
-                                            <w:pStyle w:val="Senseespaiat"/>
+                                            <w:pStyle w:val="Sinespaciado"/>
                                             <w:spacing w:line="216" w:lineRule="auto"/>
                                           </w:pPr>
                                           <w:proofErr w:type="spellStart"/>
@@ -234,7 +234,7 @@
                                       <w:sdtContent>
                                         <w:p>
                                           <w:pPr>
-                                            <w:pStyle w:val="Senseespaiat"/>
+                                            <w:pStyle w:val="Sinespaciado"/>
                                           </w:pPr>
                                           <w:proofErr w:type="spellStart"/>
                                           <w:r>
@@ -318,7 +318,7 @@
                                 <w:sdtContent>
                                   <w:p>
                                     <w:pPr>
-                                      <w:pStyle w:val="Senseespaiat"/>
+                                      <w:pStyle w:val="Sinespaciado"/>
                                     </w:pPr>
                                     <w:proofErr w:type="spellStart"/>
                                     <w:r>
@@ -371,7 +371,7 @@
                                 <w:sdtContent>
                                   <w:p>
                                     <w:pPr>
-                                      <w:pStyle w:val="Senseespaiat"/>
+                                      <w:pStyle w:val="Sinespaciado"/>
                                       <w:spacing w:line="216" w:lineRule="auto"/>
                                     </w:pPr>
                                     <w:proofErr w:type="spellStart"/>
@@ -454,7 +454,7 @@
                                 <w:sdtContent>
                                   <w:p>
                                     <w:pPr>
-                                      <w:pStyle w:val="Senseespaiat"/>
+                                      <w:pStyle w:val="Sinespaciado"/>
                                     </w:pPr>
                                     <w:proofErr w:type="spellStart"/>
                                     <w:r>
@@ -550,7 +550,7 @@
                                       <w:sdtContent>
                                         <w:p>
                                           <w:pPr>
-                                            <w:pStyle w:val="Senseespaiat"/>
+                                            <w:pStyle w:val="Sinespaciado"/>
                                           </w:pPr>
                                           <w:r>
                                             <w:rPr>
@@ -565,7 +565,7 @@
                                     </w:sdt>
                                     <w:p>
                                       <w:pPr>
-                                        <w:pStyle w:val="Senseespaiat"/>
+                                        <w:pStyle w:val="Sinespaciado"/>
                                       </w:pPr>
                                       <w:sdt>
                                         <w:sdtPr>
@@ -601,7 +601,7 @@
                                     </w:p>
                                     <w:p>
                                       <w:pPr>
-                                        <w:pStyle w:val="Senseespaiat"/>
+                                        <w:pStyle w:val="Sinespaciado"/>
                                         <w:rPr>
                                           <w:color w:val="4472C4" w:themeColor="accent1"/>
                                         </w:rPr>
@@ -663,7 +663,7 @@
                                 <w:sdtContent>
                                   <w:p>
                                     <w:pPr>
-                                      <w:pStyle w:val="Senseespaiat"/>
+                                      <w:pStyle w:val="Sinespaciado"/>
                                     </w:pPr>
                                     <w:r>
                                       <w:rPr>
@@ -678,7 +678,7 @@
                               </w:sdt>
                               <w:p>
                                 <w:pPr>
-                                  <w:pStyle w:val="Senseespaiat"/>
+                                  <w:pStyle w:val="Sinespaciado"/>
                                 </w:pPr>
                                 <w:sdt>
                                   <w:sdtPr>
@@ -714,7 +714,7 @@
                               </w:p>
                               <w:p>
                                 <w:pPr>
-                                  <w:pStyle w:val="Senseespaiat"/>
+                                  <w:pStyle w:val="Sinespaciado"/>
                                   <w:rPr>
                                     <w:color w:val="4472C4" w:themeColor="accent1"/>
                                   </w:rPr>
@@ -740,7 +740,7 @@
     </w:sdt>
     <w:p>
       <w:pPr>
-        <w:pStyle w:val="Pargrafdellista"/>
+        <w:pStyle w:val="Prrafodelista"/>
         <w:ind w:left="1440"/>
         <w:rPr>
           <w:b/>
@@ -752,7 +752,7 @@
     </w:p>
     <w:p>
       <w:pPr>
-        <w:pStyle w:val="Pargrafdellista"/>
+        <w:pStyle w:val="Prrafodelista"/>
         <w:numPr>
           <w:ilvl w:val="0"/>
           <w:numId w:val="4"/>
@@ -840,7 +840,7 @@
     </w:p>
     <w:p>
       <w:pPr>
-        <w:pStyle w:val="Pargrafdellista"/>
+        <w:pStyle w:val="Prrafodelista"/>
         <w:numPr>
           <w:ilvl w:val="0"/>
           <w:numId w:val="4"/>
@@ -885,7 +885,7 @@
     </w:p>
     <w:p>
       <w:pPr>
-        <w:pStyle w:val="Pargrafdellista"/>
+        <w:pStyle w:val="Prrafodelista"/>
         <w:rPr>
           <w:b/>
           <w:bCs/>
@@ -896,7 +896,7 @@
     </w:p>
     <w:p>
       <w:pPr>
-        <w:pStyle w:val="Pargrafdellista"/>
+        <w:pStyle w:val="Prrafodelista"/>
         <w:rPr>
           <w:sz w:val="24"/>
           <w:lang w:val="ca-ES"/>
@@ -965,7 +965,7 @@
     </w:p>
     <w:p>
       <w:pPr>
-        <w:pStyle w:val="Pargrafdellista"/>
+        <w:pStyle w:val="Prrafodelista"/>
         <w:numPr>
           <w:ilvl w:val="0"/>
           <w:numId w:val="9"/>
@@ -1001,7 +1001,7 @@
     </w:p>
     <w:p>
       <w:pPr>
-        <w:pStyle w:val="Pargrafdellista"/>
+        <w:pStyle w:val="Prrafodelista"/>
         <w:numPr>
           <w:ilvl w:val="0"/>
           <w:numId w:val="9"/>
@@ -1037,7 +1037,7 @@
     </w:p>
     <w:p>
       <w:pPr>
-        <w:pStyle w:val="Pargrafdellista"/>
+        <w:pStyle w:val="Prrafodelista"/>
         <w:numPr>
           <w:ilvl w:val="0"/>
           <w:numId w:val="9"/>
@@ -1071,7 +1071,7 @@
     </w:p>
     <w:p>
       <w:pPr>
-        <w:pStyle w:val="Pargrafdellista"/>
+        <w:pStyle w:val="Prrafodelista"/>
         <w:numPr>
           <w:ilvl w:val="0"/>
           <w:numId w:val="9"/>
@@ -1149,7 +1149,7 @@
     </w:p>
     <w:p>
       <w:pPr>
-        <w:pStyle w:val="Pargrafdellista"/>
+        <w:pStyle w:val="Prrafodelista"/>
         <w:rPr>
           <w:sz w:val="24"/>
           <w:lang w:val="ca-ES"/>
@@ -1179,7 +1179,7 @@
             <v:path o:extrusionok="f" gradientshapeok="t" o:connecttype="rect"/>
             <o:lock v:ext="edit" aspectratio="t"/>
           </v:shapetype>
-          <v:shape id="_x0000_s1029" type="#_x0000_t75" style="position:absolute;left:0;text-align:left;margin-left:61.95pt;margin-top:72.15pt;width:342.75pt;height:227.3pt;z-index:251660288;mso-position-horizontal-relative:text;mso-position-vertical-relative:text;mso-width-relative:page;mso-height-relative:page">
+          <v:shape id="_x0000_s1029" type="#_x0000_t75" style="position:absolute;left:0;text-align:left;margin-left:61.95pt;margin-top:72.15pt;width:273.75pt;height:181.55pt;z-index:251660288;mso-position-horizontal-relative:text;mso-position-vertical-relative:text;mso-width-relative:page;mso-height-relative:page">
             <v:imagedata r:id="rId8" o:title="captura_thingspeak"/>
             <w10:wrap type="square"/>
           </v:shape>
@@ -1246,21 +1246,162 @@
           <w:sz w:val="24"/>
           <w:lang w:val="ca-ES"/>
         </w:rPr>
-        <w:t xml:space="preserve"> proporciona</w:t>
-      </w:r>
-      <w:bookmarkStart w:id="0" w:name="_GoBack"/>
-      <w:bookmarkEnd w:id="0"/>
-      <w:r>
-        <w:rPr>
-          <w:sz w:val="24"/>
-          <w:lang w:val="ca-ES"/>
-        </w:rPr>
-        <w:t>t.</w:t>
-      </w:r>
-    </w:p>
-    <w:p>
-      <w:pPr>
-        <w:pStyle w:val="Pargrafdellista"/>
+        <w:t xml:space="preserve"> proporcionat.</w:t>
+      </w:r>
+    </w:p>
+    <w:p>
+      <w:pPr>
+        <w:pStyle w:val="Prrafodelista"/>
+        <w:rPr>
+          <w:b/>
+          <w:bCs/>
+          <w:sz w:val="28"/>
+          <w:lang w:val="ca-ES"/>
+        </w:rPr>
+      </w:pPr>
+    </w:p>
+    <w:p>
+      <w:pPr>
+        <w:pStyle w:val="Prrafodelista"/>
+        <w:rPr>
+          <w:b/>
+          <w:bCs/>
+          <w:sz w:val="28"/>
+          <w:lang w:val="ca-ES"/>
+        </w:rPr>
+      </w:pPr>
+    </w:p>
+    <w:p>
+      <w:pPr>
+        <w:pStyle w:val="Prrafodelista"/>
+        <w:rPr>
+          <w:b/>
+          <w:bCs/>
+          <w:sz w:val="28"/>
+          <w:lang w:val="ca-ES"/>
+        </w:rPr>
+      </w:pPr>
+    </w:p>
+    <w:p>
+      <w:pPr>
+        <w:pStyle w:val="Prrafodelista"/>
+        <w:rPr>
+          <w:b/>
+          <w:bCs/>
+          <w:sz w:val="28"/>
+          <w:lang w:val="ca-ES"/>
+        </w:rPr>
+      </w:pPr>
+    </w:p>
+    <w:p>
+      <w:pPr>
+        <w:pStyle w:val="Prrafodelista"/>
+        <w:rPr>
+          <w:b/>
+          <w:bCs/>
+          <w:sz w:val="28"/>
+          <w:lang w:val="ca-ES"/>
+        </w:rPr>
+      </w:pPr>
+    </w:p>
+    <w:p>
+      <w:pPr>
+        <w:pStyle w:val="Prrafodelista"/>
+        <w:rPr>
+          <w:b/>
+          <w:bCs/>
+          <w:sz w:val="28"/>
+          <w:lang w:val="ca-ES"/>
+        </w:rPr>
+      </w:pPr>
+    </w:p>
+    <w:p>
+      <w:pPr>
+        <w:pStyle w:val="Prrafodelista"/>
+        <w:rPr>
+          <w:b/>
+          <w:bCs/>
+          <w:sz w:val="28"/>
+          <w:lang w:val="ca-ES"/>
+        </w:rPr>
+      </w:pPr>
+    </w:p>
+    <w:p>
+      <w:pPr>
+        <w:pStyle w:val="Prrafodelista"/>
+        <w:rPr>
+          <w:b/>
+          <w:bCs/>
+          <w:sz w:val="28"/>
+          <w:lang w:val="ca-ES"/>
+        </w:rPr>
+      </w:pPr>
+    </w:p>
+    <w:p>
+      <w:pPr>
+        <w:pStyle w:val="Prrafodelista"/>
+        <w:rPr>
+          <w:b/>
+          <w:bCs/>
+          <w:sz w:val="28"/>
+          <w:lang w:val="ca-ES"/>
+        </w:rPr>
+      </w:pPr>
+    </w:p>
+    <w:p>
+      <w:pPr>
+        <w:pStyle w:val="Prrafodelista"/>
+        <w:rPr>
+          <w:b/>
+          <w:bCs/>
+          <w:sz w:val="28"/>
+          <w:lang w:val="ca-ES"/>
+        </w:rPr>
+      </w:pPr>
+    </w:p>
+    <w:p>
+      <w:pPr>
+        <w:pStyle w:val="Prrafodelista"/>
+        <w:rPr>
+          <w:b/>
+          <w:bCs/>
+          <w:sz w:val="28"/>
+          <w:lang w:val="ca-ES"/>
+        </w:rPr>
+      </w:pPr>
+    </w:p>
+    <w:p>
+      <w:pPr>
+        <w:pStyle w:val="Prrafodelista"/>
+        <w:rPr>
+          <w:i/>
+          <w:sz w:val="24"/>
+          <w:lang w:val="ca-ES"/>
+        </w:rPr>
+      </w:pPr>
+      <w:r>
+        <w:rPr>
+          <w:i/>
+          <w:sz w:val="24"/>
+          <w:lang w:val="ca-ES"/>
+        </w:rPr>
+        <w:t>Aquestes mesures han sigut obtingudes en dos dies diferents i per aquest motiu surten com una línia recta.</w:t>
+      </w:r>
+    </w:p>
+    <w:p>
+      <w:pPr>
+        <w:pStyle w:val="Prrafodelista"/>
+        <w:rPr>
+          <w:b/>
+          <w:bCs/>
+          <w:sz w:val="28"/>
+          <w:lang w:val="ca-ES"/>
+        </w:rPr>
+      </w:pPr>
+    </w:p>
+    <w:p>
+      <w:pPr>
+        <w:pStyle w:val="Prrafodelista"/>
         <w:numPr>
           <w:ilvl w:val="0"/>
           <w:numId w:val="4"/>
@@ -1279,7 +1420,6 @@
           <w:sz w:val="28"/>
           <w:lang w:val="ca-ES"/>
         </w:rPr>
-        <w:lastRenderedPageBreak/>
         <w:t>E</w:t>
       </w:r>
       <w:r>
@@ -1327,7 +1467,7 @@
     </w:p>
     <w:p>
       <w:pPr>
-        <w:pStyle w:val="Pargrafdellista"/>
+        <w:pStyle w:val="Prrafodelista"/>
         <w:numPr>
           <w:ilvl w:val="0"/>
           <w:numId w:val="8"/>
@@ -1411,7 +1551,7 @@
     </w:p>
     <w:p>
       <w:pPr>
-        <w:pStyle w:val="Pargrafdellista"/>
+        <w:pStyle w:val="Prrafodelista"/>
         <w:ind w:left="1428"/>
         <w:jc w:val="both"/>
         <w:rPr>
@@ -1422,7 +1562,7 @@
     </w:p>
     <w:p>
       <w:pPr>
-        <w:pStyle w:val="Pargrafdellista"/>
+        <w:pStyle w:val="Prrafodelista"/>
         <w:numPr>
           <w:ilvl w:val="0"/>
           <w:numId w:val="8"/>
@@ -1483,7 +1623,7 @@
     </w:p>
     <w:p>
       <w:pPr>
-        <w:pStyle w:val="Pargrafdellista"/>
+        <w:pStyle w:val="Prrafodelista"/>
         <w:numPr>
           <w:ilvl w:val="1"/>
           <w:numId w:val="8"/>
@@ -1505,7 +1645,7 @@
     </w:p>
     <w:p>
       <w:pPr>
-        <w:pStyle w:val="Pargrafdellista"/>
+        <w:pStyle w:val="Prrafodelista"/>
         <w:numPr>
           <w:ilvl w:val="1"/>
           <w:numId w:val="8"/>
@@ -1527,7 +1667,7 @@
     </w:p>
     <w:p>
       <w:pPr>
-        <w:pStyle w:val="Pargrafdellista"/>
+        <w:pStyle w:val="Prrafodelista"/>
         <w:numPr>
           <w:ilvl w:val="1"/>
           <w:numId w:val="8"/>
@@ -1549,7 +1689,7 @@
     </w:p>
     <w:p>
       <w:pPr>
-        <w:pStyle w:val="Pargrafdellista"/>
+        <w:pStyle w:val="Prrafodelista"/>
         <w:numPr>
           <w:ilvl w:val="1"/>
           <w:numId w:val="8"/>
@@ -1818,7 +1958,7 @@
     </w:p>
     <w:p>
       <w:pPr>
-        <w:pStyle w:val="Pargrafdellista"/>
+        <w:pStyle w:val="Prrafodelista"/>
         <w:numPr>
           <w:ilvl w:val="0"/>
           <w:numId w:val="7"/>
@@ -1838,7 +1978,6 @@
           <w:sz w:val="28"/>
           <w:lang w:val="ca-ES"/>
         </w:rPr>
-        <w:lastRenderedPageBreak/>
         <w:t xml:space="preserve">Exercici de </w:t>
       </w:r>
       <w:proofErr w:type="spellStart"/>
@@ -1907,6 +2046,967 @@
         <w:ind w:left="708"/>
         <w:jc w:val="both"/>
         <w:rPr>
+          <w:b/>
+          <w:sz w:val="24"/>
+          <w:lang w:val="ca-ES"/>
+        </w:rPr>
+      </w:pPr>
+      <w:r>
+        <w:rPr>
+          <w:b/>
+          <w:sz w:val="24"/>
+          <w:lang w:val="ca-ES"/>
+        </w:rPr>
+        <w:t>1)</w:t>
+      </w:r>
+    </w:p>
+    <w:p>
+      <w:pPr>
+        <w:ind w:left="708"/>
+        <w:jc w:val="both"/>
+        <w:rPr>
+          <w:sz w:val="24"/>
+          <w:lang w:val="ca-ES"/>
+        </w:rPr>
+      </w:pPr>
+      <w:r>
+        <w:rPr>
+          <w:sz w:val="24"/>
+          <w:lang w:val="ca-ES"/>
+        </w:rPr>
+        <w:t>El primer pas consisteix en afegir els ordinadors, fent clic a cada un podem accedir a tota la seva configuració i fins-hi-tot podem utilitzar-lo, navegar per inte</w:t>
+      </w:r>
+      <w:r>
+        <w:rPr>
+          <w:sz w:val="24"/>
+          <w:lang w:val="ca-ES"/>
+        </w:rPr>
+        <w:t xml:space="preserve">rnet, editar textos, enviar un </w:t>
+      </w:r>
+      <w:proofErr w:type="spellStart"/>
+      <w:r>
+        <w:rPr>
+          <w:sz w:val="24"/>
+          <w:lang w:val="ca-ES"/>
+        </w:rPr>
+        <w:t>E</w:t>
+      </w:r>
+      <w:r>
+        <w:rPr>
+          <w:sz w:val="24"/>
+          <w:lang w:val="ca-ES"/>
+        </w:rPr>
+        <w:t>mail</w:t>
+      </w:r>
+      <w:proofErr w:type="spellEnd"/>
+      <w:r>
+        <w:rPr>
+          <w:sz w:val="24"/>
+          <w:lang w:val="ca-ES"/>
+        </w:rPr>
+        <w:t>, etc.</w:t>
+      </w:r>
+    </w:p>
+    <w:p>
+      <w:pPr>
+        <w:ind w:left="708"/>
+        <w:jc w:val="both"/>
+        <w:rPr>
+          <w:sz w:val="24"/>
+          <w:lang w:val="ca-ES"/>
+        </w:rPr>
+      </w:pPr>
+      <w:r>
+        <w:rPr>
+          <w:sz w:val="24"/>
+          <w:lang w:val="ca-ES"/>
+        </w:rPr>
+        <w:t xml:space="preserve">Hem d’entrar a la configuració, a </w:t>
+      </w:r>
+      <w:r>
+        <w:rPr>
+          <w:sz w:val="24"/>
+          <w:lang w:val="ca-ES"/>
+        </w:rPr>
+        <w:t xml:space="preserve">la global canviarem el Display </w:t>
+      </w:r>
+      <w:proofErr w:type="spellStart"/>
+      <w:r>
+        <w:rPr>
+          <w:sz w:val="24"/>
+          <w:lang w:val="ca-ES"/>
+        </w:rPr>
+        <w:t>N</w:t>
+      </w:r>
+      <w:r>
+        <w:rPr>
+          <w:sz w:val="24"/>
+          <w:lang w:val="ca-ES"/>
+        </w:rPr>
+        <w:t>ame</w:t>
+      </w:r>
+      <w:proofErr w:type="spellEnd"/>
+      <w:r>
+        <w:rPr>
+          <w:sz w:val="24"/>
+          <w:lang w:val="ca-ES"/>
+        </w:rPr>
+        <w:t xml:space="preserve"> per PC1 a PC4, després entrarem a la configuració de FastEthernet0 per poder afegir la IP i la màscara, la </w:t>
+      </w:r>
+      <w:r>
+        <w:rPr>
+          <w:sz w:val="24"/>
+          <w:lang w:val="ca-ES"/>
+        </w:rPr>
+        <w:t>IP</w:t>
+      </w:r>
+      <w:r>
+        <w:rPr>
+          <w:sz w:val="24"/>
+          <w:lang w:val="ca-ES"/>
+        </w:rPr>
+        <w:t xml:space="preserve"> serà 192.168.0.x on x és</w:t>
+      </w:r>
+      <w:r>
+        <w:rPr>
+          <w:sz w:val="24"/>
+          <w:lang w:val="ca-ES"/>
+        </w:rPr>
+        <w:t xml:space="preserve"> el número que hem assignat al Display </w:t>
+      </w:r>
+      <w:proofErr w:type="spellStart"/>
+      <w:r>
+        <w:rPr>
+          <w:sz w:val="24"/>
+          <w:lang w:val="ca-ES"/>
+        </w:rPr>
+        <w:t>N</w:t>
+      </w:r>
+      <w:r>
+        <w:rPr>
+          <w:sz w:val="24"/>
+          <w:lang w:val="ca-ES"/>
+        </w:rPr>
+        <w:t>ame</w:t>
+      </w:r>
+      <w:proofErr w:type="spellEnd"/>
+      <w:r>
+        <w:rPr>
+          <w:sz w:val="24"/>
+          <w:lang w:val="ca-ES"/>
+        </w:rPr>
+        <w:t xml:space="preserve"> del </w:t>
+      </w:r>
+      <w:r>
+        <w:rPr>
+          <w:sz w:val="24"/>
+          <w:lang w:val="ca-ES"/>
+        </w:rPr>
+        <w:t>PC</w:t>
+      </w:r>
+      <w:r>
+        <w:rPr>
+          <w:sz w:val="24"/>
+          <w:lang w:val="ca-ES"/>
+        </w:rPr>
+        <w:t>.</w:t>
+      </w:r>
+    </w:p>
+    <w:p>
+      <w:pPr>
+        <w:ind w:left="708"/>
+        <w:jc w:val="both"/>
+        <w:rPr>
+          <w:b/>
+          <w:sz w:val="24"/>
+          <w:lang w:val="ca-ES"/>
+        </w:rPr>
+      </w:pPr>
+      <w:r>
+        <w:rPr>
+          <w:b/>
+          <w:sz w:val="24"/>
+          <w:lang w:val="ca-ES"/>
+        </w:rPr>
+        <w:t>2)</w:t>
+      </w:r>
+    </w:p>
+    <w:p>
+      <w:pPr>
+        <w:ind w:left="708"/>
+        <w:jc w:val="both"/>
+        <w:rPr>
+          <w:sz w:val="24"/>
+          <w:lang w:val="ca-ES"/>
+        </w:rPr>
+      </w:pPr>
+      <w:r>
+        <w:rPr>
+          <w:sz w:val="24"/>
+          <w:lang w:val="ca-ES"/>
+        </w:rPr>
+        <w:t xml:space="preserve">El segon pas consisteix en afegir un </w:t>
+      </w:r>
+      <w:proofErr w:type="spellStart"/>
+      <w:r>
+        <w:rPr>
+          <w:sz w:val="24"/>
+          <w:lang w:val="ca-ES"/>
+        </w:rPr>
+        <w:t>switch</w:t>
+      </w:r>
+      <w:proofErr w:type="spellEnd"/>
+      <w:r>
+        <w:rPr>
+          <w:sz w:val="24"/>
+          <w:lang w:val="ca-ES"/>
+        </w:rPr>
+        <w:t xml:space="preserve"> amb 4 entrades </w:t>
+      </w:r>
+      <w:proofErr w:type="spellStart"/>
+      <w:r>
+        <w:rPr>
+          <w:sz w:val="24"/>
+          <w:lang w:val="ca-ES"/>
+        </w:rPr>
+        <w:t>E</w:t>
+      </w:r>
+      <w:r>
+        <w:rPr>
+          <w:sz w:val="24"/>
+          <w:lang w:val="ca-ES"/>
+        </w:rPr>
+        <w:t>thernet</w:t>
+      </w:r>
+      <w:proofErr w:type="spellEnd"/>
+      <w:r>
+        <w:rPr>
+          <w:sz w:val="24"/>
+          <w:lang w:val="ca-ES"/>
+        </w:rPr>
+        <w:t>, al nostre cas hem afegit un PT-</w:t>
+      </w:r>
+      <w:proofErr w:type="spellStart"/>
+      <w:r>
+        <w:rPr>
+          <w:sz w:val="24"/>
+          <w:lang w:val="ca-ES"/>
+        </w:rPr>
+        <w:t>Switch</w:t>
+      </w:r>
+      <w:proofErr w:type="spellEnd"/>
+      <w:r>
+        <w:rPr>
+          <w:sz w:val="24"/>
+          <w:lang w:val="ca-ES"/>
+        </w:rPr>
+        <w:t>.</w:t>
+      </w:r>
+    </w:p>
+    <w:p>
+      <w:pPr>
+        <w:ind w:left="708"/>
+        <w:jc w:val="both"/>
+        <w:rPr>
+          <w:sz w:val="24"/>
+          <w:lang w:val="ca-ES"/>
+        </w:rPr>
+      </w:pPr>
+      <w:r>
+        <w:rPr>
+          <w:sz w:val="24"/>
+          <w:lang w:val="ca-ES"/>
+        </w:rPr>
+        <w:t xml:space="preserve">Ara hem d’afegir les connexions </w:t>
+      </w:r>
+      <w:r>
+        <w:rPr>
+          <w:sz w:val="24"/>
+          <w:lang w:val="ca-ES"/>
+        </w:rPr>
+        <w:t xml:space="preserve">per això anem a la pestanya de </w:t>
+      </w:r>
+      <w:proofErr w:type="spellStart"/>
+      <w:r>
+        <w:rPr>
+          <w:sz w:val="24"/>
+          <w:lang w:val="ca-ES"/>
+        </w:rPr>
+        <w:t>C</w:t>
+      </w:r>
+      <w:r>
+        <w:rPr>
+          <w:sz w:val="24"/>
+          <w:lang w:val="ca-ES"/>
+        </w:rPr>
+        <w:t>onnections</w:t>
+      </w:r>
+      <w:proofErr w:type="spellEnd"/>
+      <w:r>
+        <w:rPr>
+          <w:sz w:val="24"/>
+          <w:lang w:val="ca-ES"/>
+        </w:rPr>
+        <w:t xml:space="preserve"> i utilitzarem els cables </w:t>
+      </w:r>
+      <w:proofErr w:type="spellStart"/>
+      <w:r>
+        <w:rPr>
+          <w:sz w:val="24"/>
+          <w:lang w:val="ca-ES"/>
+        </w:rPr>
+        <w:t>Copper</w:t>
+      </w:r>
+      <w:proofErr w:type="spellEnd"/>
+      <w:r>
+        <w:rPr>
+          <w:sz w:val="24"/>
+          <w:lang w:val="ca-ES"/>
+        </w:rPr>
+        <w:t xml:space="preserve"> </w:t>
+      </w:r>
+      <w:proofErr w:type="spellStart"/>
+      <w:r>
+        <w:rPr>
+          <w:sz w:val="24"/>
+          <w:lang w:val="ca-ES"/>
+        </w:rPr>
+        <w:t>Straight-Through</w:t>
+      </w:r>
+      <w:proofErr w:type="spellEnd"/>
+      <w:r>
+        <w:rPr>
+          <w:sz w:val="24"/>
+          <w:lang w:val="ca-ES"/>
+        </w:rPr>
+        <w:t xml:space="preserve">. </w:t>
+      </w:r>
+      <w:r>
+        <w:rPr>
+          <w:sz w:val="24"/>
+          <w:lang w:val="ca-ES"/>
+        </w:rPr>
+        <w:t>Connectem</w:t>
+      </w:r>
+      <w:r>
+        <w:rPr>
+          <w:sz w:val="24"/>
+          <w:lang w:val="ca-ES"/>
+        </w:rPr>
+        <w:t xml:space="preserve"> el cable al </w:t>
+      </w:r>
+      <w:r>
+        <w:rPr>
+          <w:sz w:val="24"/>
+          <w:lang w:val="ca-ES"/>
+        </w:rPr>
+        <w:t xml:space="preserve">port </w:t>
+      </w:r>
+      <w:proofErr w:type="spellStart"/>
+      <w:r>
+        <w:rPr>
+          <w:sz w:val="24"/>
+          <w:lang w:val="ca-ES"/>
+        </w:rPr>
+        <w:t>E</w:t>
+      </w:r>
+      <w:r>
+        <w:rPr>
+          <w:sz w:val="24"/>
+          <w:lang w:val="ca-ES"/>
+        </w:rPr>
+        <w:t>thernet</w:t>
+      </w:r>
+      <w:proofErr w:type="spellEnd"/>
+      <w:r>
+        <w:rPr>
+          <w:sz w:val="24"/>
+          <w:lang w:val="ca-ES"/>
+        </w:rPr>
+        <w:t xml:space="preserve"> del </w:t>
+      </w:r>
+      <w:r>
+        <w:rPr>
+          <w:sz w:val="24"/>
+          <w:lang w:val="ca-ES"/>
+        </w:rPr>
+        <w:t>PC</w:t>
+      </w:r>
+      <w:r>
+        <w:rPr>
+          <w:sz w:val="24"/>
+          <w:lang w:val="ca-ES"/>
+        </w:rPr>
+        <w:t xml:space="preserve"> y c</w:t>
+      </w:r>
+      <w:r>
+        <w:rPr>
+          <w:sz w:val="24"/>
+          <w:lang w:val="ca-ES"/>
+        </w:rPr>
+        <w:t xml:space="preserve">ada PC a cada un dels ports de </w:t>
+      </w:r>
+      <w:proofErr w:type="spellStart"/>
+      <w:r>
+        <w:rPr>
+          <w:sz w:val="24"/>
+          <w:lang w:val="ca-ES"/>
+        </w:rPr>
+        <w:t>E</w:t>
+      </w:r>
+      <w:r>
+        <w:rPr>
+          <w:sz w:val="24"/>
+          <w:lang w:val="ca-ES"/>
+        </w:rPr>
+        <w:t>thernet</w:t>
+      </w:r>
+      <w:proofErr w:type="spellEnd"/>
+      <w:r>
+        <w:rPr>
+          <w:sz w:val="24"/>
+          <w:lang w:val="ca-ES"/>
+        </w:rPr>
+        <w:t xml:space="preserve"> del </w:t>
+      </w:r>
+      <w:proofErr w:type="spellStart"/>
+      <w:r>
+        <w:rPr>
+          <w:sz w:val="24"/>
+          <w:lang w:val="ca-ES"/>
+        </w:rPr>
+        <w:t>switch</w:t>
+      </w:r>
+      <w:proofErr w:type="spellEnd"/>
+      <w:r>
+        <w:rPr>
+          <w:sz w:val="24"/>
+          <w:lang w:val="ca-ES"/>
+        </w:rPr>
+        <w:t>.</w:t>
+      </w:r>
+    </w:p>
+    <w:p>
+      <w:pPr>
+        <w:ind w:left="708"/>
+        <w:jc w:val="both"/>
+        <w:rPr>
+          <w:b/>
+          <w:sz w:val="24"/>
+          <w:lang w:val="ca-ES"/>
+        </w:rPr>
+      </w:pPr>
+      <w:r>
+        <w:rPr>
+          <w:b/>
+          <w:sz w:val="24"/>
+          <w:lang w:val="ca-ES"/>
+        </w:rPr>
+        <w:t>3)</w:t>
+      </w:r>
+      <w:r>
+        <w:rPr>
+          <w:b/>
+          <w:sz w:val="24"/>
+          <w:lang w:val="ca-ES"/>
+        </w:rPr>
+        <w:tab/>
+      </w:r>
+    </w:p>
+    <w:p>
+      <w:pPr>
+        <w:ind w:left="708"/>
+        <w:jc w:val="both"/>
+        <w:rPr>
+          <w:sz w:val="24"/>
+          <w:lang w:val="ca-ES"/>
+        </w:rPr>
+      </w:pPr>
+      <w:r>
+        <w:rPr>
+          <w:sz w:val="24"/>
+          <w:lang w:val="ca-ES"/>
+        </w:rPr>
+        <w:t xml:space="preserve">Ara hem fer el </w:t>
+      </w:r>
+      <w:proofErr w:type="spellStart"/>
+      <w:r>
+        <w:rPr>
+          <w:sz w:val="24"/>
+          <w:lang w:val="ca-ES"/>
+        </w:rPr>
+        <w:t>ping</w:t>
+      </w:r>
+      <w:proofErr w:type="spellEnd"/>
+      <w:r>
+        <w:rPr>
+          <w:sz w:val="24"/>
+          <w:lang w:val="ca-ES"/>
+        </w:rPr>
+        <w:t xml:space="preserve"> accedim a un de</w:t>
+      </w:r>
+      <w:r>
+        <w:rPr>
+          <w:sz w:val="24"/>
+          <w:lang w:val="ca-ES"/>
+        </w:rPr>
+        <w:t xml:space="preserve">ls ordinadors, primer anirem a </w:t>
+      </w:r>
+      <w:proofErr w:type="spellStart"/>
+      <w:r>
+        <w:rPr>
+          <w:sz w:val="24"/>
+          <w:lang w:val="ca-ES"/>
+        </w:rPr>
+        <w:t>S</w:t>
+      </w:r>
+      <w:r>
+        <w:rPr>
+          <w:sz w:val="24"/>
+          <w:lang w:val="ca-ES"/>
+        </w:rPr>
+        <w:t>imulation</w:t>
+      </w:r>
+      <w:proofErr w:type="spellEnd"/>
+      <w:r>
+        <w:rPr>
+          <w:sz w:val="24"/>
+          <w:lang w:val="ca-ES"/>
+        </w:rPr>
+        <w:t xml:space="preserve"> per poder a</w:t>
+      </w:r>
+      <w:r>
+        <w:rPr>
+          <w:sz w:val="24"/>
+          <w:lang w:val="ca-ES"/>
+        </w:rPr>
+        <w:t>c</w:t>
+      </w:r>
+      <w:r>
+        <w:rPr>
+          <w:sz w:val="24"/>
+          <w:lang w:val="ca-ES"/>
+        </w:rPr>
+        <w:t xml:space="preserve">cedir a </w:t>
+      </w:r>
+      <w:proofErr w:type="spellStart"/>
+      <w:r>
+        <w:rPr>
+          <w:sz w:val="24"/>
+          <w:lang w:val="ca-ES"/>
+        </w:rPr>
+        <w:t>Event</w:t>
+      </w:r>
+      <w:proofErr w:type="spellEnd"/>
+      <w:r>
+        <w:rPr>
+          <w:sz w:val="24"/>
+          <w:lang w:val="ca-ES"/>
+        </w:rPr>
+        <w:t xml:space="preserve"> </w:t>
+      </w:r>
+      <w:proofErr w:type="spellStart"/>
+      <w:r>
+        <w:rPr>
+          <w:sz w:val="24"/>
+          <w:lang w:val="ca-ES"/>
+        </w:rPr>
+        <w:t>List</w:t>
+      </w:r>
+      <w:proofErr w:type="spellEnd"/>
+      <w:r>
+        <w:rPr>
+          <w:sz w:val="24"/>
+          <w:lang w:val="ca-ES"/>
+        </w:rPr>
+        <w:t xml:space="preserve"> i saber que passa en cada moment, després accedim a un ordinador i anem a l’apartat de Desktop, utilitzarem el </w:t>
+      </w:r>
+      <w:proofErr w:type="spellStart"/>
+      <w:r>
+        <w:rPr>
+          <w:sz w:val="24"/>
+          <w:lang w:val="ca-ES"/>
+        </w:rPr>
+        <w:t>C</w:t>
+      </w:r>
+      <w:r>
+        <w:rPr>
+          <w:sz w:val="24"/>
+          <w:lang w:val="ca-ES"/>
+        </w:rPr>
+        <w:t>ommand</w:t>
+      </w:r>
+      <w:proofErr w:type="spellEnd"/>
+      <w:r>
+        <w:rPr>
+          <w:sz w:val="24"/>
+          <w:lang w:val="ca-ES"/>
+        </w:rPr>
+        <w:t xml:space="preserve"> </w:t>
+      </w:r>
+      <w:r>
+        <w:rPr>
+          <w:sz w:val="24"/>
+          <w:lang w:val="ca-ES"/>
+        </w:rPr>
+        <w:br/>
+      </w:r>
+      <w:proofErr w:type="spellStart"/>
+      <w:r>
+        <w:rPr>
+          <w:sz w:val="24"/>
+          <w:lang w:val="ca-ES"/>
+        </w:rPr>
+        <w:t>P</w:t>
+      </w:r>
+      <w:r>
+        <w:rPr>
+          <w:sz w:val="24"/>
+          <w:lang w:val="ca-ES"/>
+        </w:rPr>
+        <w:t>rompt</w:t>
+      </w:r>
+      <w:proofErr w:type="spellEnd"/>
+      <w:r>
+        <w:rPr>
+          <w:sz w:val="24"/>
+          <w:lang w:val="ca-ES"/>
+        </w:rPr>
+        <w:t xml:space="preserve"> y farem un </w:t>
+      </w:r>
+      <w:proofErr w:type="spellStart"/>
+      <w:r>
+        <w:rPr>
+          <w:sz w:val="24"/>
+          <w:lang w:val="ca-ES"/>
+        </w:rPr>
+        <w:t>ping</w:t>
+      </w:r>
+      <w:proofErr w:type="spellEnd"/>
+      <w:r>
+        <w:rPr>
+          <w:sz w:val="24"/>
+          <w:lang w:val="ca-ES"/>
+        </w:rPr>
+        <w:t xml:space="preserve"> a la </w:t>
+      </w:r>
+      <w:r>
+        <w:rPr>
+          <w:sz w:val="24"/>
+          <w:lang w:val="ca-ES"/>
+        </w:rPr>
+        <w:t>IP</w:t>
+      </w:r>
+      <w:r>
+        <w:rPr>
+          <w:sz w:val="24"/>
+          <w:lang w:val="ca-ES"/>
+        </w:rPr>
+        <w:t xml:space="preserve"> de un altre ordinador connectat al </w:t>
+      </w:r>
+      <w:proofErr w:type="spellStart"/>
+      <w:r>
+        <w:rPr>
+          <w:sz w:val="24"/>
+          <w:lang w:val="ca-ES"/>
+        </w:rPr>
+        <w:t>switch</w:t>
+      </w:r>
+      <w:proofErr w:type="spellEnd"/>
+      <w:r>
+        <w:rPr>
+          <w:sz w:val="24"/>
+          <w:lang w:val="ca-ES"/>
+        </w:rPr>
+        <w:t>.</w:t>
+      </w:r>
+    </w:p>
+    <w:p>
+      <w:pPr>
+        <w:ind w:left="708"/>
+        <w:jc w:val="both"/>
+        <w:rPr>
+          <w:b/>
+          <w:sz w:val="24"/>
+          <w:lang w:val="ca-ES"/>
+        </w:rPr>
+      </w:pPr>
+      <w:r>
+        <w:rPr>
+          <w:b/>
+          <w:sz w:val="24"/>
+          <w:lang w:val="ca-ES"/>
+        </w:rPr>
+        <w:t>4)</w:t>
+      </w:r>
+    </w:p>
+    <w:p>
+      <w:pPr>
+        <w:ind w:left="708"/>
+        <w:jc w:val="both"/>
+        <w:rPr>
+          <w:sz w:val="24"/>
+          <w:lang w:val="ca-ES"/>
+        </w:rPr>
+      </w:pPr>
+      <w:r>
+        <w:rPr>
+          <w:sz w:val="24"/>
+          <w:lang w:val="ca-ES"/>
+        </w:rPr>
+        <w:t xml:space="preserve">En fer </w:t>
+      </w:r>
+      <w:proofErr w:type="spellStart"/>
+      <w:r>
+        <w:rPr>
+          <w:sz w:val="24"/>
+          <w:lang w:val="ca-ES"/>
+        </w:rPr>
+        <w:t>ping</w:t>
+      </w:r>
+      <w:proofErr w:type="spellEnd"/>
+      <w:r>
+        <w:rPr>
+          <w:sz w:val="24"/>
+          <w:lang w:val="ca-ES"/>
+        </w:rPr>
+        <w:t xml:space="preserve"> enviarà 32 bits de </w:t>
+      </w:r>
+      <w:r>
+        <w:rPr>
+          <w:sz w:val="24"/>
+          <w:lang w:val="ca-ES"/>
+        </w:rPr>
+        <w:t xml:space="preserve">dades 4 vegades al </w:t>
+      </w:r>
+      <w:proofErr w:type="spellStart"/>
+      <w:r>
+        <w:rPr>
+          <w:sz w:val="24"/>
+          <w:lang w:val="ca-ES"/>
+        </w:rPr>
+        <w:t>switch</w:t>
+      </w:r>
+      <w:proofErr w:type="spellEnd"/>
+      <w:r>
+        <w:rPr>
+          <w:sz w:val="24"/>
+          <w:lang w:val="ca-ES"/>
+        </w:rPr>
+        <w:t xml:space="preserve">, a </w:t>
+      </w:r>
+      <w:proofErr w:type="spellStart"/>
+      <w:r>
+        <w:rPr>
+          <w:sz w:val="24"/>
+          <w:lang w:val="ca-ES"/>
+        </w:rPr>
+        <w:t>l’Event</w:t>
+      </w:r>
+      <w:proofErr w:type="spellEnd"/>
+      <w:r>
+        <w:rPr>
+          <w:sz w:val="24"/>
+          <w:lang w:val="ca-ES"/>
+        </w:rPr>
+        <w:t xml:space="preserve"> </w:t>
+      </w:r>
+      <w:proofErr w:type="spellStart"/>
+      <w:r>
+        <w:rPr>
+          <w:sz w:val="24"/>
+          <w:lang w:val="ca-ES"/>
+        </w:rPr>
+        <w:t>L</w:t>
+      </w:r>
+      <w:r>
+        <w:rPr>
+          <w:sz w:val="24"/>
+          <w:lang w:val="ca-ES"/>
+        </w:rPr>
+        <w:t>ist</w:t>
+      </w:r>
+      <w:proofErr w:type="spellEnd"/>
+      <w:r>
+        <w:rPr>
+          <w:sz w:val="24"/>
+          <w:lang w:val="ca-ES"/>
+        </w:rPr>
+        <w:t xml:space="preserve"> podem veure com s’envien i es reben els paquets a tota la xarxa que hem creat.</w:t>
+      </w:r>
+    </w:p>
+    <w:p>
+      <w:pPr>
+        <w:ind w:left="708"/>
+        <w:jc w:val="both"/>
+        <w:rPr>
+          <w:sz w:val="24"/>
+          <w:lang w:val="ca-ES"/>
+        </w:rPr>
+      </w:pPr>
+      <w:r>
+        <w:rPr>
+          <w:sz w:val="24"/>
+          <w:lang w:val="ca-ES"/>
+        </w:rPr>
+        <w:t xml:space="preserve">S’enviarà un ICMP y ARP del PC passant pel </w:t>
+      </w:r>
+      <w:proofErr w:type="spellStart"/>
+      <w:r>
+        <w:rPr>
+          <w:sz w:val="24"/>
+          <w:lang w:val="ca-ES"/>
+        </w:rPr>
+        <w:t>switch</w:t>
+      </w:r>
+      <w:proofErr w:type="spellEnd"/>
+      <w:r>
+        <w:rPr>
+          <w:sz w:val="24"/>
+          <w:lang w:val="ca-ES"/>
+        </w:rPr>
+        <w:t xml:space="preserve"> y a cada un dels ordinadors, després es comunicarà l’emissor amb el receptor a través del </w:t>
+      </w:r>
+      <w:proofErr w:type="spellStart"/>
+      <w:r>
+        <w:rPr>
+          <w:sz w:val="24"/>
+          <w:lang w:val="ca-ES"/>
+        </w:rPr>
+        <w:t>switch</w:t>
+      </w:r>
+      <w:proofErr w:type="spellEnd"/>
+      <w:r>
+        <w:rPr>
+          <w:sz w:val="24"/>
+          <w:lang w:val="ca-ES"/>
+        </w:rPr>
+        <w:t xml:space="preserve"> enviant les dades. Després es farà STP des del </w:t>
+      </w:r>
+      <w:proofErr w:type="spellStart"/>
+      <w:r>
+        <w:rPr>
+          <w:sz w:val="24"/>
+          <w:lang w:val="ca-ES"/>
+        </w:rPr>
+        <w:t>switch</w:t>
+      </w:r>
+      <w:proofErr w:type="spellEnd"/>
+      <w:r>
+        <w:rPr>
+          <w:sz w:val="24"/>
+          <w:lang w:val="ca-ES"/>
+        </w:rPr>
+        <w:t xml:space="preserve"> als ordinadors, després del </w:t>
+      </w:r>
+      <w:r>
+        <w:rPr>
+          <w:sz w:val="24"/>
+          <w:lang w:val="ca-ES"/>
+        </w:rPr>
+        <w:t>PC</w:t>
+      </w:r>
+      <w:r>
+        <w:rPr>
+          <w:sz w:val="24"/>
+          <w:lang w:val="ca-ES"/>
+        </w:rPr>
+        <w:t xml:space="preserve"> emissor </w:t>
+      </w:r>
+      <w:r>
+        <w:rPr>
+          <w:sz w:val="24"/>
+          <w:lang w:val="ca-ES"/>
+        </w:rPr>
+        <w:t>s’enviarà</w:t>
+      </w:r>
+      <w:r>
+        <w:rPr>
+          <w:sz w:val="24"/>
+          <w:lang w:val="ca-ES"/>
+        </w:rPr>
+        <w:t xml:space="preserve"> ICMP al receptor passant pel </w:t>
+      </w:r>
+      <w:proofErr w:type="spellStart"/>
+      <w:r>
+        <w:rPr>
+          <w:sz w:val="24"/>
+          <w:lang w:val="ca-ES"/>
+        </w:rPr>
+        <w:t>switch</w:t>
+      </w:r>
+      <w:proofErr w:type="spellEnd"/>
+      <w:r>
+        <w:rPr>
+          <w:sz w:val="24"/>
+          <w:lang w:val="ca-ES"/>
+        </w:rPr>
+        <w:t xml:space="preserve"> y tornarà a l’emissor, després ICMP entre el </w:t>
+      </w:r>
+      <w:proofErr w:type="spellStart"/>
+      <w:r>
+        <w:rPr>
+          <w:sz w:val="24"/>
+          <w:lang w:val="ca-ES"/>
+        </w:rPr>
+        <w:t>switch</w:t>
+      </w:r>
+      <w:proofErr w:type="spellEnd"/>
+      <w:r>
+        <w:rPr>
+          <w:sz w:val="24"/>
+          <w:lang w:val="ca-ES"/>
+        </w:rPr>
+        <w:t xml:space="preserve"> i l’emissor. Seguirà enviant els paquets fins que acabi y després el </w:t>
+      </w:r>
+      <w:proofErr w:type="spellStart"/>
+      <w:r>
+        <w:rPr>
+          <w:sz w:val="24"/>
+          <w:lang w:val="ca-ES"/>
+        </w:rPr>
+        <w:t>switch</w:t>
+      </w:r>
+      <w:proofErr w:type="spellEnd"/>
+      <w:r>
+        <w:rPr>
+          <w:sz w:val="24"/>
+          <w:lang w:val="ca-ES"/>
+        </w:rPr>
+        <w:t xml:space="preserve"> anirà enviant paquets STP als </w:t>
+      </w:r>
+      <w:proofErr w:type="spellStart"/>
+      <w:r>
+        <w:rPr>
+          <w:sz w:val="24"/>
+          <w:lang w:val="ca-ES"/>
+        </w:rPr>
+        <w:t>PCs</w:t>
+      </w:r>
+      <w:proofErr w:type="spellEnd"/>
+      <w:r>
+        <w:rPr>
+          <w:sz w:val="24"/>
+          <w:lang w:val="ca-ES"/>
+        </w:rPr>
+        <w:t xml:space="preserve"> buscant dades que vulguin enviar.</w:t>
+      </w:r>
+    </w:p>
+    <w:p>
+      <w:pPr>
+        <w:ind w:left="708"/>
+        <w:jc w:val="both"/>
+        <w:rPr>
+          <w:sz w:val="24"/>
+          <w:lang w:val="ca-ES"/>
+        </w:rPr>
+      </w:pPr>
+    </w:p>
+    <w:p>
+      <w:pPr>
+        <w:ind w:left="708"/>
+        <w:jc w:val="both"/>
+        <w:rPr>
           <w:sz w:val="24"/>
           <w:lang w:val="ca-ES"/>
         </w:rPr>
@@ -1917,17 +3017,18 @@
           <w:sz w:val="24"/>
           <w:lang w:eastAsia="es-ES"/>
         </w:rPr>
+        <w:lastRenderedPageBreak/>
         <w:drawing>
-          <wp:anchor distT="0" distB="0" distL="114300" distR="114300" simplePos="0" relativeHeight="251658240" behindDoc="0" locked="0" layoutInCell="1" allowOverlap="1">
+          <wp:anchor distT="0" distB="0" distL="114300" distR="114300" simplePos="0" relativeHeight="251662336" behindDoc="0" locked="0" layoutInCell="1" allowOverlap="1" wp14:anchorId="156B6DDA" wp14:editId="5562138B">
             <wp:simplePos x="0" y="0"/>
-            <wp:positionH relativeFrom="column">
-              <wp:posOffset>434340</wp:posOffset>
+            <wp:positionH relativeFrom="margin">
+              <wp:align>right</wp:align>
             </wp:positionH>
             <wp:positionV relativeFrom="paragraph">
-              <wp:posOffset>290195</wp:posOffset>
+              <wp:posOffset>0</wp:posOffset>
             </wp:positionV>
-            <wp:extent cx="5124450" cy="2593340"/>
-            <wp:effectExtent l="0" t="0" r="0" b="0"/>
+            <wp:extent cx="5362575" cy="2593340"/>
+            <wp:effectExtent l="0" t="0" r="9525" b="0"/>
             <wp:wrapSquare wrapText="bothSides"/>
             <wp:docPr id="3" name="Imatge 3" descr="C:\Users\Fran\AppData\Local\Microsoft\Windows\INetCache\Content.Word\1.png"/>
             <wp:cNvGraphicFramePr>
@@ -1958,7 +3059,7 @@
                   <pic:spPr bwMode="auto">
                     <a:xfrm>
                       <a:off x="0" y="0"/>
-                      <a:ext cx="5124450" cy="2593340"/>
+                      <a:ext cx="5362575" cy="2593340"/>
                     </a:xfrm>
                     <a:prstGeom prst="rect">
                       <a:avLst/>
@@ -1982,10 +3083,129 @@
       </w:r>
       <w:r>
         <w:rPr>
-          <w:sz w:val="24"/>
-          <w:lang w:val="ca-ES"/>
-        </w:rPr>
-        <w:t>1)</w:t>
+          <w:noProof/>
+          <w:sz w:val="24"/>
+          <w:lang w:val="ca-ES"/>
+        </w:rPr>
+        <w:drawing>
+          <wp:anchor distT="0" distB="0" distL="114300" distR="114300" simplePos="0" relativeHeight="251663360" behindDoc="0" locked="0" layoutInCell="1" allowOverlap="1" wp14:anchorId="2E94A30C">
+            <wp:simplePos x="0" y="0"/>
+            <wp:positionH relativeFrom="margin">
+              <wp:align>right</wp:align>
+            </wp:positionH>
+            <wp:positionV relativeFrom="paragraph">
+              <wp:posOffset>5955665</wp:posOffset>
+            </wp:positionV>
+            <wp:extent cx="5391150" cy="2924175"/>
+            <wp:effectExtent l="0" t="0" r="0" b="9525"/>
+            <wp:wrapSquare wrapText="bothSides"/>
+            <wp:docPr id="4" name="Imagen 4" descr="2"/>
+            <wp:cNvGraphicFramePr>
+              <a:graphicFrameLocks xmlns:a="http://schemas.openxmlformats.org/drawingml/2006/main" noChangeAspect="1"/>
+            </wp:cNvGraphicFramePr>
+            <a:graphic xmlns:a="http://schemas.openxmlformats.org/drawingml/2006/main">
+              <a:graphicData uri="http://schemas.openxmlformats.org/drawingml/2006/picture">
+                <pic:pic xmlns:pic="http://schemas.openxmlformats.org/drawingml/2006/picture">
+                  <pic:nvPicPr>
+                    <pic:cNvPr id="0" name="Picture 14" descr="2"/>
+                    <pic:cNvPicPr>
+                      <a:picLocks noChangeAspect="1" noChangeArrowheads="1"/>
+                    </pic:cNvPicPr>
+                  </pic:nvPicPr>
+                  <pic:blipFill>
+                    <a:blip r:embed="rId10" cstate="print">
+                      <a:extLst>
+                        <a:ext uri="{28A0092B-C50C-407E-A947-70E740481C1C}">
+                          <a14:useLocalDpi xmlns:a14="http://schemas.microsoft.com/office/drawing/2010/main" val="0"/>
+                        </a:ext>
+                      </a:extLst>
+                    </a:blip>
+                    <a:srcRect/>
+                    <a:stretch>
+                      <a:fillRect/>
+                    </a:stretch>
+                  </pic:blipFill>
+                  <pic:spPr bwMode="auto">
+                    <a:xfrm>
+                      <a:off x="0" y="0"/>
+                      <a:ext cx="5391150" cy="2924175"/>
+                    </a:xfrm>
+                    <a:prstGeom prst="rect">
+                      <a:avLst/>
+                    </a:prstGeom>
+                    <a:noFill/>
+                    <a:ln>
+                      <a:noFill/>
+                    </a:ln>
+                  </pic:spPr>
+                </pic:pic>
+              </a:graphicData>
+            </a:graphic>
+          </wp:anchor>
+        </w:drawing>
+      </w:r>
+      <w:r>
+        <w:rPr>
+          <w:noProof/>
+          <w:sz w:val="24"/>
+          <w:lang w:val="ca-ES"/>
+        </w:rPr>
+        <w:drawing>
+          <wp:anchor distT="0" distB="0" distL="114300" distR="114300" simplePos="0" relativeHeight="251664384" behindDoc="0" locked="0" layoutInCell="1" allowOverlap="1" wp14:anchorId="083DFD64">
+            <wp:simplePos x="0" y="0"/>
+            <wp:positionH relativeFrom="margin">
+              <wp:align>right</wp:align>
+            </wp:positionH>
+            <wp:positionV relativeFrom="paragraph">
+              <wp:posOffset>2701290</wp:posOffset>
+            </wp:positionV>
+            <wp:extent cx="5391150" cy="2924175"/>
+            <wp:effectExtent l="0" t="0" r="0" b="9525"/>
+            <wp:wrapSquare wrapText="bothSides"/>
+            <wp:docPr id="5" name="Imagen 5" descr="3"/>
+            <wp:cNvGraphicFramePr>
+              <a:graphicFrameLocks xmlns:a="http://schemas.openxmlformats.org/drawingml/2006/main" noChangeAspect="1"/>
+            </wp:cNvGraphicFramePr>
+            <a:graphic xmlns:a="http://schemas.openxmlformats.org/drawingml/2006/main">
+              <a:graphicData uri="http://schemas.openxmlformats.org/drawingml/2006/picture">
+                <pic:pic xmlns:pic="http://schemas.openxmlformats.org/drawingml/2006/picture">
+                  <pic:nvPicPr>
+                    <pic:cNvPr id="0" name="Picture 16" descr="3"/>
+                    <pic:cNvPicPr>
+                      <a:picLocks noChangeAspect="1" noChangeArrowheads="1"/>
+                    </pic:cNvPicPr>
+                  </pic:nvPicPr>
+                  <pic:blipFill>
+                    <a:blip r:embed="rId11" cstate="print">
+                      <a:extLst>
+                        <a:ext uri="{28A0092B-C50C-407E-A947-70E740481C1C}">
+                          <a14:useLocalDpi xmlns:a14="http://schemas.microsoft.com/office/drawing/2010/main" val="0"/>
+                        </a:ext>
+                      </a:extLst>
+                    </a:blip>
+                    <a:srcRect/>
+                    <a:stretch>
+                      <a:fillRect/>
+                    </a:stretch>
+                  </pic:blipFill>
+                  <pic:spPr bwMode="auto">
+                    <a:xfrm>
+                      <a:off x="0" y="0"/>
+                      <a:ext cx="5391150" cy="2924175"/>
+                    </a:xfrm>
+                    <a:prstGeom prst="rect">
+                      <a:avLst/>
+                    </a:prstGeom>
+                    <a:noFill/>
+                    <a:ln>
+                      <a:noFill/>
+                    </a:ln>
+                  </pic:spPr>
+                </pic:pic>
+              </a:graphicData>
+            </a:graphic>
+          </wp:anchor>
+        </w:drawing>
       </w:r>
     </w:p>
     <w:p>
@@ -1997,1143 +3217,76 @@
           <w:lang w:val="ca-ES"/>
         </w:rPr>
       </w:pPr>
-    </w:p>
-    <w:p>
-      <w:pPr>
-        <w:ind w:left="708"/>
-        <w:jc w:val="both"/>
-        <w:rPr>
-          <w:sz w:val="24"/>
-          <w:lang w:val="ca-ES"/>
-        </w:rPr>
-      </w:pPr>
-      <w:r>
-        <w:rPr>
-          <w:sz w:val="24"/>
-          <w:lang w:val="ca-ES"/>
-        </w:rPr>
-        <w:t>El primer pas consisteix en afegir els ordinadors, fent clic a cada un podem accedir a tota la seva configuració i fins-hi-tot podem utilitzar-lo, navegar per inte</w:t>
-      </w:r>
-      <w:r>
-        <w:rPr>
-          <w:sz w:val="24"/>
-          <w:lang w:val="ca-ES"/>
-        </w:rPr>
-        <w:t xml:space="preserve">rnet, editar textos, enviar un </w:t>
-      </w:r>
-      <w:proofErr w:type="spellStart"/>
-      <w:r>
-        <w:rPr>
-          <w:sz w:val="24"/>
-          <w:lang w:val="ca-ES"/>
-        </w:rPr>
-        <w:t>E</w:t>
-      </w:r>
-      <w:r>
-        <w:rPr>
-          <w:sz w:val="24"/>
-          <w:lang w:val="ca-ES"/>
-        </w:rPr>
-        <w:t>mail</w:t>
-      </w:r>
-      <w:proofErr w:type="spellEnd"/>
-      <w:r>
-        <w:rPr>
-          <w:sz w:val="24"/>
-          <w:lang w:val="ca-ES"/>
-        </w:rPr>
-        <w:t>, etc.</w:t>
-      </w:r>
-    </w:p>
-    <w:p>
-      <w:pPr>
-        <w:ind w:left="708"/>
-        <w:jc w:val="both"/>
-        <w:rPr>
-          <w:sz w:val="24"/>
-          <w:lang w:val="ca-ES"/>
-        </w:rPr>
-      </w:pPr>
-      <w:r>
-        <w:rPr>
-          <w:sz w:val="24"/>
-          <w:lang w:val="ca-ES"/>
-        </w:rPr>
-        <w:t xml:space="preserve">Hem d’entrar a la configuració, a </w:t>
-      </w:r>
-      <w:r>
-        <w:rPr>
-          <w:sz w:val="24"/>
-          <w:lang w:val="ca-ES"/>
-        </w:rPr>
-        <w:t xml:space="preserve">la global canviarem el Display </w:t>
-      </w:r>
-      <w:proofErr w:type="spellStart"/>
-      <w:r>
-        <w:rPr>
-          <w:sz w:val="24"/>
-          <w:lang w:val="ca-ES"/>
-        </w:rPr>
-        <w:t>N</w:t>
-      </w:r>
-      <w:r>
-        <w:rPr>
-          <w:sz w:val="24"/>
-          <w:lang w:val="ca-ES"/>
-        </w:rPr>
-        <w:t>ame</w:t>
-      </w:r>
-      <w:proofErr w:type="spellEnd"/>
-      <w:r>
-        <w:rPr>
-          <w:sz w:val="24"/>
-          <w:lang w:val="ca-ES"/>
-        </w:rPr>
-        <w:t xml:space="preserve"> per PC1 a PC4, després entrarem a la configuració de FastEthernet0 per poder afegir la IP i la màscara, la </w:t>
-      </w:r>
-      <w:r>
-        <w:rPr>
-          <w:sz w:val="24"/>
-          <w:lang w:val="ca-ES"/>
-        </w:rPr>
-        <w:t>IP</w:t>
-      </w:r>
-      <w:r>
-        <w:rPr>
-          <w:sz w:val="24"/>
-          <w:lang w:val="ca-ES"/>
-        </w:rPr>
-        <w:t xml:space="preserve"> serà 192.168.0.x on x és</w:t>
-      </w:r>
-      <w:r>
-        <w:rPr>
-          <w:sz w:val="24"/>
-          <w:lang w:val="ca-ES"/>
-        </w:rPr>
-        <w:t xml:space="preserve"> el número que hem assignat al Display </w:t>
-      </w:r>
-      <w:proofErr w:type="spellStart"/>
-      <w:r>
-        <w:rPr>
-          <w:sz w:val="24"/>
-          <w:lang w:val="ca-ES"/>
-        </w:rPr>
-        <w:t>N</w:t>
-      </w:r>
-      <w:r>
-        <w:rPr>
-          <w:sz w:val="24"/>
-          <w:lang w:val="ca-ES"/>
-        </w:rPr>
-        <w:t>ame</w:t>
-      </w:r>
-      <w:proofErr w:type="spellEnd"/>
-      <w:r>
-        <w:rPr>
-          <w:sz w:val="24"/>
-          <w:lang w:val="ca-ES"/>
-        </w:rPr>
-        <w:t xml:space="preserve"> del </w:t>
-      </w:r>
-      <w:r>
-        <w:rPr>
-          <w:sz w:val="24"/>
-          <w:lang w:val="ca-ES"/>
-        </w:rPr>
-        <w:t>PC</w:t>
-      </w:r>
-      <w:r>
-        <w:rPr>
-          <w:sz w:val="24"/>
-          <w:lang w:val="ca-ES"/>
-        </w:rPr>
-        <w:t>.</w:t>
-      </w:r>
-    </w:p>
-    <w:p>
-      <w:pPr>
-        <w:ind w:left="708"/>
-        <w:jc w:val="both"/>
-        <w:rPr>
-          <w:sz w:val="24"/>
-          <w:lang w:val="ca-ES"/>
-        </w:rPr>
-      </w:pPr>
-    </w:p>
-    <w:p>
-      <w:pPr>
-        <w:ind w:left="708"/>
-        <w:jc w:val="both"/>
-        <w:rPr>
-          <w:sz w:val="24"/>
-          <w:lang w:val="ca-ES"/>
-        </w:rPr>
-      </w:pPr>
-    </w:p>
-    <w:p>
-      <w:pPr>
-        <w:ind w:left="708"/>
-        <w:jc w:val="both"/>
-        <w:rPr>
-          <w:sz w:val="24"/>
-          <w:lang w:val="ca-ES"/>
-        </w:rPr>
-      </w:pPr>
-    </w:p>
-    <w:p>
-      <w:pPr>
-        <w:ind w:left="708"/>
-        <w:jc w:val="both"/>
-        <w:rPr>
-          <w:sz w:val="24"/>
-          <w:lang w:val="ca-ES"/>
-        </w:rPr>
-      </w:pPr>
-    </w:p>
-    <w:p>
-      <w:pPr>
-        <w:ind w:left="708"/>
-        <w:jc w:val="both"/>
-        <w:rPr>
-          <w:sz w:val="24"/>
-          <w:lang w:val="ca-ES"/>
-        </w:rPr>
-      </w:pPr>
-    </w:p>
-    <w:p>
-      <w:pPr>
-        <w:ind w:left="708"/>
-        <w:jc w:val="both"/>
-        <w:rPr>
-          <w:sz w:val="24"/>
-          <w:lang w:val="ca-ES"/>
-        </w:rPr>
-      </w:pPr>
-    </w:p>
-    <w:p>
-      <w:pPr>
-        <w:ind w:left="708"/>
-        <w:jc w:val="both"/>
-        <w:rPr>
-          <w:sz w:val="24"/>
-          <w:lang w:val="ca-ES"/>
-        </w:rPr>
-      </w:pPr>
-    </w:p>
-    <w:p>
-      <w:pPr>
-        <w:ind w:left="708"/>
-        <w:jc w:val="both"/>
-        <w:rPr>
-          <w:sz w:val="24"/>
-          <w:lang w:val="ca-ES"/>
-        </w:rPr>
-      </w:pPr>
-    </w:p>
-    <w:p>
-      <w:pPr>
-        <w:ind w:left="708"/>
-        <w:jc w:val="both"/>
-        <w:rPr>
-          <w:sz w:val="24"/>
-          <w:lang w:val="ca-ES"/>
-        </w:rPr>
-      </w:pPr>
-    </w:p>
-    <w:p>
-      <w:pPr>
-        <w:ind w:left="708"/>
-        <w:jc w:val="both"/>
-        <w:rPr>
-          <w:sz w:val="24"/>
-          <w:lang w:val="ca-ES"/>
-        </w:rPr>
-      </w:pPr>
-    </w:p>
-    <w:p>
-      <w:pPr>
-        <w:ind w:left="708"/>
-        <w:jc w:val="both"/>
-        <w:rPr>
-          <w:sz w:val="24"/>
-          <w:lang w:val="ca-ES"/>
-        </w:rPr>
-      </w:pPr>
-    </w:p>
-    <w:p>
-      <w:pPr>
-        <w:ind w:left="708"/>
-        <w:jc w:val="both"/>
-        <w:rPr>
-          <w:sz w:val="24"/>
-          <w:lang w:val="ca-ES"/>
-        </w:rPr>
-      </w:pPr>
-    </w:p>
-    <w:p>
-      <w:pPr>
-        <w:ind w:left="708"/>
-        <w:jc w:val="both"/>
-        <w:rPr>
-          <w:sz w:val="24"/>
-          <w:lang w:val="ca-ES"/>
-        </w:rPr>
-      </w:pPr>
-      <w:r>
-        <w:rPr>
+      <w:r>
+        <w:rPr>
+          <w:noProof/>
           <w:sz w:val="24"/>
           <w:lang w:val="ca-ES"/>
         </w:rPr>
         <w:lastRenderedPageBreak/>
-        <w:t>2)</w:t>
-      </w:r>
-    </w:p>
-    <w:p>
-      <w:pPr>
-        <w:ind w:left="708"/>
-        <w:jc w:val="both"/>
-        <w:rPr>
-          <w:sz w:val="24"/>
-          <w:lang w:val="ca-ES"/>
-        </w:rPr>
-      </w:pPr>
-      <w:r>
-        <w:rPr>
-          <w:sz w:val="24"/>
-          <w:lang w:val="ca-ES"/>
-        </w:rPr>
-        <w:pict>
-          <v:shape id="_x0000_i1025" type="#_x0000_t75" style="width:424.5pt;height:230.25pt">
-            <v:imagedata r:id="rId10" o:title="2"/>
-          </v:shape>
-        </w:pict>
-      </w:r>
-    </w:p>
-    <w:p>
-      <w:pPr>
-        <w:ind w:left="708"/>
-        <w:jc w:val="both"/>
-        <w:rPr>
-          <w:sz w:val="24"/>
-          <w:lang w:val="ca-ES"/>
-        </w:rPr>
-      </w:pPr>
-      <w:r>
-        <w:rPr>
-          <w:sz w:val="24"/>
-          <w:lang w:val="ca-ES"/>
-        </w:rPr>
-        <w:t xml:space="preserve">El segon pas consisteix en afegir un </w:t>
-      </w:r>
-      <w:proofErr w:type="spellStart"/>
-      <w:r>
-        <w:rPr>
-          <w:sz w:val="24"/>
-          <w:lang w:val="ca-ES"/>
-        </w:rPr>
-        <w:t>switch</w:t>
-      </w:r>
-      <w:proofErr w:type="spellEnd"/>
-      <w:r>
-        <w:rPr>
-          <w:sz w:val="24"/>
-          <w:lang w:val="ca-ES"/>
-        </w:rPr>
-        <w:t xml:space="preserve"> amb 4 entrades </w:t>
-      </w:r>
-      <w:proofErr w:type="spellStart"/>
-      <w:r>
-        <w:rPr>
-          <w:sz w:val="24"/>
-          <w:lang w:val="ca-ES"/>
-        </w:rPr>
-        <w:t>E</w:t>
-      </w:r>
-      <w:r>
-        <w:rPr>
-          <w:sz w:val="24"/>
-          <w:lang w:val="ca-ES"/>
-        </w:rPr>
-        <w:t>thernet</w:t>
-      </w:r>
-      <w:proofErr w:type="spellEnd"/>
-      <w:r>
-        <w:rPr>
-          <w:sz w:val="24"/>
-          <w:lang w:val="ca-ES"/>
-        </w:rPr>
-        <w:t>, al nostre cas hem afegit un PT-</w:t>
-      </w:r>
-      <w:proofErr w:type="spellStart"/>
-      <w:r>
-        <w:rPr>
-          <w:sz w:val="24"/>
-          <w:lang w:val="ca-ES"/>
-        </w:rPr>
-        <w:t>Switch</w:t>
-      </w:r>
-      <w:proofErr w:type="spellEnd"/>
-      <w:r>
-        <w:rPr>
-          <w:sz w:val="24"/>
-          <w:lang w:val="ca-ES"/>
-        </w:rPr>
-        <w:t>.</w:t>
-      </w:r>
-    </w:p>
-    <w:p>
-      <w:pPr>
-        <w:ind w:left="708"/>
-        <w:jc w:val="both"/>
-        <w:rPr>
-          <w:sz w:val="24"/>
-          <w:lang w:val="ca-ES"/>
-        </w:rPr>
-      </w:pPr>
-      <w:r>
-        <w:rPr>
-          <w:sz w:val="24"/>
-          <w:lang w:val="ca-ES"/>
-        </w:rPr>
-        <w:t xml:space="preserve">Ara hem d’afegir les connexions </w:t>
-      </w:r>
-      <w:r>
-        <w:rPr>
-          <w:sz w:val="24"/>
-          <w:lang w:val="ca-ES"/>
-        </w:rPr>
-        <w:t xml:space="preserve">per això anem a la pestanya de </w:t>
-      </w:r>
-      <w:proofErr w:type="spellStart"/>
-      <w:r>
-        <w:rPr>
-          <w:sz w:val="24"/>
-          <w:lang w:val="ca-ES"/>
-        </w:rPr>
-        <w:t>C</w:t>
-      </w:r>
-      <w:r>
-        <w:rPr>
-          <w:sz w:val="24"/>
-          <w:lang w:val="ca-ES"/>
-        </w:rPr>
-        <w:t>onnections</w:t>
-      </w:r>
-      <w:proofErr w:type="spellEnd"/>
-      <w:r>
-        <w:rPr>
-          <w:sz w:val="24"/>
-          <w:lang w:val="ca-ES"/>
-        </w:rPr>
-        <w:t xml:space="preserve"> i utilitzarem els cables </w:t>
-      </w:r>
-      <w:proofErr w:type="spellStart"/>
-      <w:r>
-        <w:rPr>
-          <w:sz w:val="24"/>
-          <w:lang w:val="ca-ES"/>
-        </w:rPr>
-        <w:t>Copper</w:t>
-      </w:r>
-      <w:proofErr w:type="spellEnd"/>
-      <w:r>
-        <w:rPr>
-          <w:sz w:val="24"/>
-          <w:lang w:val="ca-ES"/>
-        </w:rPr>
-        <w:t xml:space="preserve"> </w:t>
-      </w:r>
-      <w:proofErr w:type="spellStart"/>
-      <w:r>
-        <w:rPr>
-          <w:sz w:val="24"/>
-          <w:lang w:val="ca-ES"/>
-        </w:rPr>
-        <w:t>Straight-Through</w:t>
-      </w:r>
-      <w:proofErr w:type="spellEnd"/>
-      <w:r>
-        <w:rPr>
-          <w:sz w:val="24"/>
-          <w:lang w:val="ca-ES"/>
-        </w:rPr>
-        <w:t xml:space="preserve">. </w:t>
-      </w:r>
-      <w:r>
-        <w:rPr>
-          <w:sz w:val="24"/>
-          <w:lang w:val="ca-ES"/>
-        </w:rPr>
-        <w:t>Connectem</w:t>
-      </w:r>
-      <w:r>
-        <w:rPr>
-          <w:sz w:val="24"/>
-          <w:lang w:val="ca-ES"/>
-        </w:rPr>
-        <w:t xml:space="preserve"> el cable al </w:t>
-      </w:r>
-      <w:r>
-        <w:rPr>
-          <w:sz w:val="24"/>
-          <w:lang w:val="ca-ES"/>
-        </w:rPr>
-        <w:t xml:space="preserve">port </w:t>
-      </w:r>
-      <w:proofErr w:type="spellStart"/>
-      <w:r>
-        <w:rPr>
-          <w:sz w:val="24"/>
-          <w:lang w:val="ca-ES"/>
-        </w:rPr>
-        <w:t>E</w:t>
-      </w:r>
-      <w:r>
-        <w:rPr>
-          <w:sz w:val="24"/>
-          <w:lang w:val="ca-ES"/>
-        </w:rPr>
-        <w:t>thernet</w:t>
-      </w:r>
-      <w:proofErr w:type="spellEnd"/>
-      <w:r>
-        <w:rPr>
-          <w:sz w:val="24"/>
-          <w:lang w:val="ca-ES"/>
-        </w:rPr>
-        <w:t xml:space="preserve"> del </w:t>
-      </w:r>
-      <w:r>
-        <w:rPr>
-          <w:sz w:val="24"/>
-          <w:lang w:val="ca-ES"/>
-        </w:rPr>
-        <w:t>PC</w:t>
-      </w:r>
-      <w:r>
-        <w:rPr>
-          <w:sz w:val="24"/>
-          <w:lang w:val="ca-ES"/>
-        </w:rPr>
-        <w:t xml:space="preserve"> y c</w:t>
-      </w:r>
-      <w:r>
-        <w:rPr>
-          <w:sz w:val="24"/>
-          <w:lang w:val="ca-ES"/>
-        </w:rPr>
-        <w:t xml:space="preserve">ada PC a cada un dels ports de </w:t>
-      </w:r>
-      <w:proofErr w:type="spellStart"/>
-      <w:r>
-        <w:rPr>
-          <w:sz w:val="24"/>
-          <w:lang w:val="ca-ES"/>
-        </w:rPr>
-        <w:t>E</w:t>
-      </w:r>
-      <w:r>
-        <w:rPr>
-          <w:sz w:val="24"/>
-          <w:lang w:val="ca-ES"/>
-        </w:rPr>
-        <w:t>thernet</w:t>
-      </w:r>
-      <w:proofErr w:type="spellEnd"/>
-      <w:r>
-        <w:rPr>
-          <w:sz w:val="24"/>
-          <w:lang w:val="ca-ES"/>
-        </w:rPr>
-        <w:t xml:space="preserve"> del </w:t>
-      </w:r>
-      <w:proofErr w:type="spellStart"/>
-      <w:r>
-        <w:rPr>
-          <w:sz w:val="24"/>
-          <w:lang w:val="ca-ES"/>
-        </w:rPr>
-        <w:t>switch</w:t>
-      </w:r>
-      <w:proofErr w:type="spellEnd"/>
-      <w:r>
-        <w:rPr>
-          <w:sz w:val="24"/>
-          <w:lang w:val="ca-ES"/>
-        </w:rPr>
-        <w:t>.</w:t>
-      </w:r>
-    </w:p>
-    <w:p>
-      <w:pPr>
-        <w:ind w:left="708"/>
-        <w:jc w:val="both"/>
-        <w:rPr>
-          <w:sz w:val="24"/>
-          <w:lang w:val="ca-ES"/>
-        </w:rPr>
-      </w:pPr>
-      <w:r>
-        <w:rPr>
-          <w:sz w:val="24"/>
-          <w:lang w:val="ca-ES"/>
-        </w:rPr>
-        <w:t>3</w:t>
-      </w:r>
-      <w:r>
-        <w:rPr>
-          <w:sz w:val="24"/>
-          <w:lang w:val="ca-ES"/>
-        </w:rPr>
-        <w:t>)</w:t>
-      </w:r>
-      <w:r>
-        <w:rPr>
-          <w:sz w:val="24"/>
-          <w:lang w:val="ca-ES"/>
-        </w:rPr>
-        <w:tab/>
-      </w:r>
-    </w:p>
-    <w:p>
-      <w:pPr>
-        <w:ind w:left="708"/>
-        <w:jc w:val="both"/>
-        <w:rPr>
-          <w:sz w:val="24"/>
-          <w:lang w:val="ca-ES"/>
-        </w:rPr>
-      </w:pPr>
-      <w:r>
-        <w:rPr>
-          <w:sz w:val="24"/>
-          <w:lang w:val="ca-ES"/>
-        </w:rPr>
-        <w:pict>
-          <v:shape id="_x0000_i1026" type="#_x0000_t75" style="width:424.5pt;height:230.25pt">
-            <v:imagedata r:id="rId11" o:title="3"/>
-          </v:shape>
-        </w:pict>
-      </w:r>
-    </w:p>
-    <w:p>
-      <w:pPr>
-        <w:ind w:left="708"/>
-        <w:jc w:val="both"/>
-        <w:rPr>
-          <w:sz w:val="24"/>
-          <w:lang w:val="ca-ES"/>
-        </w:rPr>
-      </w:pPr>
-      <w:r>
-        <w:rPr>
-          <w:sz w:val="24"/>
-          <w:lang w:val="ca-ES"/>
-        </w:rPr>
-        <w:t xml:space="preserve">Ara hem fer el </w:t>
-      </w:r>
-      <w:proofErr w:type="spellStart"/>
-      <w:r>
-        <w:rPr>
-          <w:sz w:val="24"/>
-          <w:lang w:val="ca-ES"/>
-        </w:rPr>
-        <w:t>ping</w:t>
-      </w:r>
-      <w:proofErr w:type="spellEnd"/>
-      <w:r>
-        <w:rPr>
-          <w:sz w:val="24"/>
-          <w:lang w:val="ca-ES"/>
-        </w:rPr>
-        <w:t xml:space="preserve"> accedim a un de</w:t>
-      </w:r>
-      <w:r>
-        <w:rPr>
-          <w:sz w:val="24"/>
-          <w:lang w:val="ca-ES"/>
-        </w:rPr>
-        <w:t xml:space="preserve">ls ordinadors, primer anirem a </w:t>
-      </w:r>
-      <w:proofErr w:type="spellStart"/>
-      <w:r>
-        <w:rPr>
-          <w:sz w:val="24"/>
-          <w:lang w:val="ca-ES"/>
-        </w:rPr>
-        <w:t>S</w:t>
-      </w:r>
-      <w:r>
-        <w:rPr>
-          <w:sz w:val="24"/>
-          <w:lang w:val="ca-ES"/>
-        </w:rPr>
-        <w:t>imulation</w:t>
-      </w:r>
-      <w:proofErr w:type="spellEnd"/>
-      <w:r>
-        <w:rPr>
-          <w:sz w:val="24"/>
-          <w:lang w:val="ca-ES"/>
-        </w:rPr>
-        <w:t xml:space="preserve"> per poder a</w:t>
-      </w:r>
-      <w:r>
-        <w:rPr>
-          <w:sz w:val="24"/>
-          <w:lang w:val="ca-ES"/>
-        </w:rPr>
-        <w:t>c</w:t>
-      </w:r>
-      <w:r>
-        <w:rPr>
-          <w:sz w:val="24"/>
-          <w:lang w:val="ca-ES"/>
-        </w:rPr>
-        <w:t xml:space="preserve">cedir a </w:t>
-      </w:r>
-      <w:proofErr w:type="spellStart"/>
-      <w:r>
-        <w:rPr>
-          <w:sz w:val="24"/>
-          <w:lang w:val="ca-ES"/>
-        </w:rPr>
-        <w:t>Event</w:t>
-      </w:r>
-      <w:proofErr w:type="spellEnd"/>
-      <w:r>
-        <w:rPr>
-          <w:sz w:val="24"/>
-          <w:lang w:val="ca-ES"/>
-        </w:rPr>
-        <w:t xml:space="preserve"> </w:t>
-      </w:r>
-      <w:proofErr w:type="spellStart"/>
-      <w:r>
-        <w:rPr>
-          <w:sz w:val="24"/>
-          <w:lang w:val="ca-ES"/>
-        </w:rPr>
-        <w:t>List</w:t>
-      </w:r>
-      <w:proofErr w:type="spellEnd"/>
-      <w:r>
-        <w:rPr>
-          <w:sz w:val="24"/>
-          <w:lang w:val="ca-ES"/>
-        </w:rPr>
-        <w:t xml:space="preserve"> i saber que passa en cada moment, després accedim a un ordinador i anem a l’apartat de Desktop, utilitzarem el </w:t>
-      </w:r>
-      <w:proofErr w:type="spellStart"/>
-      <w:r>
-        <w:rPr>
-          <w:sz w:val="24"/>
-          <w:lang w:val="ca-ES"/>
-        </w:rPr>
-        <w:t>C</w:t>
-      </w:r>
-      <w:r>
-        <w:rPr>
-          <w:sz w:val="24"/>
-          <w:lang w:val="ca-ES"/>
-        </w:rPr>
-        <w:t>ommand</w:t>
-      </w:r>
-      <w:proofErr w:type="spellEnd"/>
-      <w:r>
-        <w:rPr>
-          <w:sz w:val="24"/>
-          <w:lang w:val="ca-ES"/>
-        </w:rPr>
-        <w:t xml:space="preserve"> </w:t>
-      </w:r>
-      <w:r>
-        <w:rPr>
-          <w:sz w:val="24"/>
-          <w:lang w:val="ca-ES"/>
-        </w:rPr>
-        <w:br/>
-      </w:r>
-      <w:proofErr w:type="spellStart"/>
-      <w:r>
-        <w:rPr>
-          <w:sz w:val="24"/>
-          <w:lang w:val="ca-ES"/>
-        </w:rPr>
-        <w:t>P</w:t>
-      </w:r>
-      <w:r>
-        <w:rPr>
-          <w:sz w:val="24"/>
-          <w:lang w:val="ca-ES"/>
-        </w:rPr>
-        <w:t>rompt</w:t>
-      </w:r>
-      <w:proofErr w:type="spellEnd"/>
-      <w:r>
-        <w:rPr>
-          <w:sz w:val="24"/>
-          <w:lang w:val="ca-ES"/>
-        </w:rPr>
-        <w:t xml:space="preserve"> y farem un </w:t>
-      </w:r>
-      <w:proofErr w:type="spellStart"/>
-      <w:r>
-        <w:rPr>
-          <w:sz w:val="24"/>
-          <w:lang w:val="ca-ES"/>
-        </w:rPr>
-        <w:t>ping</w:t>
-      </w:r>
-      <w:proofErr w:type="spellEnd"/>
-      <w:r>
-        <w:rPr>
-          <w:sz w:val="24"/>
-          <w:lang w:val="ca-ES"/>
-        </w:rPr>
-        <w:t xml:space="preserve"> a la </w:t>
-      </w:r>
-      <w:r>
-        <w:rPr>
-          <w:sz w:val="24"/>
-          <w:lang w:val="ca-ES"/>
-        </w:rPr>
-        <w:t>IP</w:t>
-      </w:r>
-      <w:r>
-        <w:rPr>
-          <w:sz w:val="24"/>
-          <w:lang w:val="ca-ES"/>
-        </w:rPr>
-        <w:t xml:space="preserve"> de un altre ordinador connectat al </w:t>
-      </w:r>
-      <w:proofErr w:type="spellStart"/>
-      <w:r>
-        <w:rPr>
-          <w:sz w:val="24"/>
-          <w:lang w:val="ca-ES"/>
-        </w:rPr>
-        <w:t>switch</w:t>
-      </w:r>
-      <w:proofErr w:type="spellEnd"/>
-      <w:r>
-        <w:rPr>
-          <w:sz w:val="24"/>
-          <w:lang w:val="ca-ES"/>
-        </w:rPr>
-        <w:t>.</w:t>
-      </w:r>
-    </w:p>
-    <w:p>
-      <w:pPr>
-        <w:ind w:left="708"/>
-        <w:jc w:val="both"/>
-        <w:rPr>
-          <w:sz w:val="24"/>
-          <w:lang w:val="ca-ES"/>
-        </w:rPr>
-      </w:pPr>
-    </w:p>
-    <w:p>
-      <w:pPr>
-        <w:ind w:left="708"/>
-        <w:jc w:val="both"/>
-        <w:rPr>
-          <w:sz w:val="24"/>
-          <w:lang w:val="ca-ES"/>
-        </w:rPr>
-      </w:pPr>
-      <w:r>
-        <w:rPr>
-          <w:sz w:val="24"/>
-          <w:lang w:val="ca-ES"/>
-        </w:rPr>
-        <w:t>4</w:t>
-      </w:r>
-      <w:r>
-        <w:rPr>
-          <w:sz w:val="24"/>
-          <w:lang w:val="ca-ES"/>
-        </w:rPr>
-        <w:t>)</w:t>
-      </w:r>
-      <w:r>
-        <w:rPr>
-          <w:sz w:val="24"/>
-          <w:lang w:val="ca-ES"/>
-        </w:rPr>
-        <w:pict>
-          <v:shape id="_x0000_i1027" type="#_x0000_t75" style="width:424.5pt;height:230.25pt">
-            <v:imagedata r:id="rId12" o:title="4"/>
-          </v:shape>
-        </w:pict>
-      </w:r>
-    </w:p>
-    <w:p>
-      <w:pPr>
-        <w:ind w:left="708"/>
-        <w:jc w:val="both"/>
-        <w:rPr>
-          <w:sz w:val="24"/>
-          <w:lang w:val="ca-ES"/>
-        </w:rPr>
-      </w:pPr>
-      <w:r>
-        <w:rPr>
-          <w:sz w:val="24"/>
-          <w:lang w:val="ca-ES"/>
-        </w:rPr>
-        <w:t xml:space="preserve">En fer </w:t>
-      </w:r>
-      <w:proofErr w:type="spellStart"/>
-      <w:r>
-        <w:rPr>
-          <w:sz w:val="24"/>
-          <w:lang w:val="ca-ES"/>
-        </w:rPr>
-        <w:t>ping</w:t>
-      </w:r>
-      <w:proofErr w:type="spellEnd"/>
-      <w:r>
-        <w:rPr>
-          <w:sz w:val="24"/>
-          <w:lang w:val="ca-ES"/>
-        </w:rPr>
-        <w:t xml:space="preserve"> enviarà 32 bits de </w:t>
-      </w:r>
-      <w:r>
-        <w:rPr>
-          <w:sz w:val="24"/>
-          <w:lang w:val="ca-ES"/>
-        </w:rPr>
-        <w:t xml:space="preserve">dades 4 vegades al </w:t>
-      </w:r>
-      <w:proofErr w:type="spellStart"/>
-      <w:r>
-        <w:rPr>
-          <w:sz w:val="24"/>
-          <w:lang w:val="ca-ES"/>
-        </w:rPr>
-        <w:t>switch</w:t>
-      </w:r>
-      <w:proofErr w:type="spellEnd"/>
-      <w:r>
-        <w:rPr>
-          <w:sz w:val="24"/>
-          <w:lang w:val="ca-ES"/>
-        </w:rPr>
-        <w:t xml:space="preserve">, a </w:t>
-      </w:r>
-      <w:proofErr w:type="spellStart"/>
-      <w:r>
-        <w:rPr>
-          <w:sz w:val="24"/>
-          <w:lang w:val="ca-ES"/>
-        </w:rPr>
-        <w:t>l’Event</w:t>
-      </w:r>
-      <w:proofErr w:type="spellEnd"/>
-      <w:r>
-        <w:rPr>
-          <w:sz w:val="24"/>
-          <w:lang w:val="ca-ES"/>
-        </w:rPr>
-        <w:t xml:space="preserve"> </w:t>
-      </w:r>
-      <w:proofErr w:type="spellStart"/>
-      <w:r>
-        <w:rPr>
-          <w:sz w:val="24"/>
-          <w:lang w:val="ca-ES"/>
-        </w:rPr>
-        <w:t>L</w:t>
-      </w:r>
-      <w:r>
-        <w:rPr>
-          <w:sz w:val="24"/>
-          <w:lang w:val="ca-ES"/>
-        </w:rPr>
-        <w:t>ist</w:t>
-      </w:r>
-      <w:proofErr w:type="spellEnd"/>
-      <w:r>
-        <w:rPr>
-          <w:sz w:val="24"/>
-          <w:lang w:val="ca-ES"/>
-        </w:rPr>
-        <w:t xml:space="preserve"> podem veure com s’envien i es reben els paquets a tota la xarxa que hem creat.</w:t>
-      </w:r>
-    </w:p>
-    <w:p>
-      <w:pPr>
-        <w:ind w:left="708"/>
-        <w:jc w:val="both"/>
-        <w:rPr>
-          <w:sz w:val="24"/>
-          <w:lang w:val="ca-ES"/>
-        </w:rPr>
-      </w:pPr>
-      <w:r>
-        <w:rPr>
-          <w:sz w:val="24"/>
-          <w:lang w:val="ca-ES"/>
-        </w:rPr>
-        <w:t xml:space="preserve">S’enviarà un ICMP y ARP del PC passant pel </w:t>
-      </w:r>
-      <w:proofErr w:type="spellStart"/>
-      <w:r>
-        <w:rPr>
-          <w:sz w:val="24"/>
-          <w:lang w:val="ca-ES"/>
-        </w:rPr>
-        <w:t>switch</w:t>
-      </w:r>
-      <w:proofErr w:type="spellEnd"/>
-      <w:r>
-        <w:rPr>
-          <w:sz w:val="24"/>
-          <w:lang w:val="ca-ES"/>
-        </w:rPr>
-        <w:t xml:space="preserve"> y a cada un dels ordinadors, després es comunicarà l’emissor amb el receptor a través del </w:t>
-      </w:r>
-      <w:proofErr w:type="spellStart"/>
-      <w:r>
-        <w:rPr>
-          <w:sz w:val="24"/>
-          <w:lang w:val="ca-ES"/>
-        </w:rPr>
-        <w:t>switch</w:t>
-      </w:r>
-      <w:proofErr w:type="spellEnd"/>
-      <w:r>
-        <w:rPr>
-          <w:sz w:val="24"/>
-          <w:lang w:val="ca-ES"/>
-        </w:rPr>
-        <w:t xml:space="preserve"> enviant les dades. Després es farà STP des del </w:t>
-      </w:r>
-      <w:proofErr w:type="spellStart"/>
-      <w:r>
-        <w:rPr>
-          <w:sz w:val="24"/>
-          <w:lang w:val="ca-ES"/>
-        </w:rPr>
-        <w:t>switch</w:t>
-      </w:r>
-      <w:proofErr w:type="spellEnd"/>
-      <w:r>
-        <w:rPr>
-          <w:sz w:val="24"/>
-          <w:lang w:val="ca-ES"/>
-        </w:rPr>
-        <w:t xml:space="preserve"> als ordinadors, després del </w:t>
-      </w:r>
-      <w:r>
-        <w:rPr>
-          <w:sz w:val="24"/>
-          <w:lang w:val="ca-ES"/>
-        </w:rPr>
-        <w:t>PC</w:t>
-      </w:r>
-      <w:r>
-        <w:rPr>
-          <w:sz w:val="24"/>
-          <w:lang w:val="ca-ES"/>
-        </w:rPr>
-        <w:t xml:space="preserve"> emissor </w:t>
-      </w:r>
-      <w:r>
-        <w:rPr>
-          <w:sz w:val="24"/>
-          <w:lang w:val="ca-ES"/>
-        </w:rPr>
-        <w:t>s’enviarà</w:t>
-      </w:r>
-      <w:r>
-        <w:rPr>
-          <w:sz w:val="24"/>
-          <w:lang w:val="ca-ES"/>
-        </w:rPr>
-        <w:t xml:space="preserve"> ICMP al receptor passant pel </w:t>
-      </w:r>
-      <w:proofErr w:type="spellStart"/>
-      <w:r>
-        <w:rPr>
-          <w:sz w:val="24"/>
-          <w:lang w:val="ca-ES"/>
-        </w:rPr>
-        <w:t>switch</w:t>
-      </w:r>
-      <w:proofErr w:type="spellEnd"/>
-      <w:r>
-        <w:rPr>
-          <w:sz w:val="24"/>
-          <w:lang w:val="ca-ES"/>
-        </w:rPr>
-        <w:t xml:space="preserve"> y tornarà a l’emissor, després ICMP entre el </w:t>
-      </w:r>
-      <w:proofErr w:type="spellStart"/>
-      <w:r>
-        <w:rPr>
-          <w:sz w:val="24"/>
-          <w:lang w:val="ca-ES"/>
-        </w:rPr>
-        <w:t>switch</w:t>
-      </w:r>
-      <w:proofErr w:type="spellEnd"/>
-      <w:r>
-        <w:rPr>
-          <w:sz w:val="24"/>
-          <w:lang w:val="ca-ES"/>
-        </w:rPr>
-        <w:t xml:space="preserve"> i l’emissor. Seguirà enviant els paquets fins que acabi y després el </w:t>
-      </w:r>
-      <w:proofErr w:type="spellStart"/>
-      <w:r>
-        <w:rPr>
-          <w:sz w:val="24"/>
-          <w:lang w:val="ca-ES"/>
-        </w:rPr>
-        <w:t>switch</w:t>
-      </w:r>
-      <w:proofErr w:type="spellEnd"/>
-      <w:r>
-        <w:rPr>
-          <w:sz w:val="24"/>
-          <w:lang w:val="ca-ES"/>
-        </w:rPr>
-        <w:t xml:space="preserve"> anirà enviant paquets STP als </w:t>
-      </w:r>
-      <w:proofErr w:type="spellStart"/>
-      <w:r>
-        <w:rPr>
-          <w:sz w:val="24"/>
-          <w:lang w:val="ca-ES"/>
-        </w:rPr>
-        <w:t>PCs</w:t>
-      </w:r>
-      <w:proofErr w:type="spellEnd"/>
-      <w:r>
-        <w:rPr>
-          <w:sz w:val="24"/>
-          <w:lang w:val="ca-ES"/>
-        </w:rPr>
-        <w:t xml:space="preserve"> buscant dades que vulguin enviar.</w:t>
-      </w:r>
-    </w:p>
-    <w:p>
-      <w:pPr>
-        <w:ind w:left="708"/>
-        <w:jc w:val="both"/>
-        <w:rPr>
-          <w:sz w:val="24"/>
-          <w:lang w:val="ca-ES"/>
-        </w:rPr>
-      </w:pPr>
-    </w:p>
-    <w:p>
-      <w:pPr>
-        <w:pStyle w:val="Pargrafdellista"/>
+        <w:drawing>
+          <wp:anchor distT="0" distB="0" distL="114300" distR="114300" simplePos="0" relativeHeight="251665408" behindDoc="0" locked="0" layoutInCell="1" allowOverlap="1">
+            <wp:simplePos x="0" y="0"/>
+            <wp:positionH relativeFrom="margin">
+              <wp:align>right</wp:align>
+            </wp:positionH>
+            <wp:positionV relativeFrom="paragraph">
+              <wp:posOffset>0</wp:posOffset>
+            </wp:positionV>
+            <wp:extent cx="5391150" cy="2924175"/>
+            <wp:effectExtent l="0" t="0" r="0" b="9525"/>
+            <wp:wrapSquare wrapText="bothSides"/>
+            <wp:docPr id="6" name="Imagen 6" descr="4"/>
+            <wp:cNvGraphicFramePr>
+              <a:graphicFrameLocks xmlns:a="http://schemas.openxmlformats.org/drawingml/2006/main" noChangeAspect="1"/>
+            </wp:cNvGraphicFramePr>
+            <a:graphic xmlns:a="http://schemas.openxmlformats.org/drawingml/2006/main">
+              <a:graphicData uri="http://schemas.openxmlformats.org/drawingml/2006/picture">
+                <pic:pic xmlns:pic="http://schemas.openxmlformats.org/drawingml/2006/picture">
+                  <pic:nvPicPr>
+                    <pic:cNvPr id="0" name="Picture 18" descr="4"/>
+                    <pic:cNvPicPr>
+                      <a:picLocks noChangeAspect="1" noChangeArrowheads="1"/>
+                    </pic:cNvPicPr>
+                  </pic:nvPicPr>
+                  <pic:blipFill>
+                    <a:blip r:embed="rId12" cstate="print">
+                      <a:extLst>
+                        <a:ext uri="{28A0092B-C50C-407E-A947-70E740481C1C}">
+                          <a14:useLocalDpi xmlns:a14="http://schemas.microsoft.com/office/drawing/2010/main" val="0"/>
+                        </a:ext>
+                      </a:extLst>
+                    </a:blip>
+                    <a:srcRect/>
+                    <a:stretch>
+                      <a:fillRect/>
+                    </a:stretch>
+                  </pic:blipFill>
+                  <pic:spPr bwMode="auto">
+                    <a:xfrm>
+                      <a:off x="0" y="0"/>
+                      <a:ext cx="5391150" cy="2924175"/>
+                    </a:xfrm>
+                    <a:prstGeom prst="rect">
+                      <a:avLst/>
+                    </a:prstGeom>
+                    <a:noFill/>
+                    <a:ln>
+                      <a:noFill/>
+                    </a:ln>
+                  </pic:spPr>
+                </pic:pic>
+              </a:graphicData>
+            </a:graphic>
+          </wp:anchor>
+        </w:drawing>
+      </w:r>
+      <w:bookmarkStart w:id="0" w:name="_GoBack"/>
+      <w:bookmarkEnd w:id="0"/>
+    </w:p>
+    <w:p>
+      <w:pPr>
+        <w:pStyle w:val="Prrafodelista"/>
         <w:numPr>
           <w:ilvl w:val="0"/>
           <w:numId w:val="1"/>
@@ -3158,7 +3311,7 @@
     </w:p>
     <w:p>
       <w:pPr>
-        <w:pStyle w:val="Pargrafdellista"/>
+        <w:pStyle w:val="Prrafodelista"/>
         <w:tabs>
           <w:tab w:val="left" w:pos="1620"/>
         </w:tabs>
@@ -3188,7 +3341,7 @@
 </file>
 
 <file path=word/endnotes.xml><?xml version="1.0" encoding="utf-8"?>
-<w:endnotes xmlns:wpc="http://schemas.microsoft.com/office/word/2010/wordprocessingCanvas" xmlns:cx="http://schemas.microsoft.com/office/drawing/2014/chartex" xmlns:cx1="http://schemas.microsoft.com/office/drawing/2015/9/8/chartex" xmlns:mc="http://schemas.openxmlformats.org/markup-compatibility/2006" xmlns:o="urn:schemas-microsoft-com:office:office" xmlns:r="http://schemas.openxmlformats.org/officeDocument/2006/relationships" xmlns:m="http://schemas.openxmlformats.org/officeDocument/2006/math" xmlns:v="urn:schemas-microsoft-com:vml" xmlns:wp14="http://schemas.microsoft.com/office/word/2010/wordprocessingDrawing" xmlns:wp="http://schemas.openxmlformats.org/drawingml/2006/wordprocessingDrawing" xmlns:w10="urn:schemas-microsoft-com:office:word" xmlns:w="http://schemas.openxmlformats.org/wordprocessingml/2006/main" xmlns:w14="http://schemas.microsoft.com/office/word/2010/wordml" xmlns:w15="http://schemas.microsoft.com/office/word/2012/wordml" xmlns:w16se="http://schemas.microsoft.com/office/word/2015/wordml/symex" xmlns:wpg="http://schemas.microsoft.com/office/word/2010/wordprocessingGroup" xmlns:wpi="http://schemas.microsoft.com/office/word/2010/wordprocessingInk" xmlns:wne="http://schemas.microsoft.com/office/word/2006/wordml" xmlns:wps="http://schemas.microsoft.com/office/word/2010/wordprocessingShape" mc:Ignorable="w14 w15 w16se wp14">
+<w:endnotes xmlns:wpc="http://schemas.microsoft.com/office/word/2010/wordprocessingCanvas" xmlns:cx="http://schemas.microsoft.com/office/drawing/2014/chartex" xmlns:cx1="http://schemas.microsoft.com/office/drawing/2015/9/8/chartex" xmlns:cx2="http://schemas.microsoft.com/office/drawing/2015/10/21/chartex" xmlns:cx3="http://schemas.microsoft.com/office/drawing/2016/5/9/chartex" xmlns:cx4="http://schemas.microsoft.com/office/drawing/2016/5/10/chartex" xmlns:cx5="http://schemas.microsoft.com/office/drawing/2016/5/11/chartex" xmlns:cx6="http://schemas.microsoft.com/office/drawing/2016/5/12/chartex" xmlns:cx7="http://schemas.microsoft.com/office/drawing/2016/5/13/chartex" xmlns:cx8="http://schemas.microsoft.com/office/drawing/2016/5/14/chartex" xmlns:mc="http://schemas.openxmlformats.org/markup-compatibility/2006" xmlns:aink="http://schemas.microsoft.com/office/drawing/2016/ink" xmlns:am3d="http://schemas.microsoft.com/office/drawing/2017/model3d" xmlns:o="urn:schemas-microsoft-com:office:office" xmlns:r="http://schemas.openxmlformats.org/officeDocument/2006/relationships" xmlns:m="http://schemas.openxmlformats.org/officeDocument/2006/math" xmlns:v="urn:schemas-microsoft-com:vml" xmlns:wp14="http://schemas.microsoft.com/office/word/2010/wordprocessingDrawing" xmlns:wp="http://schemas.openxmlformats.org/drawingml/2006/wordprocessingDrawing" xmlns:w10="urn:schemas-microsoft-com:office:word" xmlns:w="http://schemas.openxmlformats.org/wordprocessingml/2006/main" xmlns:w14="http://schemas.microsoft.com/office/word/2010/wordml" xmlns:w15="http://schemas.microsoft.com/office/word/2012/wordml" xmlns:w16cid="http://schemas.microsoft.com/office/word/2016/wordml/cid" xmlns:w16se="http://schemas.microsoft.com/office/word/2015/wordml/symex" xmlns:wpg="http://schemas.microsoft.com/office/word/2010/wordprocessingGroup" xmlns:wpi="http://schemas.microsoft.com/office/word/2010/wordprocessingInk" xmlns:wne="http://schemas.microsoft.com/office/word/2006/wordml" xmlns:wps="http://schemas.microsoft.com/office/word/2010/wordprocessingShape" mc:Ignorable="w14 w15 w16se w16cid wp14">
   <w:endnote w:type="separator" w:id="-1">
     <w:p>
       <w:pPr>
@@ -3213,7 +3366,7 @@
 </file>
 
 <file path=word/footer1.xml><?xml version="1.0" encoding="utf-8"?>
-<w:ftr xmlns:wpc="http://schemas.microsoft.com/office/word/2010/wordprocessingCanvas" xmlns:cx="http://schemas.microsoft.com/office/drawing/2014/chartex" xmlns:cx1="http://schemas.microsoft.com/office/drawing/2015/9/8/chartex" xmlns:mc="http://schemas.openxmlformats.org/markup-compatibility/2006" xmlns:o="urn:schemas-microsoft-com:office:office" xmlns:r="http://schemas.openxmlformats.org/officeDocument/2006/relationships" xmlns:m="http://schemas.openxmlformats.org/officeDocument/2006/math" xmlns:v="urn:schemas-microsoft-com:vml" xmlns:wp14="http://schemas.microsoft.com/office/word/2010/wordprocessingDrawing" xmlns:wp="http://schemas.openxmlformats.org/drawingml/2006/wordprocessingDrawing" xmlns:w10="urn:schemas-microsoft-com:office:word" xmlns:w="http://schemas.openxmlformats.org/wordprocessingml/2006/main" xmlns:w14="http://schemas.microsoft.com/office/word/2010/wordml" xmlns:w15="http://schemas.microsoft.com/office/word/2012/wordml" xmlns:w16se="http://schemas.microsoft.com/office/word/2015/wordml/symex" xmlns:wpg="http://schemas.microsoft.com/office/word/2010/wordprocessingGroup" xmlns:wpi="http://schemas.microsoft.com/office/word/2010/wordprocessingInk" xmlns:wne="http://schemas.microsoft.com/office/word/2006/wordml" xmlns:wps="http://schemas.microsoft.com/office/word/2010/wordprocessingShape" mc:Ignorable="w14 w15 w16se wp14">
+<w:ftr xmlns:wpc="http://schemas.microsoft.com/office/word/2010/wordprocessingCanvas" xmlns:cx="http://schemas.microsoft.com/office/drawing/2014/chartex" xmlns:cx1="http://schemas.microsoft.com/office/drawing/2015/9/8/chartex" xmlns:cx2="http://schemas.microsoft.com/office/drawing/2015/10/21/chartex" xmlns:cx3="http://schemas.microsoft.com/office/drawing/2016/5/9/chartex" xmlns:cx4="http://schemas.microsoft.com/office/drawing/2016/5/10/chartex" xmlns:cx5="http://schemas.microsoft.com/office/drawing/2016/5/11/chartex" xmlns:cx6="http://schemas.microsoft.com/office/drawing/2016/5/12/chartex" xmlns:cx7="http://schemas.microsoft.com/office/drawing/2016/5/13/chartex" xmlns:cx8="http://schemas.microsoft.com/office/drawing/2016/5/14/chartex" xmlns:mc="http://schemas.openxmlformats.org/markup-compatibility/2006" xmlns:aink="http://schemas.microsoft.com/office/drawing/2016/ink" xmlns:am3d="http://schemas.microsoft.com/office/drawing/2017/model3d" xmlns:o="urn:schemas-microsoft-com:office:office" xmlns:r="http://schemas.openxmlformats.org/officeDocument/2006/relationships" xmlns:m="http://schemas.openxmlformats.org/officeDocument/2006/math" xmlns:v="urn:schemas-microsoft-com:vml" xmlns:wp14="http://schemas.microsoft.com/office/word/2010/wordprocessingDrawing" xmlns:wp="http://schemas.openxmlformats.org/drawingml/2006/wordprocessingDrawing" xmlns:w10="urn:schemas-microsoft-com:office:word" xmlns:w="http://schemas.openxmlformats.org/wordprocessingml/2006/main" xmlns:w14="http://schemas.microsoft.com/office/word/2010/wordml" xmlns:w15="http://schemas.microsoft.com/office/word/2012/wordml" xmlns:w16cid="http://schemas.microsoft.com/office/word/2016/wordml/cid" xmlns:w16se="http://schemas.microsoft.com/office/word/2015/wordml/symex" xmlns:wpg="http://schemas.microsoft.com/office/word/2010/wordprocessingGroup" xmlns:wpi="http://schemas.microsoft.com/office/word/2010/wordprocessingInk" xmlns:wne="http://schemas.microsoft.com/office/word/2006/wordml" xmlns:wps="http://schemas.microsoft.com/office/word/2010/wordprocessingShape" mc:Ignorable="w14 w15 w16se w16cid wp14">
   <w:sdt>
     <w:sdtPr>
       <w:id w:val="262905327"/>
@@ -3226,7 +3379,7 @@
     <w:sdtContent>
       <w:p>
         <w:pPr>
-          <w:pStyle w:val="Peu"/>
+          <w:pStyle w:val="Piedepgina"/>
           <w:jc w:val="center"/>
         </w:pPr>
         <w:r>
@@ -3252,14 +3405,14 @@
   </w:sdt>
   <w:p>
     <w:pPr>
-      <w:pStyle w:val="Peu"/>
+      <w:pStyle w:val="Piedepgina"/>
     </w:pPr>
   </w:p>
 </w:ftr>
 </file>
 
 <file path=word/footnotes.xml><?xml version="1.0" encoding="utf-8"?>
-<w:footnotes xmlns:wpc="http://schemas.microsoft.com/office/word/2010/wordprocessingCanvas" xmlns:cx="http://schemas.microsoft.com/office/drawing/2014/chartex" xmlns:cx1="http://schemas.microsoft.com/office/drawing/2015/9/8/chartex" xmlns:mc="http://schemas.openxmlformats.org/markup-compatibility/2006" xmlns:o="urn:schemas-microsoft-com:office:office" xmlns:r="http://schemas.openxmlformats.org/officeDocument/2006/relationships" xmlns:m="http://schemas.openxmlformats.org/officeDocument/2006/math" xmlns:v="urn:schemas-microsoft-com:vml" xmlns:wp14="http://schemas.microsoft.com/office/word/2010/wordprocessingDrawing" xmlns:wp="http://schemas.openxmlformats.org/drawingml/2006/wordprocessingDrawing" xmlns:w10="urn:schemas-microsoft-com:office:word" xmlns:w="http://schemas.openxmlformats.org/wordprocessingml/2006/main" xmlns:w14="http://schemas.microsoft.com/office/word/2010/wordml" xmlns:w15="http://schemas.microsoft.com/office/word/2012/wordml" xmlns:w16se="http://schemas.microsoft.com/office/word/2015/wordml/symex" xmlns:wpg="http://schemas.microsoft.com/office/word/2010/wordprocessingGroup" xmlns:wpi="http://schemas.microsoft.com/office/word/2010/wordprocessingInk" xmlns:wne="http://schemas.microsoft.com/office/word/2006/wordml" xmlns:wps="http://schemas.microsoft.com/office/word/2010/wordprocessingShape" mc:Ignorable="w14 w15 w16se wp14">
+<w:footnotes xmlns:wpc="http://schemas.microsoft.com/office/word/2010/wordprocessingCanvas" xmlns:cx="http://schemas.microsoft.com/office/drawing/2014/chartex" xmlns:cx1="http://schemas.microsoft.com/office/drawing/2015/9/8/chartex" xmlns:cx2="http://schemas.microsoft.com/office/drawing/2015/10/21/chartex" xmlns:cx3="http://schemas.microsoft.com/office/drawing/2016/5/9/chartex" xmlns:cx4="http://schemas.microsoft.com/office/drawing/2016/5/10/chartex" xmlns:cx5="http://schemas.microsoft.com/office/drawing/2016/5/11/chartex" xmlns:cx6="http://schemas.microsoft.com/office/drawing/2016/5/12/chartex" xmlns:cx7="http://schemas.microsoft.com/office/drawing/2016/5/13/chartex" xmlns:cx8="http://schemas.microsoft.com/office/drawing/2016/5/14/chartex" xmlns:mc="http://schemas.openxmlformats.org/markup-compatibility/2006" xmlns:aink="http://schemas.microsoft.com/office/drawing/2016/ink" xmlns:am3d="http://schemas.microsoft.com/office/drawing/2017/model3d" xmlns:o="urn:schemas-microsoft-com:office:office" xmlns:r="http://schemas.openxmlformats.org/officeDocument/2006/relationships" xmlns:m="http://schemas.openxmlformats.org/officeDocument/2006/math" xmlns:v="urn:schemas-microsoft-com:vml" xmlns:wp14="http://schemas.microsoft.com/office/word/2010/wordprocessingDrawing" xmlns:wp="http://schemas.openxmlformats.org/drawingml/2006/wordprocessingDrawing" xmlns:w10="urn:schemas-microsoft-com:office:word" xmlns:w="http://schemas.openxmlformats.org/wordprocessingml/2006/main" xmlns:w14="http://schemas.microsoft.com/office/word/2010/wordml" xmlns:w15="http://schemas.microsoft.com/office/word/2012/wordml" xmlns:w16cid="http://schemas.microsoft.com/office/word/2016/wordml/cid" xmlns:w16se="http://schemas.microsoft.com/office/word/2015/wordml/symex" xmlns:wpg="http://schemas.microsoft.com/office/word/2010/wordprocessingGroup" xmlns:wpi="http://schemas.microsoft.com/office/word/2010/wordprocessingInk" xmlns:wne="http://schemas.microsoft.com/office/word/2006/wordml" xmlns:wps="http://schemas.microsoft.com/office/word/2010/wordprocessingShape" mc:Ignorable="w14 w15 w16se w16cid wp14">
   <w:footnote w:type="separator" w:id="-1">
     <w:p>
       <w:pPr>
@@ -3284,15 +3437,15 @@
 </file>
 
 <file path=word/header1.xml><?xml version="1.0" encoding="utf-8"?>
-<w:hdr xmlns:wpc="http://schemas.microsoft.com/office/word/2010/wordprocessingCanvas" xmlns:cx="http://schemas.microsoft.com/office/drawing/2014/chartex" xmlns:cx1="http://schemas.microsoft.com/office/drawing/2015/9/8/chartex" xmlns:mc="http://schemas.openxmlformats.org/markup-compatibility/2006" xmlns:o="urn:schemas-microsoft-com:office:office" xmlns:r="http://schemas.openxmlformats.org/officeDocument/2006/relationships" xmlns:m="http://schemas.openxmlformats.org/officeDocument/2006/math" xmlns:v="urn:schemas-microsoft-com:vml" xmlns:wp14="http://schemas.microsoft.com/office/word/2010/wordprocessingDrawing" xmlns:wp="http://schemas.openxmlformats.org/drawingml/2006/wordprocessingDrawing" xmlns:w10="urn:schemas-microsoft-com:office:word" xmlns:w="http://schemas.openxmlformats.org/wordprocessingml/2006/main" xmlns:w14="http://schemas.microsoft.com/office/word/2010/wordml" xmlns:w15="http://schemas.microsoft.com/office/word/2012/wordml" xmlns:w16se="http://schemas.microsoft.com/office/word/2015/wordml/symex" xmlns:wpg="http://schemas.microsoft.com/office/word/2010/wordprocessingGroup" xmlns:wpi="http://schemas.microsoft.com/office/word/2010/wordprocessingInk" xmlns:wne="http://schemas.microsoft.com/office/word/2006/wordml" xmlns:wps="http://schemas.microsoft.com/office/word/2010/wordprocessingShape" mc:Ignorable="w14 w15 w16se wp14">
+<w:hdr xmlns:wpc="http://schemas.microsoft.com/office/word/2010/wordprocessingCanvas" xmlns:cx="http://schemas.microsoft.com/office/drawing/2014/chartex" xmlns:cx1="http://schemas.microsoft.com/office/drawing/2015/9/8/chartex" xmlns:cx2="http://schemas.microsoft.com/office/drawing/2015/10/21/chartex" xmlns:cx3="http://schemas.microsoft.com/office/drawing/2016/5/9/chartex" xmlns:cx4="http://schemas.microsoft.com/office/drawing/2016/5/10/chartex" xmlns:cx5="http://schemas.microsoft.com/office/drawing/2016/5/11/chartex" xmlns:cx6="http://schemas.microsoft.com/office/drawing/2016/5/12/chartex" xmlns:cx7="http://schemas.microsoft.com/office/drawing/2016/5/13/chartex" xmlns:cx8="http://schemas.microsoft.com/office/drawing/2016/5/14/chartex" xmlns:mc="http://schemas.openxmlformats.org/markup-compatibility/2006" xmlns:aink="http://schemas.microsoft.com/office/drawing/2016/ink" xmlns:am3d="http://schemas.microsoft.com/office/drawing/2017/model3d" xmlns:o="urn:schemas-microsoft-com:office:office" xmlns:r="http://schemas.openxmlformats.org/officeDocument/2006/relationships" xmlns:m="http://schemas.openxmlformats.org/officeDocument/2006/math" xmlns:v="urn:schemas-microsoft-com:vml" xmlns:wp14="http://schemas.microsoft.com/office/word/2010/wordprocessingDrawing" xmlns:wp="http://schemas.openxmlformats.org/drawingml/2006/wordprocessingDrawing" xmlns:w10="urn:schemas-microsoft-com:office:word" xmlns:w="http://schemas.openxmlformats.org/wordprocessingml/2006/main" xmlns:w14="http://schemas.microsoft.com/office/word/2010/wordml" xmlns:w15="http://schemas.microsoft.com/office/word/2012/wordml" xmlns:w16cid="http://schemas.microsoft.com/office/word/2016/wordml/cid" xmlns:w16se="http://schemas.microsoft.com/office/word/2015/wordml/symex" xmlns:wpg="http://schemas.microsoft.com/office/word/2010/wordprocessingGroup" xmlns:wpi="http://schemas.microsoft.com/office/word/2010/wordprocessingInk" xmlns:wne="http://schemas.microsoft.com/office/word/2006/wordml" xmlns:wps="http://schemas.microsoft.com/office/word/2010/wordprocessingShape" mc:Ignorable="w14 w15 w16se w16cid wp14">
   <w:p>
     <w:pPr>
-      <w:pStyle w:val="Capalera"/>
+      <w:pStyle w:val="Encabezado"/>
     </w:pPr>
   </w:p>
   <w:p>
     <w:pPr>
-      <w:pStyle w:val="Capalera"/>
+      <w:pStyle w:val="Encabezado"/>
     </w:pPr>
     <w:r>
       <w:t>David Martín Vilar</w:t>
@@ -3300,7 +3453,7 @@
   </w:p>
   <w:p>
     <w:pPr>
-      <w:pStyle w:val="Capalera"/>
+      <w:pStyle w:val="Encabezado"/>
     </w:pPr>
     <w:r>
       <w:t>Franc</w:t>
@@ -3330,7 +3483,7 @@
   </w:p>
   <w:p>
     <w:pPr>
-      <w:pStyle w:val="Capalera"/>
+      <w:pStyle w:val="Encabezado"/>
       <w:ind w:left="4252" w:hanging="4252"/>
       <w:rPr>
         <w:u w:val="single"/>
@@ -3341,7 +3494,7 @@
 </file>
 
 <file path=word/numbering.xml><?xml version="1.0" encoding="utf-8"?>
-<w:numbering xmlns:wpc="http://schemas.microsoft.com/office/word/2010/wordprocessingCanvas" xmlns:cx="http://schemas.microsoft.com/office/drawing/2014/chartex" xmlns:cx1="http://schemas.microsoft.com/office/drawing/2015/9/8/chartex" xmlns:mc="http://schemas.openxmlformats.org/markup-compatibility/2006" xmlns:o="urn:schemas-microsoft-com:office:office" xmlns:r="http://schemas.openxmlformats.org/officeDocument/2006/relationships" xmlns:m="http://schemas.openxmlformats.org/officeDocument/2006/math" xmlns:v="urn:schemas-microsoft-com:vml" xmlns:wp14="http://schemas.microsoft.com/office/word/2010/wordprocessingDrawing" xmlns:wp="http://schemas.openxmlformats.org/drawingml/2006/wordprocessingDrawing" xmlns:w10="urn:schemas-microsoft-com:office:word" xmlns:w="http://schemas.openxmlformats.org/wordprocessingml/2006/main" xmlns:w14="http://schemas.microsoft.com/office/word/2010/wordml" xmlns:w15="http://schemas.microsoft.com/office/word/2012/wordml" xmlns:w16se="http://schemas.microsoft.com/office/word/2015/wordml/symex" xmlns:wpg="http://schemas.microsoft.com/office/word/2010/wordprocessingGroup" xmlns:wpi="http://schemas.microsoft.com/office/word/2010/wordprocessingInk" xmlns:wne="http://schemas.microsoft.com/office/word/2006/wordml" xmlns:wps="http://schemas.microsoft.com/office/word/2010/wordprocessingShape" mc:Ignorable="w14 w15 w16se wp14">
+<w:numbering xmlns:wpc="http://schemas.microsoft.com/office/word/2010/wordprocessingCanvas" xmlns:cx="http://schemas.microsoft.com/office/drawing/2014/chartex" xmlns:cx1="http://schemas.microsoft.com/office/drawing/2015/9/8/chartex" xmlns:cx2="http://schemas.microsoft.com/office/drawing/2015/10/21/chartex" xmlns:cx3="http://schemas.microsoft.com/office/drawing/2016/5/9/chartex" xmlns:cx4="http://schemas.microsoft.com/office/drawing/2016/5/10/chartex" xmlns:cx5="http://schemas.microsoft.com/office/drawing/2016/5/11/chartex" xmlns:cx6="http://schemas.microsoft.com/office/drawing/2016/5/12/chartex" xmlns:cx7="http://schemas.microsoft.com/office/drawing/2016/5/13/chartex" xmlns:cx8="http://schemas.microsoft.com/office/drawing/2016/5/14/chartex" xmlns:mc="http://schemas.openxmlformats.org/markup-compatibility/2006" xmlns:aink="http://schemas.microsoft.com/office/drawing/2016/ink" xmlns:am3d="http://schemas.microsoft.com/office/drawing/2017/model3d" xmlns:o="urn:schemas-microsoft-com:office:office" xmlns:r="http://schemas.openxmlformats.org/officeDocument/2006/relationships" xmlns:m="http://schemas.openxmlformats.org/officeDocument/2006/math" xmlns:v="urn:schemas-microsoft-com:vml" xmlns:wp14="http://schemas.microsoft.com/office/word/2010/wordprocessingDrawing" xmlns:wp="http://schemas.openxmlformats.org/drawingml/2006/wordprocessingDrawing" xmlns:w10="urn:schemas-microsoft-com:office:word" xmlns:w="http://schemas.openxmlformats.org/wordprocessingml/2006/main" xmlns:w14="http://schemas.microsoft.com/office/word/2010/wordml" xmlns:w15="http://schemas.microsoft.com/office/word/2012/wordml" xmlns:w16cid="http://schemas.microsoft.com/office/word/2016/wordml/cid" xmlns:w16se="http://schemas.microsoft.com/office/word/2015/wordml/symex" xmlns:wpg="http://schemas.microsoft.com/office/word/2010/wordprocessingGroup" xmlns:wpi="http://schemas.microsoft.com/office/word/2010/wordprocessingInk" xmlns:wne="http://schemas.microsoft.com/office/word/2006/wordml" xmlns:wps="http://schemas.microsoft.com/office/word/2010/wordprocessingShape" mc:Ignorable="w14 w15 w16se w16cid wp14">
   <w:abstractNum w:abstractNumId="0" w15:restartNumberingAfterBreak="0">
     <w:nsid w:val="16B142EE"/>
     <w:multiLevelType w:val="multilevel"/>
@@ -4372,7 +4525,7 @@
 </file>
 
 <file path=word/styles.xml><?xml version="1.0" encoding="utf-8"?>
-<w:styles xmlns:mc="http://schemas.openxmlformats.org/markup-compatibility/2006" xmlns:r="http://schemas.openxmlformats.org/officeDocument/2006/relationships" xmlns:w="http://schemas.openxmlformats.org/wordprocessingml/2006/main" xmlns:w14="http://schemas.microsoft.com/office/word/2010/wordml" xmlns:w15="http://schemas.microsoft.com/office/word/2012/wordml" xmlns:w16se="http://schemas.microsoft.com/office/word/2015/wordml/symex" mc:Ignorable="w14 w15 w16se">
+<w:styles xmlns:mc="http://schemas.openxmlformats.org/markup-compatibility/2006" xmlns:r="http://schemas.openxmlformats.org/officeDocument/2006/relationships" xmlns:w="http://schemas.openxmlformats.org/wordprocessingml/2006/main" xmlns:w14="http://schemas.microsoft.com/office/word/2010/wordml" xmlns:w15="http://schemas.microsoft.com/office/word/2012/wordml" xmlns:w16cid="http://schemas.microsoft.com/office/word/2016/wordml/cid" xmlns:w16se="http://schemas.microsoft.com/office/word/2015/wordml/symex" mc:Ignorable="w14 w15 w16se w16cid">
   <w:docDefaults>
     <w:rPrDefault>
       <w:rPr>
@@ -4383,7 +4536,7 @@
     </w:rPrDefault>
     <w:pPrDefault/>
   </w:docDefaults>
-  <w:latentStyles w:defLockedState="0" w:defUIPriority="99" w:defSemiHidden="0" w:defUnhideWhenUsed="0" w:defQFormat="0" w:count="371">
+  <w:latentStyles w:defLockedState="0" w:defUIPriority="99" w:defSemiHidden="0" w:defUnhideWhenUsed="0" w:defQFormat="0" w:count="375">
     <w:lsdException w:name="Normal" w:uiPriority="0" w:qFormat="1"/>
     <w:lsdException w:name="heading 1" w:uiPriority="9" w:qFormat="1"/>
     <w:lsdException w:name="heading 2" w:semiHidden="1" w:uiPriority="9" w:unhideWhenUsed="1" w:qFormat="1"/>
@@ -4489,7 +4642,6 @@
     <w:lsdException w:name="HTML Sample" w:semiHidden="1" w:unhideWhenUsed="1"/>
     <w:lsdException w:name="HTML Typewriter" w:semiHidden="1" w:unhideWhenUsed="1"/>
     <w:lsdException w:name="HTML Variable" w:semiHidden="1" w:unhideWhenUsed="1"/>
-    <w:lsdException w:name="Normal Table" w:semiHidden="1" w:unhideWhenUsed="1"/>
     <w:lsdException w:name="annotation subject" w:semiHidden="1" w:unhideWhenUsed="1"/>
     <w:lsdException w:name="No List" w:semiHidden="1" w:unhideWhenUsed="1"/>
     <w:lsdException w:name="Outline List 1" w:semiHidden="1" w:unhideWhenUsed="1"/>
@@ -4533,10 +4685,8 @@
     <w:lsdException w:name="Table Elegant" w:semiHidden="1" w:unhideWhenUsed="1"/>
     <w:lsdException w:name="Table Professional" w:semiHidden="1" w:unhideWhenUsed="1"/>
     <w:lsdException w:name="Table Subtle 1" w:semiHidden="1" w:unhideWhenUsed="1"/>
-    <w:lsdException w:name="Table Subtle 2" w:semiHidden="1" w:unhideWhenUsed="1"/>
     <w:lsdException w:name="Table Web 1" w:semiHidden="1" w:unhideWhenUsed="1"/>
     <w:lsdException w:name="Table Web 2" w:semiHidden="1" w:unhideWhenUsed="1"/>
-    <w:lsdException w:name="Table Web 3" w:semiHidden="1" w:unhideWhenUsed="1"/>
     <w:lsdException w:name="Balloon Text" w:semiHidden="1" w:unhideWhenUsed="1"/>
     <w:lsdException w:name="Table Grid" w:uiPriority="39"/>
     <w:lsdException w:name="Table Theme" w:semiHidden="1" w:unhideWhenUsed="1"/>
@@ -4755,6 +4905,10 @@
     <w:lsdException w:name="List Table 5 Dark Accent 6" w:uiPriority="50"/>
     <w:lsdException w:name="List Table 6 Colorful Accent 6" w:uiPriority="51"/>
     <w:lsdException w:name="List Table 7 Colorful Accent 6" w:uiPriority="52"/>
+    <w:lsdException w:name="Mention" w:semiHidden="1" w:unhideWhenUsed="1"/>
+    <w:lsdException w:name="Smart Hyperlink" w:semiHidden="1" w:unhideWhenUsed="1"/>
+    <w:lsdException w:name="Hashtag" w:semiHidden="1" w:unhideWhenUsed="1"/>
+    <w:lsdException w:name="Unresolved Mention" w:semiHidden="1" w:unhideWhenUsed="1"/>
   </w:latentStyles>
   <w:style w:type="paragraph" w:default="1" w:styleId="Normal">
     <w:name w:val="Normal"/>
@@ -4766,13 +4920,13 @@
       <w:sz w:val="22"/>
     </w:rPr>
   </w:style>
-  <w:style w:type="character" w:default="1" w:styleId="Tipusdelletraperdefectedelpargraf">
+  <w:style w:type="character" w:default="1" w:styleId="Fuentedeprrafopredeter">
     <w:name w:val="Default Paragraph Font"/>
     <w:uiPriority w:val="1"/>
     <w:semiHidden/>
     <w:unhideWhenUsed/>
   </w:style>
-  <w:style w:type="table" w:default="1" w:styleId="Taulanormal">
+  <w:style w:type="table" w:default="1" w:styleId="Tablanormal">
     <w:name w:val="Normal Table"/>
     <w:uiPriority w:val="99"/>
     <w:semiHidden/>
@@ -4787,16 +4941,16 @@
       </w:tblCellMar>
     </w:tblPr>
   </w:style>
-  <w:style w:type="numbering" w:default="1" w:styleId="Sensellista">
+  <w:style w:type="numbering" w:default="1" w:styleId="Sinlista">
     <w:name w:val="No List"/>
     <w:uiPriority w:val="99"/>
     <w:semiHidden/>
     <w:unhideWhenUsed/>
   </w:style>
-  <w:style w:type="character" w:customStyle="1" w:styleId="SenseespaiatCar">
-    <w:name w:val="Sense espaiat Car"/>
-    <w:basedOn w:val="Tipusdelletraperdefectedelpargraf"/>
-    <w:link w:val="Senseespaiat"/>
+  <w:style w:type="character" w:customStyle="1" w:styleId="SinespaciadoCar">
+    <w:name w:val="Sin espaciado Car"/>
+    <w:basedOn w:val="Fuentedeprrafopredeter"/>
+    <w:link w:val="Sinespaciado"/>
     <w:uiPriority w:val="1"/>
     <w:qFormat/>
     <w:rsid w:val="00B0153D"/>
@@ -4806,10 +4960,10 @@
       <w:lang w:eastAsia="es-ES"/>
     </w:rPr>
   </w:style>
-  <w:style w:type="character" w:customStyle="1" w:styleId="CapaleraCar">
-    <w:name w:val="Capçalera Car"/>
-    <w:basedOn w:val="Tipusdelletraperdefectedelpargraf"/>
-    <w:link w:val="Capalera"/>
+  <w:style w:type="character" w:customStyle="1" w:styleId="EncabezadoCar">
+    <w:name w:val="Encabezado Car"/>
+    <w:basedOn w:val="Fuentedeprrafopredeter"/>
+    <w:link w:val="Encabezado"/>
     <w:uiPriority w:val="99"/>
     <w:qFormat/>
     <w:rsid w:val="00B0153D"/>
@@ -4817,10 +4971,10 @@
       <w:sz w:val="22"/>
     </w:rPr>
   </w:style>
-  <w:style w:type="character" w:customStyle="1" w:styleId="PeuCar">
-    <w:name w:val="Peu Car"/>
-    <w:basedOn w:val="Tipusdelletraperdefectedelpargraf"/>
-    <w:link w:val="Peu"/>
+  <w:style w:type="character" w:customStyle="1" w:styleId="PiedepginaCar">
+    <w:name w:val="Pie de página Car"/>
+    <w:basedOn w:val="Fuentedeprrafopredeter"/>
+    <w:link w:val="Piedepgina"/>
     <w:uiPriority w:val="99"/>
     <w:qFormat/>
     <w:rsid w:val="00B0153D"/>
@@ -4915,7 +5069,7 @@
   <w:style w:type="paragraph" w:customStyle="1" w:styleId="Heading">
     <w:name w:val="Heading"/>
     <w:basedOn w:val="Normal"/>
-    <w:next w:val="Textindependent"/>
+    <w:next w:val="Textoindependiente"/>
     <w:qFormat/>
     <w:pPr>
       <w:keepNext/>
@@ -4927,21 +5081,21 @@
       <w:szCs w:val="28"/>
     </w:rPr>
   </w:style>
-  <w:style w:type="paragraph" w:styleId="Textindependent">
+  <w:style w:type="paragraph" w:styleId="Textoindependiente">
     <w:name w:val="Body Text"/>
     <w:basedOn w:val="Normal"/>
     <w:pPr>
       <w:spacing w:after="140" w:line="276" w:lineRule="auto"/>
     </w:pPr>
   </w:style>
-  <w:style w:type="paragraph" w:styleId="Llista">
+  <w:style w:type="paragraph" w:styleId="Lista">
     <w:name w:val="List"/>
-    <w:basedOn w:val="Textindependent"/>
+    <w:basedOn w:val="Textoindependiente"/>
     <w:rPr>
       <w:rFonts w:cs="Lohit Devanagari"/>
     </w:rPr>
   </w:style>
-  <w:style w:type="paragraph" w:styleId="Llegenda">
+  <w:style w:type="paragraph" w:styleId="Descripcin">
     <w:name w:val="caption"/>
     <w:basedOn w:val="Normal"/>
     <w:qFormat/>
@@ -4968,7 +5122,7 @@
       <w:rFonts w:cs="Lohit Devanagari"/>
     </w:rPr>
   </w:style>
-  <w:style w:type="paragraph" w:styleId="Pargrafdellista">
+  <w:style w:type="paragraph" w:styleId="Prrafodelista">
     <w:name w:val="List Paragraph"/>
     <w:basedOn w:val="Normal"/>
     <w:uiPriority w:val="34"/>
@@ -4979,9 +5133,9 @@
       <w:contextualSpacing/>
     </w:pPr>
   </w:style>
-  <w:style w:type="paragraph" w:styleId="Senseespaiat">
+  <w:style w:type="paragraph" w:styleId="Sinespaciado">
     <w:name w:val="No Spacing"/>
-    <w:link w:val="SenseespaiatCar"/>
+    <w:link w:val="SinespaciadoCar"/>
     <w:uiPriority w:val="1"/>
     <w:qFormat/>
     <w:rsid w:val="00B0153D"/>
@@ -4991,10 +5145,10 @@
       <w:lang w:eastAsia="es-ES"/>
     </w:rPr>
   </w:style>
-  <w:style w:type="paragraph" w:styleId="Capalera">
+  <w:style w:type="paragraph" w:styleId="Encabezado">
     <w:name w:val="header"/>
     <w:basedOn w:val="Normal"/>
-    <w:link w:val="CapaleraCar"/>
+    <w:link w:val="EncabezadoCar"/>
     <w:uiPriority w:val="99"/>
     <w:unhideWhenUsed/>
     <w:rsid w:val="00B0153D"/>
@@ -5006,10 +5160,10 @@
       <w:spacing w:after="0" w:line="240" w:lineRule="auto"/>
     </w:pPr>
   </w:style>
-  <w:style w:type="paragraph" w:styleId="Peu">
+  <w:style w:type="paragraph" w:styleId="Piedepgina">
     <w:name w:val="footer"/>
     <w:basedOn w:val="Normal"/>
-    <w:link w:val="PeuCar"/>
+    <w:link w:val="PiedepginaCar"/>
     <w:uiPriority w:val="99"/>
     <w:unhideWhenUsed/>
     <w:rsid w:val="00B0153D"/>
@@ -5026,9 +5180,9 @@
     <w:basedOn w:val="Normal"/>
     <w:qFormat/>
   </w:style>
-  <w:style w:type="table" w:styleId="Taulaambquadrcula">
+  <w:style w:type="table" w:styleId="Tablaconcuadrcula">
     <w:name w:val="Table Grid"/>
-    <w:basedOn w:val="Taulanormal"/>
+    <w:basedOn w:val="Tablanormal"/>
     <w:uiPriority w:val="39"/>
     <w:rsid w:val="005A0BB6"/>
     <w:tblPr>

</xml_diff>